<commit_message>
fix #2 - updating examples
</commit_message>
<xml_diff>
--- a/minimal.docx
+++ b/minimal.docx
@@ -140,7 +140,16 @@
         </w:r>
       </w:hyperlink>
       <w:r>
-        <w:t xml:space="preserve">? Let us return pi: &lt;%=pi%&gt;</w:t>
+        <w:t xml:space="preserve">? Let us return pi:</w:t>
+      </w:r>
+      <w:r>
+        <w:t xml:space="preserve"> </w:t>
+      </w:r>
+      <w:r>
+        <w:rPr>
+          <w:i/>
+        </w:rPr>
+        <w:t xml:space="preserve">3.142</w:t>
       </w:r>
     </w:p>
     <w:bookmarkStart w:id="r-objects" w:name="r-objects"/>
@@ -184,11 +193,931 @@
         <w:t xml:space="preserve">'s first 5 cases look like:</w:t>
       </w:r>
     </w:p>
-    <w:p>
-      <w:r>
-        <w:t xml:space="preserve">&lt;%=mtcars[1:5, ]%&gt;</w:t>
-      </w:r>
-    </w:p>
+    <w:tbl>
+      <w:tblPr>
+        <w:tblStyle w:val="TableNormal"/>
+      </w:tblPr>
+      <w:tblGrid>
+        <w:gridCol w:w="2420"/>
+        <w:gridCol w:w="660"/>
+        <w:gridCol w:w="660"/>
+        <w:gridCol w:w="770"/>
+        <w:gridCol w:w="550"/>
+        <w:gridCol w:w="770"/>
+        <w:gridCol w:w="770"/>
+      </w:tblGrid>
+      <w:tr>
+        <w:tc>
+          <w:tcPr>
+            <w:tcBorders>
+              <w:bottom w:val="single"/>
+            </w:tcBorders>
+            <w:vAlign w:val="bottom"/>
+          </w:tcPr>
+          <w:p/>
+        </w:tc>
+        <w:tc>
+          <w:tcPr>
+            <w:tcBorders>
+              <w:bottom w:val="single"/>
+            </w:tcBorders>
+            <w:vAlign w:val="bottom"/>
+          </w:tcPr>
+          <w:p>
+            <w:pPr>
+              <w:jc w:val="left"/>
+            </w:pPr>
+            <w:r>
+              <w:t xml:space="preserve">mpg</w:t>
+            </w:r>
+          </w:p>
+        </w:tc>
+        <w:tc>
+          <w:tcPr>
+            <w:tcBorders>
+              <w:bottom w:val="single"/>
+            </w:tcBorders>
+            <w:vAlign w:val="bottom"/>
+          </w:tcPr>
+          <w:p>
+            <w:pPr>
+              <w:jc w:val="left"/>
+            </w:pPr>
+            <w:r>
+              <w:t xml:space="preserve">cyl</w:t>
+            </w:r>
+          </w:p>
+        </w:tc>
+        <w:tc>
+          <w:tcPr>
+            <w:tcBorders>
+              <w:bottom w:val="single"/>
+            </w:tcBorders>
+            <w:vAlign w:val="bottom"/>
+          </w:tcPr>
+          <w:p>
+            <w:pPr>
+              <w:jc w:val="left"/>
+            </w:pPr>
+            <w:r>
+              <w:t xml:space="preserve">disp</w:t>
+            </w:r>
+          </w:p>
+        </w:tc>
+        <w:tc>
+          <w:tcPr>
+            <w:tcBorders>
+              <w:bottom w:val="single"/>
+            </w:tcBorders>
+            <w:vAlign w:val="bottom"/>
+          </w:tcPr>
+          <w:p>
+            <w:pPr>
+              <w:jc w:val="left"/>
+            </w:pPr>
+            <w:r>
+              <w:t xml:space="preserve">hp</w:t>
+            </w:r>
+          </w:p>
+        </w:tc>
+        <w:tc>
+          <w:tcPr>
+            <w:tcBorders>
+              <w:bottom w:val="single"/>
+            </w:tcBorders>
+            <w:vAlign w:val="bottom"/>
+          </w:tcPr>
+          <w:p>
+            <w:pPr>
+              <w:jc w:val="left"/>
+            </w:pPr>
+            <w:r>
+              <w:t xml:space="preserve">drat</w:t>
+            </w:r>
+          </w:p>
+        </w:tc>
+        <w:tc>
+          <w:tcPr>
+            <w:tcBorders>
+              <w:bottom w:val="single"/>
+            </w:tcBorders>
+            <w:vAlign w:val="bottom"/>
+          </w:tcPr>
+          <w:p>
+            <w:pPr>
+              <w:jc w:val="left"/>
+            </w:pPr>
+            <w:r>
+              <w:t xml:space="preserve">wt</w:t>
+            </w:r>
+          </w:p>
+        </w:tc>
+      </w:tr>
+      <w:tr>
+        <w:tc>
+          <w:p>
+            <w:pPr>
+              <w:jc w:val="left"/>
+            </w:pPr>
+            <w:r>
+              <w:rPr>
+                <w:b/>
+              </w:rPr>
+              <w:t xml:space="preserve">Mazda RX4</w:t>
+            </w:r>
+          </w:p>
+        </w:tc>
+        <w:tc>
+          <w:p>
+            <w:pPr>
+              <w:jc w:val="left"/>
+            </w:pPr>
+            <w:r>
+              <w:t xml:space="preserve">21.0</w:t>
+            </w:r>
+          </w:p>
+        </w:tc>
+        <w:tc>
+          <w:p>
+            <w:pPr>
+              <w:jc w:val="left"/>
+            </w:pPr>
+            <w:r>
+              <w:t xml:space="preserve">6</w:t>
+            </w:r>
+          </w:p>
+        </w:tc>
+        <w:tc>
+          <w:p>
+            <w:pPr>
+              <w:jc w:val="left"/>
+            </w:pPr>
+            <w:r>
+              <w:t xml:space="preserve">160</w:t>
+            </w:r>
+          </w:p>
+        </w:tc>
+        <w:tc>
+          <w:p>
+            <w:pPr>
+              <w:jc w:val="left"/>
+            </w:pPr>
+            <w:r>
+              <w:t xml:space="preserve">110</w:t>
+            </w:r>
+          </w:p>
+        </w:tc>
+        <w:tc>
+          <w:p>
+            <w:pPr>
+              <w:jc w:val="left"/>
+            </w:pPr>
+            <w:r>
+              <w:t xml:space="preserve">3.90</w:t>
+            </w:r>
+          </w:p>
+        </w:tc>
+        <w:tc>
+          <w:p>
+            <w:pPr>
+              <w:jc w:val="left"/>
+            </w:pPr>
+            <w:r>
+              <w:t xml:space="preserve">2.620</w:t>
+            </w:r>
+          </w:p>
+        </w:tc>
+      </w:tr>
+      <w:tr>
+        <w:tc>
+          <w:p>
+            <w:pPr>
+              <w:jc w:val="left"/>
+            </w:pPr>
+            <w:r>
+              <w:rPr>
+                <w:b/>
+              </w:rPr>
+              <w:t xml:space="preserve">Mazda RX4 Wag</w:t>
+            </w:r>
+          </w:p>
+        </w:tc>
+        <w:tc>
+          <w:p>
+            <w:pPr>
+              <w:jc w:val="left"/>
+            </w:pPr>
+            <w:r>
+              <w:t xml:space="preserve">21.0</w:t>
+            </w:r>
+          </w:p>
+        </w:tc>
+        <w:tc>
+          <w:p>
+            <w:pPr>
+              <w:jc w:val="left"/>
+            </w:pPr>
+            <w:r>
+              <w:t xml:space="preserve">6</w:t>
+            </w:r>
+          </w:p>
+        </w:tc>
+        <w:tc>
+          <w:p>
+            <w:pPr>
+              <w:jc w:val="left"/>
+            </w:pPr>
+            <w:r>
+              <w:t xml:space="preserve">160</w:t>
+            </w:r>
+          </w:p>
+        </w:tc>
+        <w:tc>
+          <w:p>
+            <w:pPr>
+              <w:jc w:val="left"/>
+            </w:pPr>
+            <w:r>
+              <w:t xml:space="preserve">110</w:t>
+            </w:r>
+          </w:p>
+        </w:tc>
+        <w:tc>
+          <w:p>
+            <w:pPr>
+              <w:jc w:val="left"/>
+            </w:pPr>
+            <w:r>
+              <w:t xml:space="preserve">3.90</w:t>
+            </w:r>
+          </w:p>
+        </w:tc>
+        <w:tc>
+          <w:p>
+            <w:pPr>
+              <w:jc w:val="left"/>
+            </w:pPr>
+            <w:r>
+              <w:t xml:space="preserve">2.875</w:t>
+            </w:r>
+          </w:p>
+        </w:tc>
+      </w:tr>
+      <w:tr>
+        <w:tc>
+          <w:p>
+            <w:pPr>
+              <w:jc w:val="left"/>
+            </w:pPr>
+            <w:r>
+              <w:rPr>
+                <w:b/>
+              </w:rPr>
+              <w:t xml:space="preserve">Datsun 710</w:t>
+            </w:r>
+          </w:p>
+        </w:tc>
+        <w:tc>
+          <w:p>
+            <w:pPr>
+              <w:jc w:val="left"/>
+            </w:pPr>
+            <w:r>
+              <w:t xml:space="preserve">22.8</w:t>
+            </w:r>
+          </w:p>
+        </w:tc>
+        <w:tc>
+          <w:p>
+            <w:pPr>
+              <w:jc w:val="left"/>
+            </w:pPr>
+            <w:r>
+              <w:t xml:space="preserve">4</w:t>
+            </w:r>
+          </w:p>
+        </w:tc>
+        <w:tc>
+          <w:p>
+            <w:pPr>
+              <w:jc w:val="left"/>
+            </w:pPr>
+            <w:r>
+              <w:t xml:space="preserve">108</w:t>
+            </w:r>
+          </w:p>
+        </w:tc>
+        <w:tc>
+          <w:p>
+            <w:pPr>
+              <w:jc w:val="left"/>
+            </w:pPr>
+            <w:r>
+              <w:t xml:space="preserve">93</w:t>
+            </w:r>
+          </w:p>
+        </w:tc>
+        <w:tc>
+          <w:p>
+            <w:pPr>
+              <w:jc w:val="left"/>
+            </w:pPr>
+            <w:r>
+              <w:t xml:space="preserve">3.85</w:t>
+            </w:r>
+          </w:p>
+        </w:tc>
+        <w:tc>
+          <w:p>
+            <w:pPr>
+              <w:jc w:val="left"/>
+            </w:pPr>
+            <w:r>
+              <w:t xml:space="preserve">2.320</w:t>
+            </w:r>
+          </w:p>
+        </w:tc>
+      </w:tr>
+      <w:tr>
+        <w:tc>
+          <w:p>
+            <w:pPr>
+              <w:jc w:val="left"/>
+            </w:pPr>
+            <w:r>
+              <w:rPr>
+                <w:b/>
+              </w:rPr>
+              <w:t xml:space="preserve">Hornet 4 Drive</w:t>
+            </w:r>
+          </w:p>
+        </w:tc>
+        <w:tc>
+          <w:p>
+            <w:pPr>
+              <w:jc w:val="left"/>
+            </w:pPr>
+            <w:r>
+              <w:t xml:space="preserve">21.4</w:t>
+            </w:r>
+          </w:p>
+        </w:tc>
+        <w:tc>
+          <w:p>
+            <w:pPr>
+              <w:jc w:val="left"/>
+            </w:pPr>
+            <w:r>
+              <w:t xml:space="preserve">6</w:t>
+            </w:r>
+          </w:p>
+        </w:tc>
+        <w:tc>
+          <w:p>
+            <w:pPr>
+              <w:jc w:val="left"/>
+            </w:pPr>
+            <w:r>
+              <w:t xml:space="preserve">258</w:t>
+            </w:r>
+          </w:p>
+        </w:tc>
+        <w:tc>
+          <w:p>
+            <w:pPr>
+              <w:jc w:val="left"/>
+            </w:pPr>
+            <w:r>
+              <w:t xml:space="preserve">110</w:t>
+            </w:r>
+          </w:p>
+        </w:tc>
+        <w:tc>
+          <w:p>
+            <w:pPr>
+              <w:jc w:val="left"/>
+            </w:pPr>
+            <w:r>
+              <w:t xml:space="preserve">3.08</w:t>
+            </w:r>
+          </w:p>
+        </w:tc>
+        <w:tc>
+          <w:p>
+            <w:pPr>
+              <w:jc w:val="left"/>
+            </w:pPr>
+            <w:r>
+              <w:t xml:space="preserve">3.215</w:t>
+            </w:r>
+          </w:p>
+        </w:tc>
+      </w:tr>
+      <w:tr>
+        <w:tc>
+          <w:p>
+            <w:pPr>
+              <w:jc w:val="left"/>
+            </w:pPr>
+            <w:r>
+              <w:rPr>
+                <w:b/>
+              </w:rPr>
+              <w:t xml:space="preserve">Hornet Sportabout</w:t>
+            </w:r>
+          </w:p>
+        </w:tc>
+        <w:tc>
+          <w:p>
+            <w:pPr>
+              <w:jc w:val="left"/>
+            </w:pPr>
+            <w:r>
+              <w:t xml:space="preserve">18.7</w:t>
+            </w:r>
+          </w:p>
+        </w:tc>
+        <w:tc>
+          <w:p>
+            <w:pPr>
+              <w:jc w:val="left"/>
+            </w:pPr>
+            <w:r>
+              <w:t xml:space="preserve">8</w:t>
+            </w:r>
+          </w:p>
+        </w:tc>
+        <w:tc>
+          <w:p>
+            <w:pPr>
+              <w:jc w:val="left"/>
+            </w:pPr>
+            <w:r>
+              <w:t xml:space="preserve">360</w:t>
+            </w:r>
+          </w:p>
+        </w:tc>
+        <w:tc>
+          <w:p>
+            <w:pPr>
+              <w:jc w:val="left"/>
+            </w:pPr>
+            <w:r>
+              <w:t xml:space="preserve">175</w:t>
+            </w:r>
+          </w:p>
+        </w:tc>
+        <w:tc>
+          <w:p>
+            <w:pPr>
+              <w:jc w:val="left"/>
+            </w:pPr>
+            <w:r>
+              <w:t xml:space="preserve">3.15</w:t>
+            </w:r>
+          </w:p>
+        </w:tc>
+        <w:tc>
+          <w:p>
+            <w:pPr>
+              <w:jc w:val="left"/>
+            </w:pPr>
+            <w:r>
+              <w:t xml:space="preserve">3.440</w:t>
+            </w:r>
+          </w:p>
+        </w:tc>
+      </w:tr>
+    </w:tbl>
+    <w:tbl>
+      <w:tblPr>
+        <w:tblStyle w:val="TableNormal"/>
+      </w:tblPr>
+      <w:tblGrid>
+        <w:gridCol w:w="2420"/>
+        <w:gridCol w:w="770"/>
+        <w:gridCol w:w="550"/>
+        <w:gridCol w:w="550"/>
+        <w:gridCol w:w="770"/>
+        <w:gridCol w:w="770"/>
+      </w:tblGrid>
+      <w:tr>
+        <w:tc>
+          <w:tcPr>
+            <w:tcBorders>
+              <w:bottom w:val="single"/>
+            </w:tcBorders>
+            <w:vAlign w:val="bottom"/>
+          </w:tcPr>
+          <w:p/>
+        </w:tc>
+        <w:tc>
+          <w:tcPr>
+            <w:tcBorders>
+              <w:bottom w:val="single"/>
+            </w:tcBorders>
+            <w:vAlign w:val="bottom"/>
+          </w:tcPr>
+          <w:p>
+            <w:pPr>
+              <w:jc w:val="left"/>
+            </w:pPr>
+            <w:r>
+              <w:t xml:space="preserve">qsec</w:t>
+            </w:r>
+          </w:p>
+        </w:tc>
+        <w:tc>
+          <w:tcPr>
+            <w:tcBorders>
+              <w:bottom w:val="single"/>
+            </w:tcBorders>
+            <w:vAlign w:val="bottom"/>
+          </w:tcPr>
+          <w:p>
+            <w:pPr>
+              <w:jc w:val="left"/>
+            </w:pPr>
+            <w:r>
+              <w:t xml:space="preserve">vs</w:t>
+            </w:r>
+          </w:p>
+        </w:tc>
+        <w:tc>
+          <w:tcPr>
+            <w:tcBorders>
+              <w:bottom w:val="single"/>
+            </w:tcBorders>
+            <w:vAlign w:val="bottom"/>
+          </w:tcPr>
+          <w:p>
+            <w:pPr>
+              <w:jc w:val="left"/>
+            </w:pPr>
+            <w:r>
+              <w:t xml:space="preserve">am</w:t>
+            </w:r>
+          </w:p>
+        </w:tc>
+        <w:tc>
+          <w:tcPr>
+            <w:tcBorders>
+              <w:bottom w:val="single"/>
+            </w:tcBorders>
+            <w:vAlign w:val="bottom"/>
+          </w:tcPr>
+          <w:p>
+            <w:pPr>
+              <w:jc w:val="left"/>
+            </w:pPr>
+            <w:r>
+              <w:t xml:space="preserve">gear</w:t>
+            </w:r>
+          </w:p>
+        </w:tc>
+        <w:tc>
+          <w:tcPr>
+            <w:tcBorders>
+              <w:bottom w:val="single"/>
+            </w:tcBorders>
+            <w:vAlign w:val="bottom"/>
+          </w:tcPr>
+          <w:p>
+            <w:pPr>
+              <w:jc w:val="left"/>
+            </w:pPr>
+            <w:r>
+              <w:t xml:space="preserve">carb</w:t>
+            </w:r>
+          </w:p>
+        </w:tc>
+      </w:tr>
+      <w:tr>
+        <w:tc>
+          <w:p>
+            <w:pPr>
+              <w:jc w:val="left"/>
+            </w:pPr>
+            <w:r>
+              <w:rPr>
+                <w:b/>
+              </w:rPr>
+              <w:t xml:space="preserve">Mazda RX4</w:t>
+            </w:r>
+          </w:p>
+        </w:tc>
+        <w:tc>
+          <w:p>
+            <w:pPr>
+              <w:jc w:val="left"/>
+            </w:pPr>
+            <w:r>
+              <w:t xml:space="preserve">16.46</w:t>
+            </w:r>
+          </w:p>
+        </w:tc>
+        <w:tc>
+          <w:p>
+            <w:pPr>
+              <w:jc w:val="left"/>
+            </w:pPr>
+            <w:r>
+              <w:t xml:space="preserve">0</w:t>
+            </w:r>
+          </w:p>
+        </w:tc>
+        <w:tc>
+          <w:p>
+            <w:pPr>
+              <w:jc w:val="left"/>
+            </w:pPr>
+            <w:r>
+              <w:t xml:space="preserve">1</w:t>
+            </w:r>
+          </w:p>
+        </w:tc>
+        <w:tc>
+          <w:p>
+            <w:pPr>
+              <w:jc w:val="left"/>
+            </w:pPr>
+            <w:r>
+              <w:t xml:space="preserve">4</w:t>
+            </w:r>
+          </w:p>
+        </w:tc>
+        <w:tc>
+          <w:p>
+            <w:pPr>
+              <w:jc w:val="left"/>
+            </w:pPr>
+            <w:r>
+              <w:t xml:space="preserve">4</w:t>
+            </w:r>
+          </w:p>
+        </w:tc>
+      </w:tr>
+      <w:tr>
+        <w:tc>
+          <w:p>
+            <w:pPr>
+              <w:jc w:val="left"/>
+            </w:pPr>
+            <w:r>
+              <w:rPr>
+                <w:b/>
+              </w:rPr>
+              <w:t xml:space="preserve">Mazda RX4 Wag</w:t>
+            </w:r>
+          </w:p>
+        </w:tc>
+        <w:tc>
+          <w:p>
+            <w:pPr>
+              <w:jc w:val="left"/>
+            </w:pPr>
+            <w:r>
+              <w:t xml:space="preserve">17.02</w:t>
+            </w:r>
+          </w:p>
+        </w:tc>
+        <w:tc>
+          <w:p>
+            <w:pPr>
+              <w:jc w:val="left"/>
+            </w:pPr>
+            <w:r>
+              <w:t xml:space="preserve">0</w:t>
+            </w:r>
+          </w:p>
+        </w:tc>
+        <w:tc>
+          <w:p>
+            <w:pPr>
+              <w:jc w:val="left"/>
+            </w:pPr>
+            <w:r>
+              <w:t xml:space="preserve">1</w:t>
+            </w:r>
+          </w:p>
+        </w:tc>
+        <w:tc>
+          <w:p>
+            <w:pPr>
+              <w:jc w:val="left"/>
+            </w:pPr>
+            <w:r>
+              <w:t xml:space="preserve">4</w:t>
+            </w:r>
+          </w:p>
+        </w:tc>
+        <w:tc>
+          <w:p>
+            <w:pPr>
+              <w:jc w:val="left"/>
+            </w:pPr>
+            <w:r>
+              <w:t xml:space="preserve">4</w:t>
+            </w:r>
+          </w:p>
+        </w:tc>
+      </w:tr>
+      <w:tr>
+        <w:tc>
+          <w:p>
+            <w:pPr>
+              <w:jc w:val="left"/>
+            </w:pPr>
+            <w:r>
+              <w:rPr>
+                <w:b/>
+              </w:rPr>
+              <w:t xml:space="preserve">Datsun 710</w:t>
+            </w:r>
+          </w:p>
+        </w:tc>
+        <w:tc>
+          <w:p>
+            <w:pPr>
+              <w:jc w:val="left"/>
+            </w:pPr>
+            <w:r>
+              <w:t xml:space="preserve">18.61</w:t>
+            </w:r>
+          </w:p>
+        </w:tc>
+        <w:tc>
+          <w:p>
+            <w:pPr>
+              <w:jc w:val="left"/>
+            </w:pPr>
+            <w:r>
+              <w:t xml:space="preserve">1</w:t>
+            </w:r>
+          </w:p>
+        </w:tc>
+        <w:tc>
+          <w:p>
+            <w:pPr>
+              <w:jc w:val="left"/>
+            </w:pPr>
+            <w:r>
+              <w:t xml:space="preserve">1</w:t>
+            </w:r>
+          </w:p>
+        </w:tc>
+        <w:tc>
+          <w:p>
+            <w:pPr>
+              <w:jc w:val="left"/>
+            </w:pPr>
+            <w:r>
+              <w:t xml:space="preserve">4</w:t>
+            </w:r>
+          </w:p>
+        </w:tc>
+        <w:tc>
+          <w:p>
+            <w:pPr>
+              <w:jc w:val="left"/>
+            </w:pPr>
+            <w:r>
+              <w:t xml:space="preserve">1</w:t>
+            </w:r>
+          </w:p>
+        </w:tc>
+      </w:tr>
+      <w:tr>
+        <w:tc>
+          <w:p>
+            <w:pPr>
+              <w:jc w:val="left"/>
+            </w:pPr>
+            <w:r>
+              <w:rPr>
+                <w:b/>
+              </w:rPr>
+              <w:t xml:space="preserve">Hornet 4 Drive</w:t>
+            </w:r>
+          </w:p>
+        </w:tc>
+        <w:tc>
+          <w:p>
+            <w:pPr>
+              <w:jc w:val="left"/>
+            </w:pPr>
+            <w:r>
+              <w:t xml:space="preserve">19.44</w:t>
+            </w:r>
+          </w:p>
+        </w:tc>
+        <w:tc>
+          <w:p>
+            <w:pPr>
+              <w:jc w:val="left"/>
+            </w:pPr>
+            <w:r>
+              <w:t xml:space="preserve">1</w:t>
+            </w:r>
+          </w:p>
+        </w:tc>
+        <w:tc>
+          <w:p>
+            <w:pPr>
+              <w:jc w:val="left"/>
+            </w:pPr>
+            <w:r>
+              <w:t xml:space="preserve">0</w:t>
+            </w:r>
+          </w:p>
+        </w:tc>
+        <w:tc>
+          <w:p>
+            <w:pPr>
+              <w:jc w:val="left"/>
+            </w:pPr>
+            <w:r>
+              <w:t xml:space="preserve">3</w:t>
+            </w:r>
+          </w:p>
+        </w:tc>
+        <w:tc>
+          <w:p>
+            <w:pPr>
+              <w:jc w:val="left"/>
+            </w:pPr>
+            <w:r>
+              <w:t xml:space="preserve">1</w:t>
+            </w:r>
+          </w:p>
+        </w:tc>
+      </w:tr>
+      <w:tr>
+        <w:tc>
+          <w:p>
+            <w:pPr>
+              <w:jc w:val="left"/>
+            </w:pPr>
+            <w:r>
+              <w:rPr>
+                <w:b/>
+              </w:rPr>
+              <w:t xml:space="preserve">Hornet Sportabout</w:t>
+            </w:r>
+          </w:p>
+        </w:tc>
+        <w:tc>
+          <w:p>
+            <w:pPr>
+              <w:jc w:val="left"/>
+            </w:pPr>
+            <w:r>
+              <w:t xml:space="preserve">17.02</w:t>
+            </w:r>
+          </w:p>
+        </w:tc>
+        <w:tc>
+          <w:p>
+            <w:pPr>
+              <w:jc w:val="left"/>
+            </w:pPr>
+            <w:r>
+              <w:t xml:space="preserve">0</w:t>
+            </w:r>
+          </w:p>
+        </w:tc>
+        <w:tc>
+          <w:p>
+            <w:pPr>
+              <w:jc w:val="left"/>
+            </w:pPr>
+            <w:r>
+              <w:t xml:space="preserve">0</w:t>
+            </w:r>
+          </w:p>
+        </w:tc>
+        <w:tc>
+          <w:p>
+            <w:pPr>
+              <w:jc w:val="left"/>
+            </w:pPr>
+            <w:r>
+              <w:t xml:space="preserve">3</w:t>
+            </w:r>
+          </w:p>
+        </w:tc>
+        <w:tc>
+          <w:p>
+            <w:pPr>
+              <w:jc w:val="left"/>
+            </w:pPr>
+            <w:r>
+              <w:t xml:space="preserve">2</w:t>
+            </w:r>
+          </w:p>
+        </w:tc>
+      </w:tr>
+    </w:tbl>
     <w:p>
       <w:r>
         <w:t xml:space="preserve">As you can see some formatting was added to the returned table and was also split up as the original table would have been too wide.</w:t>
@@ -226,50 +1155,143 @@
         <w:t xml:space="preserve">:</w:t>
       </w:r>
     </w:p>
-    <w:p>
-      <w:r>
-        <w:t xml:space="preserve">&lt;%=chisq.test(mtcars</w:t>
-      </w:r>
-      <m:oMath>
-        <m:r>
-          <m:rPr/>
-          <m:t>a</m:t>
-        </m:r>
-        <m:r>
-          <m:rPr/>
-          <m:t>m</m:t>
-        </m:r>
-        <m:r>
-          <m:rPr/>
-          <m:t>,</m:t>
-        </m:r>
-        <m:r>
-          <m:rPr/>
-          <m:t>m</m:t>
-        </m:r>
-        <m:r>
-          <m:rPr/>
-          <m:t>t</m:t>
-        </m:r>
-        <m:r>
-          <m:rPr/>
-          <m:t>c</m:t>
-        </m:r>
-        <m:r>
-          <m:rPr/>
-          <m:t>a</m:t>
-        </m:r>
-        <m:r>
-          <m:rPr/>
-          <m:t>r</m:t>
-        </m:r>
-        <m:r>
-          <m:rPr/>
-          <m:t>s</m:t>
-        </m:r>
-      </m:oMath>
-      <w:r>
-        <w:t xml:space="preserve">gear)%&gt;</w:t>
+    <w:tbl>
+      <w:tblPr>
+        <w:tblStyle w:val="TableNormal"/>
+        <w:tblCaption w:val="Pearson's Chi-squared test: mtcars$am and mtcars$gear"/>
+      </w:tblPr>
+      <w:tblGrid>
+        <w:gridCol w:w="1870"/>
+        <w:gridCol w:w="550"/>
+        <w:gridCol w:w="990"/>
+      </w:tblGrid>
+      <w:tr>
+        <w:tc>
+          <w:tcPr>
+            <w:tcBorders>
+              <w:bottom w:val="single"/>
+            </w:tcBorders>
+            <w:vAlign w:val="bottom"/>
+          </w:tcPr>
+          <w:p>
+            <w:pPr>
+              <w:jc w:val="center"/>
+            </w:pPr>
+            <w:r>
+              <w:t xml:space="preserve">Test statistic</w:t>
+            </w:r>
+          </w:p>
+        </w:tc>
+        <w:tc>
+          <w:tcPr>
+            <w:tcBorders>
+              <w:bottom w:val="single"/>
+            </w:tcBorders>
+            <w:vAlign w:val="bottom"/>
+          </w:tcPr>
+          <w:p>
+            <w:pPr>
+              <w:jc w:val="center"/>
+            </w:pPr>
+            <w:r>
+              <w:t xml:space="preserve">df</w:t>
+            </w:r>
+          </w:p>
+        </w:tc>
+        <w:tc>
+          <w:tcPr>
+            <w:tcBorders>
+              <w:bottom w:val="single"/>
+            </w:tcBorders>
+            <w:vAlign w:val="bottom"/>
+          </w:tcPr>
+          <w:p>
+            <w:pPr>
+              <w:jc w:val="center"/>
+            </w:pPr>
+            <w:r>
+              <w:t xml:space="preserve">P value</w:t>
+            </w:r>
+          </w:p>
+        </w:tc>
+      </w:tr>
+      <w:tr>
+        <w:tc>
+          <w:p>
+            <w:pPr>
+              <w:jc w:val="center"/>
+            </w:pPr>
+            <w:r>
+              <w:t xml:space="preserve">20.94</w:t>
+            </w:r>
+          </w:p>
+        </w:tc>
+        <w:tc>
+          <w:p>
+            <w:pPr>
+              <w:jc w:val="center"/>
+            </w:pPr>
+            <w:r>
+              <w:t xml:space="preserve">2</w:t>
+            </w:r>
+          </w:p>
+        </w:tc>
+        <w:tc>
+          <w:p>
+            <w:pPr>
+              <w:jc w:val="center"/>
+            </w:pPr>
+            <w:r>
+              <w:t xml:space="preserve">2.831e-05</w:t>
+            </w:r>
+          </w:p>
+        </w:tc>
+      </w:tr>
+    </w:tbl>
+    <w:p>
+      <w:pPr>
+        <w:pStyle w:val="TableCaption"/>
+      </w:pPr>
+      <w:r>
+        <w:t xml:space="preserve">Pearson's Chi-squared test:</w:t>
+      </w:r>
+      <w:r>
+        <w:t xml:space="preserve"> </w:t>
+      </w:r>
+      <w:r>
+        <w:rPr>
+          <w:rStyle w:val="VerbatimChar"/>
+        </w:rPr>
+        <w:t xml:space="preserve">mtcars$am</w:t>
+      </w:r>
+      <w:r>
+        <w:t xml:space="preserve"> </w:t>
+      </w:r>
+      <w:r>
+        <w:t xml:space="preserve">and</w:t>
+      </w:r>
+      <w:r>
+        <w:t xml:space="preserve"> </w:t>
+      </w:r>
+      <w:r>
+        <w:rPr>
+          <w:rStyle w:val="VerbatimChar"/>
+        </w:rPr>
+        <w:t xml:space="preserve">mtcars$gear</w:t>
+      </w:r>
+    </w:p>
+    <w:p>
+      <w:r>
+        <w:rPr>
+          <w:b/>
+        </w:rPr>
+        <w:t xml:space="preserve">WARNING</w:t>
+      </w:r>
+      <w:r>
+        <w:rPr>
+          <w:rStyle w:val="FootnoteReference"/>
+        </w:rPr>
+        <w:footnoteReference w:id="1"/>
       </w:r>
     </w:p>
     <w:bookmarkStart w:id="returning-plot" w:name="returning-plot"/>
@@ -303,9 +1325,50 @@
       </w:r>
     </w:p>
     <w:p>
-      <w:r>
-        <w:t xml:space="preserve">&lt;%= require(lattice) histogram(mtcars$hp) %&gt;</w:t>
-      </w:r>
+      <w:hyperlink r:id="link2">
+        <w:r>
+          <w:drawing>
+            <wp:inline>
+              <wp:extent cx="6172200" cy="6172200"/>
+              <wp:effectExtent b="0" l="0" r="0" t="0"/>
+              <wp:docPr descr="" id="1" name="Picture"/>
+              <a:graphic>
+                <a:graphicData uri="http://schemas.openxmlformats.org/drawingml/2006/picture">
+                  <pic:pic>
+                    <pic:nvPicPr>
+                      <pic:cNvPr descr="plots/minimal-1.png" id="0" name="Picture"/>
+                      <pic:cNvPicPr>
+                        <a:picLocks noChangeArrowheads="1" noChangeAspect="1"/>
+                      </pic:cNvPicPr>
+                    </pic:nvPicPr>
+                    <pic:blipFill>
+                      <a:blip r:embed="image1"/>
+                      <a:stretch>
+                        <a:fillRect/>
+                      </a:stretch>
+                    </pic:blipFill>
+                    <pic:spPr bwMode="auto">
+                      <a:xfrm>
+                        <a:off x="0" y="0"/>
+                        <a:ext cx="6172200" cy="6172200"/>
+                      </a:xfrm>
+                      <a:prstGeom prst="rect">
+                        <a:avLst/>
+                      </a:prstGeom>
+                      <a:noFill/>
+                      <a:ln w="9525">
+                        <a:noFill/>
+                        <a:headEnd/>
+                        <a:tailEnd/>
+                      </a:ln>
+                    </pic:spPr>
+                  </pic:pic>
+                </a:graphicData>
+              </a:graphic>
+            </wp:inline>
+          </w:drawing>
+        </w:r>
+      </w:hyperlink>
     </w:p>
     <w:p>
       <w:r>
@@ -313,24 +1376,50 @@
       </w:r>
     </w:p>
     <w:p>
-      <w:r>
-        <w:t xml:space="preserve">&lt;%= set.caption('My second</w:t>
-      </w:r>
-      <w:r>
-        <w:t xml:space="preserve"> </w:t>
-      </w:r>
-      <w:r>
-        <w:rPr>
-          <w:rStyle w:val="VerbatimChar"/>
-        </w:rPr>
-        <w:t xml:space="preserve">pander</w:t>
-      </w:r>
-      <w:r>
-        <w:t xml:space="preserve"> </w:t>
-      </w:r>
-      <w:r>
-        <w:t xml:space="preserve">plot in red') histogram(mtcars$hp, col = 'red') %&gt;</w:t>
-      </w:r>
+      <w:hyperlink r:id="link3">
+        <w:r>
+          <w:drawing>
+            <wp:inline>
+              <wp:extent cx="6172200" cy="6172200"/>
+              <wp:effectExtent b="0" l="0" r="0" t="0"/>
+              <wp:docPr descr="" id="1" name="Picture"/>
+              <a:graphic>
+                <a:graphicData uri="http://schemas.openxmlformats.org/drawingml/2006/picture">
+                  <pic:pic>
+                    <pic:nvPicPr>
+                      <pic:cNvPr descr="plots/minimal-2.png" id="0" name="Picture"/>
+                      <pic:cNvPicPr>
+                        <a:picLocks noChangeArrowheads="1" noChangeAspect="1"/>
+                      </pic:cNvPicPr>
+                    </pic:nvPicPr>
+                    <pic:blipFill>
+                      <a:blip r:embed="image2"/>
+                      <a:stretch>
+                        <a:fillRect/>
+                      </a:stretch>
+                    </pic:blipFill>
+                    <pic:spPr bwMode="auto">
+                      <a:xfrm>
+                        <a:off x="0" y="0"/>
+                        <a:ext cx="6172200" cy="6172200"/>
+                      </a:xfrm>
+                      <a:prstGeom prst="rect">
+                        <a:avLst/>
+                      </a:prstGeom>
+                      <a:noFill/>
+                      <a:ln w="9525">
+                        <a:noFill/>
+                        <a:headEnd/>
+                        <a:tailEnd/>
+                      </a:ln>
+                    </pic:spPr>
+                  </pic:pic>
+                </a:graphicData>
+              </a:graphic>
+            </wp:inline>
+          </w:drawing>
+        </w:r>
+      </w:hyperlink>
     </w:p>
     <w:bookmarkStart w:id="captions" w:name="captions"/>
     <w:p>
@@ -347,9 +1436,210 @@
         <w:t xml:space="preserve">Just like with tables:</w:t>
       </w:r>
     </w:p>
-    <w:p>
-      <w:r>
-        <w:t xml:space="preserve">&lt;%= set.caption('Here goes the first two lines of USArrests') USArrests[1:2,] %&gt;</w:t>
+    <w:tbl>
+      <w:tblPr>
+        <w:tblStyle w:val="TableNormal"/>
+        <w:tblCaption w:val="Here goes the first two lines of USArrests"/>
+      </w:tblPr>
+      <w:tblGrid>
+        <w:gridCol w:w="1320"/>
+        <w:gridCol w:w="990"/>
+        <w:gridCol w:w="1100"/>
+        <w:gridCol w:w="1210"/>
+        <w:gridCol w:w="660"/>
+      </w:tblGrid>
+      <w:tr>
+        <w:tc>
+          <w:tcPr>
+            <w:tcBorders>
+              <w:bottom w:val="single"/>
+            </w:tcBorders>
+            <w:vAlign w:val="bottom"/>
+          </w:tcPr>
+          <w:p/>
+        </w:tc>
+        <w:tc>
+          <w:tcPr>
+            <w:tcBorders>
+              <w:bottom w:val="single"/>
+            </w:tcBorders>
+            <w:vAlign w:val="bottom"/>
+          </w:tcPr>
+          <w:p>
+            <w:pPr>
+              <w:jc w:val="left"/>
+            </w:pPr>
+            <w:r>
+              <w:t xml:space="preserve">Murder</w:t>
+            </w:r>
+          </w:p>
+        </w:tc>
+        <w:tc>
+          <w:tcPr>
+            <w:tcBorders>
+              <w:bottom w:val="single"/>
+            </w:tcBorders>
+            <w:vAlign w:val="bottom"/>
+          </w:tcPr>
+          <w:p>
+            <w:pPr>
+              <w:jc w:val="left"/>
+            </w:pPr>
+            <w:r>
+              <w:t xml:space="preserve">Assault</w:t>
+            </w:r>
+          </w:p>
+        </w:tc>
+        <w:tc>
+          <w:tcPr>
+            <w:tcBorders>
+              <w:bottom w:val="single"/>
+            </w:tcBorders>
+            <w:vAlign w:val="bottom"/>
+          </w:tcPr>
+          <w:p>
+            <w:pPr>
+              <w:jc w:val="left"/>
+            </w:pPr>
+            <w:r>
+              <w:t xml:space="preserve">UrbanPop</w:t>
+            </w:r>
+          </w:p>
+        </w:tc>
+        <w:tc>
+          <w:tcPr>
+            <w:tcBorders>
+              <w:bottom w:val="single"/>
+            </w:tcBorders>
+            <w:vAlign w:val="bottom"/>
+          </w:tcPr>
+          <w:p>
+            <w:pPr>
+              <w:jc w:val="left"/>
+            </w:pPr>
+            <w:r>
+              <w:t xml:space="preserve">Rape</w:t>
+            </w:r>
+          </w:p>
+        </w:tc>
+      </w:tr>
+      <w:tr>
+        <w:tc>
+          <w:p>
+            <w:pPr>
+              <w:jc w:val="left"/>
+            </w:pPr>
+            <w:r>
+              <w:rPr>
+                <w:b/>
+              </w:rPr>
+              <w:t xml:space="preserve">Alabama</w:t>
+            </w:r>
+          </w:p>
+        </w:tc>
+        <w:tc>
+          <w:p>
+            <w:pPr>
+              <w:jc w:val="left"/>
+            </w:pPr>
+            <w:r>
+              <w:t xml:space="preserve">13.2</w:t>
+            </w:r>
+          </w:p>
+        </w:tc>
+        <w:tc>
+          <w:p>
+            <w:pPr>
+              <w:jc w:val="left"/>
+            </w:pPr>
+            <w:r>
+              <w:t xml:space="preserve">236</w:t>
+            </w:r>
+          </w:p>
+        </w:tc>
+        <w:tc>
+          <w:p>
+            <w:pPr>
+              <w:jc w:val="left"/>
+            </w:pPr>
+            <w:r>
+              <w:t xml:space="preserve">58</w:t>
+            </w:r>
+          </w:p>
+        </w:tc>
+        <w:tc>
+          <w:p>
+            <w:pPr>
+              <w:jc w:val="left"/>
+            </w:pPr>
+            <w:r>
+              <w:t xml:space="preserve">21.2</w:t>
+            </w:r>
+          </w:p>
+        </w:tc>
+      </w:tr>
+      <w:tr>
+        <w:tc>
+          <w:p>
+            <w:pPr>
+              <w:jc w:val="left"/>
+            </w:pPr>
+            <w:r>
+              <w:rPr>
+                <w:b/>
+              </w:rPr>
+              <w:t xml:space="preserve">Alaska</w:t>
+            </w:r>
+          </w:p>
+        </w:tc>
+        <w:tc>
+          <w:p>
+            <w:pPr>
+              <w:jc w:val="left"/>
+            </w:pPr>
+            <w:r>
+              <w:t xml:space="preserve">10.0</w:t>
+            </w:r>
+          </w:p>
+        </w:tc>
+        <w:tc>
+          <w:p>
+            <w:pPr>
+              <w:jc w:val="left"/>
+            </w:pPr>
+            <w:r>
+              <w:t xml:space="preserve">263</w:t>
+            </w:r>
+          </w:p>
+        </w:tc>
+        <w:tc>
+          <w:p>
+            <w:pPr>
+              <w:jc w:val="left"/>
+            </w:pPr>
+            <w:r>
+              <w:t xml:space="preserve">48</w:t>
+            </w:r>
+          </w:p>
+        </w:tc>
+        <w:tc>
+          <w:p>
+            <w:pPr>
+              <w:jc w:val="left"/>
+            </w:pPr>
+            <w:r>
+              <w:t xml:space="preserve">44.5</w:t>
+            </w:r>
+          </w:p>
+        </w:tc>
+      </w:tr>
+    </w:tbl>
+    <w:p>
+      <w:pPr>
+        <w:pStyle w:val="TableCaption"/>
+      </w:pPr>
+      <w:r>
+        <w:t xml:space="preserve">Here goes the first two lines of USArrests</w:t>
       </w:r>
     </w:p>
     <w:bookmarkStart w:id="multiple-results" w:name="multiple-results"/>
@@ -368,8 +1658,471 @@
       </w:r>
     </w:p>
     <w:p>
-      <w:r>
-        <w:t xml:space="preserve">&lt;%= list(1:5) list(pi) list(mtcars$hp) %&gt;</w:t>
+      <w:pPr>
+        <w:numPr>
+          <w:numId w:val="3"/>
+          <w:ilvl w:val="0"/>
+        </w:numPr>
+      </w:pPr>
+      <w:r>
+        <w:rPr>
+          <w:i/>
+        </w:rPr>
+        <w:t xml:space="preserve">1</w:t>
+      </w:r>
+      <w:r>
+        <w:t xml:space="preserve">,</w:t>
+      </w:r>
+      <w:r>
+        <w:t xml:space="preserve"> </w:t>
+      </w:r>
+      <w:r>
+        <w:rPr>
+          <w:i/>
+        </w:rPr>
+        <w:t xml:space="preserve">2</w:t>
+      </w:r>
+      <w:r>
+        <w:t xml:space="preserve">,</w:t>
+      </w:r>
+      <w:r>
+        <w:t xml:space="preserve"> </w:t>
+      </w:r>
+      <w:r>
+        <w:rPr>
+          <w:i/>
+        </w:rPr>
+        <w:t xml:space="preserve">3</w:t>
+      </w:r>
+      <w:r>
+        <w:t xml:space="preserve">,</w:t>
+      </w:r>
+      <w:r>
+        <w:t xml:space="preserve"> </w:t>
+      </w:r>
+      <w:r>
+        <w:rPr>
+          <w:i/>
+        </w:rPr>
+        <w:t xml:space="preserve">4</w:t>
+      </w:r>
+      <w:r>
+        <w:t xml:space="preserve"> </w:t>
+      </w:r>
+      <w:r>
+        <w:t xml:space="preserve">and</w:t>
+      </w:r>
+      <w:r>
+        <w:t xml:space="preserve"> </w:t>
+      </w:r>
+      <w:r>
+        <w:rPr>
+          <w:i/>
+        </w:rPr>
+        <w:t xml:space="preserve">5</w:t>
+      </w:r>
+    </w:p>
+    <w:p>
+      <w:pPr>
+        <w:numPr>
+          <w:numId w:val="4"/>
+          <w:ilvl w:val="0"/>
+        </w:numPr>
+      </w:pPr>
+      <w:r>
+        <w:rPr>
+          <w:i/>
+        </w:rPr>
+        <w:t xml:space="preserve">3.142</w:t>
+      </w:r>
+    </w:p>
+    <w:p>
+      <w:pPr>
+        <w:numPr>
+          <w:numId w:val="5"/>
+          <w:ilvl w:val="0"/>
+        </w:numPr>
+      </w:pPr>
+      <w:r>
+        <w:rPr>
+          <w:i/>
+        </w:rPr>
+        <w:t xml:space="preserve">110</w:t>
+      </w:r>
+      <w:r>
+        <w:t xml:space="preserve">,</w:t>
+      </w:r>
+      <w:r>
+        <w:t xml:space="preserve"> </w:t>
+      </w:r>
+      <w:r>
+        <w:rPr>
+          <w:i/>
+        </w:rPr>
+        <w:t xml:space="preserve">110</w:t>
+      </w:r>
+      <w:r>
+        <w:t xml:space="preserve">,</w:t>
+      </w:r>
+      <w:r>
+        <w:t xml:space="preserve"> </w:t>
+      </w:r>
+      <w:r>
+        <w:rPr>
+          <w:i/>
+        </w:rPr>
+        <w:t xml:space="preserve">93</w:t>
+      </w:r>
+      <w:r>
+        <w:t xml:space="preserve">,</w:t>
+      </w:r>
+      <w:r>
+        <w:t xml:space="preserve"> </w:t>
+      </w:r>
+      <w:r>
+        <w:rPr>
+          <w:i/>
+        </w:rPr>
+        <w:t xml:space="preserve">110</w:t>
+      </w:r>
+      <w:r>
+        <w:t xml:space="preserve">,</w:t>
+      </w:r>
+      <w:r>
+        <w:t xml:space="preserve"> </w:t>
+      </w:r>
+      <w:r>
+        <w:rPr>
+          <w:i/>
+        </w:rPr>
+        <w:t xml:space="preserve">175</w:t>
+      </w:r>
+      <w:r>
+        <w:t xml:space="preserve">,</w:t>
+      </w:r>
+      <w:r>
+        <w:t xml:space="preserve"> </w:t>
+      </w:r>
+      <w:r>
+        <w:rPr>
+          <w:i/>
+        </w:rPr>
+        <w:t xml:space="preserve">105</w:t>
+      </w:r>
+      <w:r>
+        <w:t xml:space="preserve">,</w:t>
+      </w:r>
+      <w:r>
+        <w:t xml:space="preserve"> </w:t>
+      </w:r>
+      <w:r>
+        <w:rPr>
+          <w:i/>
+        </w:rPr>
+        <w:t xml:space="preserve">245</w:t>
+      </w:r>
+      <w:r>
+        <w:t xml:space="preserve">,</w:t>
+      </w:r>
+      <w:r>
+        <w:t xml:space="preserve"> </w:t>
+      </w:r>
+      <w:r>
+        <w:rPr>
+          <w:i/>
+        </w:rPr>
+        <w:t xml:space="preserve">62</w:t>
+      </w:r>
+      <w:r>
+        <w:t xml:space="preserve">,</w:t>
+      </w:r>
+      <w:r>
+        <w:t xml:space="preserve"> </w:t>
+      </w:r>
+      <w:r>
+        <w:rPr>
+          <w:i/>
+        </w:rPr>
+        <w:t xml:space="preserve">95</w:t>
+      </w:r>
+      <w:r>
+        <w:t xml:space="preserve">,</w:t>
+      </w:r>
+      <w:r>
+        <w:t xml:space="preserve"> </w:t>
+      </w:r>
+      <w:r>
+        <w:rPr>
+          <w:i/>
+        </w:rPr>
+        <w:t xml:space="preserve">123</w:t>
+      </w:r>
+      <w:r>
+        <w:t xml:space="preserve">,</w:t>
+      </w:r>
+      <w:r>
+        <w:t xml:space="preserve"> </w:t>
+      </w:r>
+      <w:r>
+        <w:rPr>
+          <w:i/>
+        </w:rPr>
+        <w:t xml:space="preserve">123</w:t>
+      </w:r>
+      <w:r>
+        <w:t xml:space="preserve">,</w:t>
+      </w:r>
+      <w:r>
+        <w:t xml:space="preserve"> </w:t>
+      </w:r>
+      <w:r>
+        <w:rPr>
+          <w:i/>
+        </w:rPr>
+        <w:t xml:space="preserve">180</w:t>
+      </w:r>
+      <w:r>
+        <w:t xml:space="preserve">,</w:t>
+      </w:r>
+      <w:r>
+        <w:t xml:space="preserve"> </w:t>
+      </w:r>
+      <w:r>
+        <w:rPr>
+          <w:i/>
+        </w:rPr>
+        <w:t xml:space="preserve">180</w:t>
+      </w:r>
+      <w:r>
+        <w:t xml:space="preserve">,</w:t>
+      </w:r>
+      <w:r>
+        <w:t xml:space="preserve"> </w:t>
+      </w:r>
+      <w:r>
+        <w:rPr>
+          <w:i/>
+        </w:rPr>
+        <w:t xml:space="preserve">180</w:t>
+      </w:r>
+      <w:r>
+        <w:t xml:space="preserve">,</w:t>
+      </w:r>
+      <w:r>
+        <w:t xml:space="preserve"> </w:t>
+      </w:r>
+      <w:r>
+        <w:rPr>
+          <w:i/>
+        </w:rPr>
+        <w:t xml:space="preserve">205</w:t>
+      </w:r>
+      <w:r>
+        <w:t xml:space="preserve">,</w:t>
+      </w:r>
+      <w:r>
+        <w:t xml:space="preserve"> </w:t>
+      </w:r>
+      <w:r>
+        <w:rPr>
+          <w:i/>
+        </w:rPr>
+        <w:t xml:space="preserve">215</w:t>
+      </w:r>
+      <w:r>
+        <w:t xml:space="preserve">,</w:t>
+      </w:r>
+      <w:r>
+        <w:t xml:space="preserve"> </w:t>
+      </w:r>
+      <w:r>
+        <w:rPr>
+          <w:i/>
+        </w:rPr>
+        <w:t xml:space="preserve">230</w:t>
+      </w:r>
+      <w:r>
+        <w:t xml:space="preserve">,</w:t>
+      </w:r>
+      <w:r>
+        <w:t xml:space="preserve"> </w:t>
+      </w:r>
+      <w:r>
+        <w:rPr>
+          <w:i/>
+        </w:rPr>
+        <w:t xml:space="preserve">66</w:t>
+      </w:r>
+      <w:r>
+        <w:t xml:space="preserve">,</w:t>
+      </w:r>
+      <w:r>
+        <w:t xml:space="preserve"> </w:t>
+      </w:r>
+      <w:r>
+        <w:rPr>
+          <w:i/>
+        </w:rPr>
+        <w:t xml:space="preserve">52</w:t>
+      </w:r>
+      <w:r>
+        <w:t xml:space="preserve">,</w:t>
+      </w:r>
+      <w:r>
+        <w:t xml:space="preserve"> </w:t>
+      </w:r>
+      <w:r>
+        <w:rPr>
+          <w:i/>
+        </w:rPr>
+        <w:t xml:space="preserve">65</w:t>
+      </w:r>
+      <w:r>
+        <w:t xml:space="preserve">,</w:t>
+      </w:r>
+      <w:r>
+        <w:t xml:space="preserve"> </w:t>
+      </w:r>
+      <w:r>
+        <w:rPr>
+          <w:i/>
+        </w:rPr>
+        <w:t xml:space="preserve">97</w:t>
+      </w:r>
+      <w:r>
+        <w:t xml:space="preserve">,</w:t>
+      </w:r>
+      <w:r>
+        <w:t xml:space="preserve"> </w:t>
+      </w:r>
+      <w:r>
+        <w:rPr>
+          <w:i/>
+        </w:rPr>
+        <w:t xml:space="preserve">150</w:t>
+      </w:r>
+      <w:r>
+        <w:t xml:space="preserve">,</w:t>
+      </w:r>
+      <w:r>
+        <w:t xml:space="preserve"> </w:t>
+      </w:r>
+      <w:r>
+        <w:rPr>
+          <w:i/>
+        </w:rPr>
+        <w:t xml:space="preserve">150</w:t>
+      </w:r>
+      <w:r>
+        <w:t xml:space="preserve">,</w:t>
+      </w:r>
+      <w:r>
+        <w:t xml:space="preserve"> </w:t>
+      </w:r>
+      <w:r>
+        <w:rPr>
+          <w:i/>
+        </w:rPr>
+        <w:t xml:space="preserve">245</w:t>
+      </w:r>
+      <w:r>
+        <w:t xml:space="preserve">,</w:t>
+      </w:r>
+      <w:r>
+        <w:t xml:space="preserve"> </w:t>
+      </w:r>
+      <w:r>
+        <w:rPr>
+          <w:i/>
+        </w:rPr>
+        <w:t xml:space="preserve">175</w:t>
+      </w:r>
+      <w:r>
+        <w:t xml:space="preserve">,</w:t>
+      </w:r>
+      <w:r>
+        <w:t xml:space="preserve"> </w:t>
+      </w:r>
+      <w:r>
+        <w:rPr>
+          <w:i/>
+        </w:rPr>
+        <w:t xml:space="preserve">66</w:t>
+      </w:r>
+      <w:r>
+        <w:t xml:space="preserve">,</w:t>
+      </w:r>
+      <w:r>
+        <w:t xml:space="preserve"> </w:t>
+      </w:r>
+      <w:r>
+        <w:rPr>
+          <w:i/>
+        </w:rPr>
+        <w:t xml:space="preserve">91</w:t>
+      </w:r>
+      <w:r>
+        <w:t xml:space="preserve">,</w:t>
+      </w:r>
+      <w:r>
+        <w:t xml:space="preserve"> </w:t>
+      </w:r>
+      <w:r>
+        <w:rPr>
+          <w:i/>
+        </w:rPr>
+        <w:t xml:space="preserve">113</w:t>
+      </w:r>
+      <w:r>
+        <w:t xml:space="preserve">,</w:t>
+      </w:r>
+      <w:r>
+        <w:t xml:space="preserve"> </w:t>
+      </w:r>
+      <w:r>
+        <w:rPr>
+          <w:i/>
+        </w:rPr>
+        <w:t xml:space="preserve">264</w:t>
+      </w:r>
+      <w:r>
+        <w:t xml:space="preserve">,</w:t>
+      </w:r>
+      <w:r>
+        <w:t xml:space="preserve"> </w:t>
+      </w:r>
+      <w:r>
+        <w:rPr>
+          <w:i/>
+        </w:rPr>
+        <w:t xml:space="preserve">175</w:t>
+      </w:r>
+      <w:r>
+        <w:t xml:space="preserve">,</w:t>
+      </w:r>
+      <w:r>
+        <w:t xml:space="preserve"> </w:t>
+      </w:r>
+      <w:r>
+        <w:rPr>
+          <w:i/>
+        </w:rPr>
+        <w:t xml:space="preserve">335</w:t>
+      </w:r>
+      <w:r>
+        <w:t xml:space="preserve"> </w:t>
+      </w:r>
+      <w:r>
+        <w:t xml:space="preserve">and</w:t>
+      </w:r>
+      <w:r>
+        <w:t xml:space="preserve"> </w:t>
+      </w:r>
+      <w:r>
+        <w:rPr>
+          <w:i/>
+        </w:rPr>
+        <w:t xml:space="preserve">109</w:t>
       </w:r>
     </w:p>
     <w:bookmarkStart w:id="it-happens" w:name="it-happens"/>
@@ -384,7 +2137,16 @@
     <w:bookmarkEnd w:id="it-happens"/>
     <w:p>
       <w:r>
-        <w:t xml:space="preserve">&lt;%= mean(unknown.R.object) %&gt;</w:t>
+        <w:rPr>
+          <w:b/>
+        </w:rPr>
+        <w:t xml:space="preserve">ERROR</w:t>
+      </w:r>
+      <w:r>
+        <w:rPr>
+          <w:rStyle w:val="FootnoteReference"/>
+        </w:rPr>
+        <w:footnoteReference w:id="2"/>
       </w:r>
     </w:p>
     <w:p>
@@ -413,12 +2175,12 @@
         <w:t xml:space="preserve"> </w:t>
       </w:r>
       <w:r>
-        <w:t xml:space="preserve">(2.15.0) and</w:t>
-      </w:r>
-      <w:r>
-        <w:t xml:space="preserve"> </w:t>
-      </w:r>
-      <w:hyperlink r:id="link2">
+        <w:t xml:space="preserve">(2.15.1) and</w:t>
+      </w:r>
+      <w:r>
+        <w:t xml:space="preserve"> </w:t>
+      </w:r>
+      <w:hyperlink r:id="link4">
         <w:r>
           <w:rPr>
             <w:rStyle w:val="Hyperlink"/>
@@ -433,6 +2195,40 @@
         <w:t xml:space="preserve">(0.1) on x86_64-unknown-linux-gnu platform.</w:t>
       </w:r>
     </w:p>
+    <w:footnotes>
+      <w:footnote w:id="1">
+        <w:p>
+          <w:pPr>
+            <w:pStyle w:val="FootnoteText"/>
+          </w:pPr>
+          <w:r>
+            <w:rPr>
+              <w:rStyle w:val="FootnoteReference"/>
+            </w:rPr>
+            <w:footnoteRef/>
+          </w:r>
+          <w:r>
+            <w:t xml:space="preserve">Chi-squared approximation may be incorrect</w:t>
+          </w:r>
+        </w:p>
+      </w:footnote>
+      <w:footnote w:id="2">
+        <w:p>
+          <w:pPr>
+            <w:pStyle w:val="FootnoteText"/>
+          </w:pPr>
+          <w:r>
+            <w:rPr>
+              <w:rStyle w:val="FootnoteReference"/>
+            </w:rPr>
+            <w:footnoteRef/>
+          </w:r>
+          <w:r>
+            <w:t xml:space="preserve">object 'unknown.R.object' not found</w:t>
+          </w:r>
+        </w:p>
+      </w:footnote>
+    </w:footnotes>
   </w:body>
 </w:document>
 </file>
@@ -534,7 +2330,7 @@
     </w:lvl>
     <w:lvl w:ilvl="1">
       <w:numFmt w:val="bullet"/>
-      <w:lvlText w:val="◦"/>
+      <w:lvlText w:val="–"/>
       <w:lvlJc w:val="left"/>
       <w:pPr>
         <w:tabs>
@@ -545,7 +2341,7 @@
     </w:lvl>
     <w:lvl w:ilvl="2">
       <w:numFmt w:val="bullet"/>
-      <w:lvlText w:val="‣"/>
+      <w:lvlText w:val="•"/>
       <w:lvlJc w:val="left"/>
       <w:pPr>
         <w:tabs>
@@ -556,7 +2352,7 @@
     </w:lvl>
     <w:lvl w:ilvl="3">
       <w:numFmt w:val="bullet"/>
-      <w:lvlText w:val="⁃"/>
+      <w:lvlText w:val="–"/>
       <w:lvlJc w:val="left"/>
       <w:pPr>
         <w:tabs>
@@ -578,7 +2374,7 @@
     </w:lvl>
     <w:lvl w:ilvl="5">
       <w:numFmt w:val="bullet"/>
-      <w:lvlText w:val="◦"/>
+      <w:lvlText w:val="–"/>
       <w:lvlJc w:val="left"/>
       <w:pPr>
         <w:tabs>
@@ -589,7 +2385,7 @@
     </w:lvl>
     <w:lvl w:ilvl="6">
       <w:numFmt w:val="bullet"/>
-      <w:lvlText w:val="‣"/>
+      <w:lvlText w:val="•"/>
       <w:lvlJc w:val="left"/>
       <w:pPr>
         <w:tabs>
@@ -603,6 +2399,15 @@
     <w:abstractNumId w:val="0"/>
   </w:num>
   <w:num w:numId="2">
+    <w:abstractNumId w:val="2"/>
+  </w:num>
+  <w:num w:numId="3">
+    <w:abstractNumId w:val="2"/>
+  </w:num>
+  <w:num w:numId="4">
+    <w:abstractNumId w:val="2"/>
+  </w:num>
+  <w:num w:numId="5">
     <w:abstractNumId w:val="2"/>
   </w:num>
 </w:numbering>

</xml_diff>

<commit_message>
update examples with graph.unify
</commit_message>
<xml_diff>
--- a/minimal.docx
+++ b/minimal.docx
@@ -196,15 +196,15 @@
     <w:tbl>
       <w:tblPr>
         <w:tblStyle w:val="TableNormal"/>
+        <w:tblCaption w:val="Table continues below"/>
       </w:tblPr>
       <w:tblGrid>
-        <w:gridCol w:w="2420"/>
+        <w:gridCol w:w="2640"/>
         <w:gridCol w:w="660"/>
         <w:gridCol w:w="660"/>
         <w:gridCol w:w="770"/>
         <w:gridCol w:w="550"/>
-        <w:gridCol w:w="770"/>
-        <w:gridCol w:w="770"/>
+        <w:gridCol w:w="660"/>
       </w:tblGrid>
       <w:tr>
         <w:tc>
@@ -214,7 +214,14 @@
             </w:tcBorders>
             <w:vAlign w:val="bottom"/>
           </w:tcPr>
-          <w:p/>
+          <w:p>
+            <w:pPr>
+              <w:jc w:val="left"/>
+            </w:pPr>
+            <w:r>
+              <w:t xml:space="preserve"> </w:t>
+            </w:r>
+          </w:p>
         </w:tc>
         <w:tc>
           <w:tcPr>
@@ -296,6 +303,355 @@
             </w:r>
           </w:p>
         </w:tc>
+      </w:tr>
+      <w:tr>
+        <w:tc>
+          <w:p>
+            <w:pPr>
+              <w:jc w:val="left"/>
+            </w:pPr>
+            <w:r>
+              <w:rPr>
+                <w:b/>
+              </w:rPr>
+              <w:t xml:space="preserve">Mazda RX4</w:t>
+            </w:r>
+          </w:p>
+        </w:tc>
+        <w:tc>
+          <w:p>
+            <w:pPr>
+              <w:jc w:val="left"/>
+            </w:pPr>
+            <w:r>
+              <w:t xml:space="preserve">21</w:t>
+            </w:r>
+          </w:p>
+        </w:tc>
+        <w:tc>
+          <w:p>
+            <w:pPr>
+              <w:jc w:val="left"/>
+            </w:pPr>
+            <w:r>
+              <w:t xml:space="preserve">6</w:t>
+            </w:r>
+          </w:p>
+        </w:tc>
+        <w:tc>
+          <w:p>
+            <w:pPr>
+              <w:jc w:val="left"/>
+            </w:pPr>
+            <w:r>
+              <w:t xml:space="preserve">160</w:t>
+            </w:r>
+          </w:p>
+        </w:tc>
+        <w:tc>
+          <w:p>
+            <w:pPr>
+              <w:jc w:val="left"/>
+            </w:pPr>
+            <w:r>
+              <w:t xml:space="preserve">110</w:t>
+            </w:r>
+          </w:p>
+        </w:tc>
+        <w:tc>
+          <w:p>
+            <w:pPr>
+              <w:jc w:val="left"/>
+            </w:pPr>
+            <w:r>
+              <w:t xml:space="preserve">3.90</w:t>
+            </w:r>
+          </w:p>
+        </w:tc>
+      </w:tr>
+      <w:tr>
+        <w:tc>
+          <w:p>
+            <w:pPr>
+              <w:jc w:val="left"/>
+            </w:pPr>
+            <w:r>
+              <w:rPr>
+                <w:b/>
+              </w:rPr>
+              <w:t xml:space="preserve">Mazda RX4 Wag</w:t>
+            </w:r>
+          </w:p>
+        </w:tc>
+        <w:tc>
+          <w:p>
+            <w:pPr>
+              <w:jc w:val="left"/>
+            </w:pPr>
+            <w:r>
+              <w:t xml:space="preserve">21</w:t>
+            </w:r>
+          </w:p>
+        </w:tc>
+        <w:tc>
+          <w:p>
+            <w:pPr>
+              <w:jc w:val="left"/>
+            </w:pPr>
+            <w:r>
+              <w:t xml:space="preserve">6</w:t>
+            </w:r>
+          </w:p>
+        </w:tc>
+        <w:tc>
+          <w:p>
+            <w:pPr>
+              <w:jc w:val="left"/>
+            </w:pPr>
+            <w:r>
+              <w:t xml:space="preserve">160</w:t>
+            </w:r>
+          </w:p>
+        </w:tc>
+        <w:tc>
+          <w:p>
+            <w:pPr>
+              <w:jc w:val="left"/>
+            </w:pPr>
+            <w:r>
+              <w:t xml:space="preserve">110</w:t>
+            </w:r>
+          </w:p>
+        </w:tc>
+        <w:tc>
+          <w:p>
+            <w:pPr>
+              <w:jc w:val="left"/>
+            </w:pPr>
+            <w:r>
+              <w:t xml:space="preserve">3.90</w:t>
+            </w:r>
+          </w:p>
+        </w:tc>
+      </w:tr>
+      <w:tr>
+        <w:tc>
+          <w:p>
+            <w:pPr>
+              <w:jc w:val="left"/>
+            </w:pPr>
+            <w:r>
+              <w:rPr>
+                <w:b/>
+              </w:rPr>
+              <w:t xml:space="preserve">Datsun 710</w:t>
+            </w:r>
+          </w:p>
+        </w:tc>
+        <w:tc>
+          <w:p>
+            <w:pPr>
+              <w:jc w:val="left"/>
+            </w:pPr>
+            <w:r>
+              <w:t xml:space="preserve">22.8</w:t>
+            </w:r>
+          </w:p>
+        </w:tc>
+        <w:tc>
+          <w:p>
+            <w:pPr>
+              <w:jc w:val="left"/>
+            </w:pPr>
+            <w:r>
+              <w:t xml:space="preserve">4</w:t>
+            </w:r>
+          </w:p>
+        </w:tc>
+        <w:tc>
+          <w:p>
+            <w:pPr>
+              <w:jc w:val="left"/>
+            </w:pPr>
+            <w:r>
+              <w:t xml:space="preserve">108</w:t>
+            </w:r>
+          </w:p>
+        </w:tc>
+        <w:tc>
+          <w:p>
+            <w:pPr>
+              <w:jc w:val="left"/>
+            </w:pPr>
+            <w:r>
+              <w:t xml:space="preserve">93</w:t>
+            </w:r>
+          </w:p>
+        </w:tc>
+        <w:tc>
+          <w:p>
+            <w:pPr>
+              <w:jc w:val="left"/>
+            </w:pPr>
+            <w:r>
+              <w:t xml:space="preserve">3.85</w:t>
+            </w:r>
+          </w:p>
+        </w:tc>
+      </w:tr>
+      <w:tr>
+        <w:tc>
+          <w:p>
+            <w:pPr>
+              <w:jc w:val="left"/>
+            </w:pPr>
+            <w:r>
+              <w:rPr>
+                <w:b/>
+              </w:rPr>
+              <w:t xml:space="preserve">Hornet 4 Drive</w:t>
+            </w:r>
+          </w:p>
+        </w:tc>
+        <w:tc>
+          <w:p>
+            <w:pPr>
+              <w:jc w:val="left"/>
+            </w:pPr>
+            <w:r>
+              <w:t xml:space="preserve">21.4</w:t>
+            </w:r>
+          </w:p>
+        </w:tc>
+        <w:tc>
+          <w:p>
+            <w:pPr>
+              <w:jc w:val="left"/>
+            </w:pPr>
+            <w:r>
+              <w:t xml:space="preserve">6</w:t>
+            </w:r>
+          </w:p>
+        </w:tc>
+        <w:tc>
+          <w:p>
+            <w:pPr>
+              <w:jc w:val="left"/>
+            </w:pPr>
+            <w:r>
+              <w:t xml:space="preserve">258</w:t>
+            </w:r>
+          </w:p>
+        </w:tc>
+        <w:tc>
+          <w:p>
+            <w:pPr>
+              <w:jc w:val="left"/>
+            </w:pPr>
+            <w:r>
+              <w:t xml:space="preserve">110</w:t>
+            </w:r>
+          </w:p>
+        </w:tc>
+        <w:tc>
+          <w:p>
+            <w:pPr>
+              <w:jc w:val="left"/>
+            </w:pPr>
+            <w:r>
+              <w:t xml:space="preserve">3.08</w:t>
+            </w:r>
+          </w:p>
+        </w:tc>
+      </w:tr>
+      <w:tr>
+        <w:tc>
+          <w:p>
+            <w:pPr>
+              <w:jc w:val="left"/>
+            </w:pPr>
+            <w:r>
+              <w:rPr>
+                <w:b/>
+              </w:rPr>
+              <w:t xml:space="preserve">Hornet Sportabout</w:t>
+            </w:r>
+          </w:p>
+        </w:tc>
+        <w:tc>
+          <w:p>
+            <w:pPr>
+              <w:jc w:val="left"/>
+            </w:pPr>
+            <w:r>
+              <w:t xml:space="preserve">18.7</w:t>
+            </w:r>
+          </w:p>
+        </w:tc>
+        <w:tc>
+          <w:p>
+            <w:pPr>
+              <w:jc w:val="left"/>
+            </w:pPr>
+            <w:r>
+              <w:t xml:space="preserve">8</w:t>
+            </w:r>
+          </w:p>
+        </w:tc>
+        <w:tc>
+          <w:p>
+            <w:pPr>
+              <w:jc w:val="left"/>
+            </w:pPr>
+            <w:r>
+              <w:t xml:space="preserve">360</w:t>
+            </w:r>
+          </w:p>
+        </w:tc>
+        <w:tc>
+          <w:p>
+            <w:pPr>
+              <w:jc w:val="left"/>
+            </w:pPr>
+            <w:r>
+              <w:t xml:space="preserve">175</w:t>
+            </w:r>
+          </w:p>
+        </w:tc>
+        <w:tc>
+          <w:p>
+            <w:pPr>
+              <w:jc w:val="left"/>
+            </w:pPr>
+            <w:r>
+              <w:t xml:space="preserve">3.15</w:t>
+            </w:r>
+          </w:p>
+        </w:tc>
+      </w:tr>
+    </w:tbl>
+    <w:p>
+      <w:pPr>
+        <w:pStyle w:val="TableCaption"/>
+      </w:pPr>
+      <w:r>
+        <w:t xml:space="preserve">Table continues below</w:t>
+      </w:r>
+    </w:p>
+    <w:tbl>
+      <w:tblPr>
+        <w:tblStyle w:val="TableNormal"/>
+        <w:tblCaption w:val="Table continues below"/>
+      </w:tblPr>
+      <w:tblGrid>
+        <w:gridCol w:w="2640"/>
+        <w:gridCol w:w="660"/>
+        <w:gridCol w:w="770"/>
+        <w:gridCol w:w="550"/>
+        <w:gridCol w:w="550"/>
+        <w:gridCol w:w="660"/>
+      </w:tblGrid>
+      <w:tr>
         <w:tc>
           <w:tcPr>
             <w:tcBorders>
@@ -308,400 +664,10 @@
               <w:jc w:val="left"/>
             </w:pPr>
             <w:r>
-              <w:t xml:space="preserve">wt</w:t>
-            </w:r>
-          </w:p>
-        </w:tc>
-      </w:tr>
-      <w:tr>
-        <w:tc>
-          <w:p>
-            <w:pPr>
-              <w:jc w:val="left"/>
-            </w:pPr>
-            <w:r>
-              <w:rPr>
-                <w:b/>
-              </w:rPr>
-              <w:t xml:space="preserve">Mazda RX4</w:t>
-            </w:r>
-          </w:p>
-        </w:tc>
-        <w:tc>
-          <w:p>
-            <w:pPr>
-              <w:jc w:val="left"/>
-            </w:pPr>
-            <w:r>
-              <w:t xml:space="preserve">21.0</w:t>
-            </w:r>
-          </w:p>
-        </w:tc>
-        <w:tc>
-          <w:p>
-            <w:pPr>
-              <w:jc w:val="left"/>
-            </w:pPr>
-            <w:r>
-              <w:t xml:space="preserve">6</w:t>
-            </w:r>
-          </w:p>
-        </w:tc>
-        <w:tc>
-          <w:p>
-            <w:pPr>
-              <w:jc w:val="left"/>
-            </w:pPr>
-            <w:r>
-              <w:t xml:space="preserve">160</w:t>
-            </w:r>
-          </w:p>
-        </w:tc>
-        <w:tc>
-          <w:p>
-            <w:pPr>
-              <w:jc w:val="left"/>
-            </w:pPr>
-            <w:r>
-              <w:t xml:space="preserve">110</w:t>
-            </w:r>
-          </w:p>
-        </w:tc>
-        <w:tc>
-          <w:p>
-            <w:pPr>
-              <w:jc w:val="left"/>
-            </w:pPr>
-            <w:r>
-              <w:t xml:space="preserve">3.90</w:t>
-            </w:r>
-          </w:p>
-        </w:tc>
-        <w:tc>
-          <w:p>
-            <w:pPr>
-              <w:jc w:val="left"/>
-            </w:pPr>
-            <w:r>
-              <w:t xml:space="preserve">2.620</w:t>
-            </w:r>
-          </w:p>
-        </w:tc>
-      </w:tr>
-      <w:tr>
-        <w:tc>
-          <w:p>
-            <w:pPr>
-              <w:jc w:val="left"/>
-            </w:pPr>
-            <w:r>
-              <w:rPr>
-                <w:b/>
-              </w:rPr>
-              <w:t xml:space="preserve">Mazda RX4 Wag</w:t>
-            </w:r>
-          </w:p>
-        </w:tc>
-        <w:tc>
-          <w:p>
-            <w:pPr>
-              <w:jc w:val="left"/>
-            </w:pPr>
-            <w:r>
-              <w:t xml:space="preserve">21.0</w:t>
-            </w:r>
-          </w:p>
-        </w:tc>
-        <w:tc>
-          <w:p>
-            <w:pPr>
-              <w:jc w:val="left"/>
-            </w:pPr>
-            <w:r>
-              <w:t xml:space="preserve">6</w:t>
-            </w:r>
-          </w:p>
-        </w:tc>
-        <w:tc>
-          <w:p>
-            <w:pPr>
-              <w:jc w:val="left"/>
-            </w:pPr>
-            <w:r>
-              <w:t xml:space="preserve">160</w:t>
-            </w:r>
-          </w:p>
-        </w:tc>
-        <w:tc>
-          <w:p>
-            <w:pPr>
-              <w:jc w:val="left"/>
-            </w:pPr>
-            <w:r>
-              <w:t xml:space="preserve">110</w:t>
-            </w:r>
-          </w:p>
-        </w:tc>
-        <w:tc>
-          <w:p>
-            <w:pPr>
-              <w:jc w:val="left"/>
-            </w:pPr>
-            <w:r>
-              <w:t xml:space="preserve">3.90</w:t>
-            </w:r>
-          </w:p>
-        </w:tc>
-        <w:tc>
-          <w:p>
-            <w:pPr>
-              <w:jc w:val="left"/>
-            </w:pPr>
-            <w:r>
-              <w:t xml:space="preserve">2.875</w:t>
-            </w:r>
-          </w:p>
-        </w:tc>
-      </w:tr>
-      <w:tr>
-        <w:tc>
-          <w:p>
-            <w:pPr>
-              <w:jc w:val="left"/>
-            </w:pPr>
-            <w:r>
-              <w:rPr>
-                <w:b/>
-              </w:rPr>
-              <w:t xml:space="preserve">Datsun 710</w:t>
-            </w:r>
-          </w:p>
-        </w:tc>
-        <w:tc>
-          <w:p>
-            <w:pPr>
-              <w:jc w:val="left"/>
-            </w:pPr>
-            <w:r>
-              <w:t xml:space="preserve">22.8</w:t>
-            </w:r>
-          </w:p>
-        </w:tc>
-        <w:tc>
-          <w:p>
-            <w:pPr>
-              <w:jc w:val="left"/>
-            </w:pPr>
-            <w:r>
-              <w:t xml:space="preserve">4</w:t>
-            </w:r>
-          </w:p>
-        </w:tc>
-        <w:tc>
-          <w:p>
-            <w:pPr>
-              <w:jc w:val="left"/>
-            </w:pPr>
-            <w:r>
-              <w:t xml:space="preserve">108</w:t>
-            </w:r>
-          </w:p>
-        </w:tc>
-        <w:tc>
-          <w:p>
-            <w:pPr>
-              <w:jc w:val="left"/>
-            </w:pPr>
-            <w:r>
-              <w:t xml:space="preserve">93</w:t>
-            </w:r>
-          </w:p>
-        </w:tc>
-        <w:tc>
-          <w:p>
-            <w:pPr>
-              <w:jc w:val="left"/>
-            </w:pPr>
-            <w:r>
-              <w:t xml:space="preserve">3.85</w:t>
-            </w:r>
-          </w:p>
-        </w:tc>
-        <w:tc>
-          <w:p>
-            <w:pPr>
-              <w:jc w:val="left"/>
-            </w:pPr>
-            <w:r>
-              <w:t xml:space="preserve">2.320</w:t>
-            </w:r>
-          </w:p>
-        </w:tc>
-      </w:tr>
-      <w:tr>
-        <w:tc>
-          <w:p>
-            <w:pPr>
-              <w:jc w:val="left"/>
-            </w:pPr>
-            <w:r>
-              <w:rPr>
-                <w:b/>
-              </w:rPr>
-              <w:t xml:space="preserve">Hornet 4 Drive</w:t>
-            </w:r>
-          </w:p>
-        </w:tc>
-        <w:tc>
-          <w:p>
-            <w:pPr>
-              <w:jc w:val="left"/>
-            </w:pPr>
-            <w:r>
-              <w:t xml:space="preserve">21.4</w:t>
-            </w:r>
-          </w:p>
-        </w:tc>
-        <w:tc>
-          <w:p>
-            <w:pPr>
-              <w:jc w:val="left"/>
-            </w:pPr>
-            <w:r>
-              <w:t xml:space="preserve">6</w:t>
-            </w:r>
-          </w:p>
-        </w:tc>
-        <w:tc>
-          <w:p>
-            <w:pPr>
-              <w:jc w:val="left"/>
-            </w:pPr>
-            <w:r>
-              <w:t xml:space="preserve">258</w:t>
-            </w:r>
-          </w:p>
-        </w:tc>
-        <w:tc>
-          <w:p>
-            <w:pPr>
-              <w:jc w:val="left"/>
-            </w:pPr>
-            <w:r>
-              <w:t xml:space="preserve">110</w:t>
-            </w:r>
-          </w:p>
-        </w:tc>
-        <w:tc>
-          <w:p>
-            <w:pPr>
-              <w:jc w:val="left"/>
-            </w:pPr>
-            <w:r>
-              <w:t xml:space="preserve">3.08</w:t>
-            </w:r>
-          </w:p>
-        </w:tc>
-        <w:tc>
-          <w:p>
-            <w:pPr>
-              <w:jc w:val="left"/>
-            </w:pPr>
-            <w:r>
-              <w:t xml:space="preserve">3.215</w:t>
-            </w:r>
-          </w:p>
-        </w:tc>
-      </w:tr>
-      <w:tr>
-        <w:tc>
-          <w:p>
-            <w:pPr>
-              <w:jc w:val="left"/>
-            </w:pPr>
-            <w:r>
-              <w:rPr>
-                <w:b/>
-              </w:rPr>
-              <w:t xml:space="preserve">Hornet Sportabout</w:t>
-            </w:r>
-          </w:p>
-        </w:tc>
-        <w:tc>
-          <w:p>
-            <w:pPr>
-              <w:jc w:val="left"/>
-            </w:pPr>
-            <w:r>
-              <w:t xml:space="preserve">18.7</w:t>
-            </w:r>
-          </w:p>
-        </w:tc>
-        <w:tc>
-          <w:p>
-            <w:pPr>
-              <w:jc w:val="left"/>
-            </w:pPr>
-            <w:r>
-              <w:t xml:space="preserve">8</w:t>
-            </w:r>
-          </w:p>
-        </w:tc>
-        <w:tc>
-          <w:p>
-            <w:pPr>
-              <w:jc w:val="left"/>
-            </w:pPr>
-            <w:r>
-              <w:t xml:space="preserve">360</w:t>
-            </w:r>
-          </w:p>
-        </w:tc>
-        <w:tc>
-          <w:p>
-            <w:pPr>
-              <w:jc w:val="left"/>
-            </w:pPr>
-            <w:r>
-              <w:t xml:space="preserve">175</w:t>
-            </w:r>
-          </w:p>
-        </w:tc>
-        <w:tc>
-          <w:p>
-            <w:pPr>
-              <w:jc w:val="left"/>
-            </w:pPr>
-            <w:r>
-              <w:t xml:space="preserve">3.15</w:t>
-            </w:r>
-          </w:p>
-        </w:tc>
-        <w:tc>
-          <w:p>
-            <w:pPr>
-              <w:jc w:val="left"/>
-            </w:pPr>
-            <w:r>
-              <w:t xml:space="preserve">3.440</w:t>
-            </w:r>
-          </w:p>
-        </w:tc>
-      </w:tr>
-    </w:tbl>
-    <w:tbl>
-      <w:tblPr>
-        <w:tblStyle w:val="TableNormal"/>
-      </w:tblPr>
-      <w:tblGrid>
-        <w:gridCol w:w="2420"/>
-        <w:gridCol w:w="770"/>
-        <w:gridCol w:w="550"/>
-        <w:gridCol w:w="550"/>
-        <w:gridCol w:w="770"/>
-        <w:gridCol w:w="770"/>
-      </w:tblGrid>
-      <w:tr>
+              <w:t xml:space="preserve"> </w:t>
+            </w:r>
+          </w:p>
+        </w:tc>
         <w:tc>
           <w:tcPr>
             <w:tcBorders>
@@ -709,7 +675,14 @@
             </w:tcBorders>
             <w:vAlign w:val="bottom"/>
           </w:tcPr>
-          <w:p/>
+          <w:p>
+            <w:pPr>
+              <w:jc w:val="left"/>
+            </w:pPr>
+            <w:r>
+              <w:t xml:space="preserve">wt</w:t>
+            </w:r>
+          </w:p>
         </w:tc>
         <w:tc>
           <w:tcPr>
@@ -775,6 +748,350 @@
             </w:r>
           </w:p>
         </w:tc>
+      </w:tr>
+      <w:tr>
+        <w:tc>
+          <w:p>
+            <w:pPr>
+              <w:jc w:val="left"/>
+            </w:pPr>
+            <w:r>
+              <w:rPr>
+                <w:b/>
+              </w:rPr>
+              <w:t xml:space="preserve">Mazda RX4</w:t>
+            </w:r>
+          </w:p>
+        </w:tc>
+        <w:tc>
+          <w:p>
+            <w:pPr>
+              <w:jc w:val="left"/>
+            </w:pPr>
+            <w:r>
+              <w:t xml:space="preserve">2.620</w:t>
+            </w:r>
+          </w:p>
+        </w:tc>
+        <w:tc>
+          <w:p>
+            <w:pPr>
+              <w:jc w:val="left"/>
+            </w:pPr>
+            <w:r>
+              <w:t xml:space="preserve">16.46</w:t>
+            </w:r>
+          </w:p>
+        </w:tc>
+        <w:tc>
+          <w:p>
+            <w:pPr>
+              <w:jc w:val="left"/>
+            </w:pPr>
+            <w:r>
+              <w:t xml:space="preserve">0</w:t>
+            </w:r>
+          </w:p>
+        </w:tc>
+        <w:tc>
+          <w:p>
+            <w:pPr>
+              <w:jc w:val="left"/>
+            </w:pPr>
+            <w:r>
+              <w:t xml:space="preserve">1</w:t>
+            </w:r>
+          </w:p>
+        </w:tc>
+        <w:tc>
+          <w:p>
+            <w:pPr>
+              <w:jc w:val="left"/>
+            </w:pPr>
+            <w:r>
+              <w:t xml:space="preserve">4</w:t>
+            </w:r>
+          </w:p>
+        </w:tc>
+      </w:tr>
+      <w:tr>
+        <w:tc>
+          <w:p>
+            <w:pPr>
+              <w:jc w:val="left"/>
+            </w:pPr>
+            <w:r>
+              <w:rPr>
+                <w:b/>
+              </w:rPr>
+              <w:t xml:space="preserve">Mazda RX4 Wag</w:t>
+            </w:r>
+          </w:p>
+        </w:tc>
+        <w:tc>
+          <w:p>
+            <w:pPr>
+              <w:jc w:val="left"/>
+            </w:pPr>
+            <w:r>
+              <w:t xml:space="preserve">2.875</w:t>
+            </w:r>
+          </w:p>
+        </w:tc>
+        <w:tc>
+          <w:p>
+            <w:pPr>
+              <w:jc w:val="left"/>
+            </w:pPr>
+            <w:r>
+              <w:t xml:space="preserve">17.02</w:t>
+            </w:r>
+          </w:p>
+        </w:tc>
+        <w:tc>
+          <w:p>
+            <w:pPr>
+              <w:jc w:val="left"/>
+            </w:pPr>
+            <w:r>
+              <w:t xml:space="preserve">0</w:t>
+            </w:r>
+          </w:p>
+        </w:tc>
+        <w:tc>
+          <w:p>
+            <w:pPr>
+              <w:jc w:val="left"/>
+            </w:pPr>
+            <w:r>
+              <w:t xml:space="preserve">1</w:t>
+            </w:r>
+          </w:p>
+        </w:tc>
+        <w:tc>
+          <w:p>
+            <w:pPr>
+              <w:jc w:val="left"/>
+            </w:pPr>
+            <w:r>
+              <w:t xml:space="preserve">4</w:t>
+            </w:r>
+          </w:p>
+        </w:tc>
+      </w:tr>
+      <w:tr>
+        <w:tc>
+          <w:p>
+            <w:pPr>
+              <w:jc w:val="left"/>
+            </w:pPr>
+            <w:r>
+              <w:rPr>
+                <w:b/>
+              </w:rPr>
+              <w:t xml:space="preserve">Datsun 710</w:t>
+            </w:r>
+          </w:p>
+        </w:tc>
+        <w:tc>
+          <w:p>
+            <w:pPr>
+              <w:jc w:val="left"/>
+            </w:pPr>
+            <w:r>
+              <w:t xml:space="preserve">2.320</w:t>
+            </w:r>
+          </w:p>
+        </w:tc>
+        <w:tc>
+          <w:p>
+            <w:pPr>
+              <w:jc w:val="left"/>
+            </w:pPr>
+            <w:r>
+              <w:t xml:space="preserve">18.61</w:t>
+            </w:r>
+          </w:p>
+        </w:tc>
+        <w:tc>
+          <w:p>
+            <w:pPr>
+              <w:jc w:val="left"/>
+            </w:pPr>
+            <w:r>
+              <w:t xml:space="preserve">1</w:t>
+            </w:r>
+          </w:p>
+        </w:tc>
+        <w:tc>
+          <w:p>
+            <w:pPr>
+              <w:jc w:val="left"/>
+            </w:pPr>
+            <w:r>
+              <w:t xml:space="preserve">1</w:t>
+            </w:r>
+          </w:p>
+        </w:tc>
+        <w:tc>
+          <w:p>
+            <w:pPr>
+              <w:jc w:val="left"/>
+            </w:pPr>
+            <w:r>
+              <w:t xml:space="preserve">4</w:t>
+            </w:r>
+          </w:p>
+        </w:tc>
+      </w:tr>
+      <w:tr>
+        <w:tc>
+          <w:p>
+            <w:pPr>
+              <w:jc w:val="left"/>
+            </w:pPr>
+            <w:r>
+              <w:rPr>
+                <w:b/>
+              </w:rPr>
+              <w:t xml:space="preserve">Hornet 4 Drive</w:t>
+            </w:r>
+          </w:p>
+        </w:tc>
+        <w:tc>
+          <w:p>
+            <w:pPr>
+              <w:jc w:val="left"/>
+            </w:pPr>
+            <w:r>
+              <w:t xml:space="preserve">3.215</w:t>
+            </w:r>
+          </w:p>
+        </w:tc>
+        <w:tc>
+          <w:p>
+            <w:pPr>
+              <w:jc w:val="left"/>
+            </w:pPr>
+            <w:r>
+              <w:t xml:space="preserve">19.44</w:t>
+            </w:r>
+          </w:p>
+        </w:tc>
+        <w:tc>
+          <w:p>
+            <w:pPr>
+              <w:jc w:val="left"/>
+            </w:pPr>
+            <w:r>
+              <w:t xml:space="preserve">1</w:t>
+            </w:r>
+          </w:p>
+        </w:tc>
+        <w:tc>
+          <w:p>
+            <w:pPr>
+              <w:jc w:val="left"/>
+            </w:pPr>
+            <w:r>
+              <w:t xml:space="preserve">0</w:t>
+            </w:r>
+          </w:p>
+        </w:tc>
+        <w:tc>
+          <w:p>
+            <w:pPr>
+              <w:jc w:val="left"/>
+            </w:pPr>
+            <w:r>
+              <w:t xml:space="preserve">3</w:t>
+            </w:r>
+          </w:p>
+        </w:tc>
+      </w:tr>
+      <w:tr>
+        <w:tc>
+          <w:p>
+            <w:pPr>
+              <w:jc w:val="left"/>
+            </w:pPr>
+            <w:r>
+              <w:rPr>
+                <w:b/>
+              </w:rPr>
+              <w:t xml:space="preserve">Hornet Sportabout</w:t>
+            </w:r>
+          </w:p>
+        </w:tc>
+        <w:tc>
+          <w:p>
+            <w:pPr>
+              <w:jc w:val="left"/>
+            </w:pPr>
+            <w:r>
+              <w:t xml:space="preserve">3.440</w:t>
+            </w:r>
+          </w:p>
+        </w:tc>
+        <w:tc>
+          <w:p>
+            <w:pPr>
+              <w:jc w:val="left"/>
+            </w:pPr>
+            <w:r>
+              <w:t xml:space="preserve">17.02</w:t>
+            </w:r>
+          </w:p>
+        </w:tc>
+        <w:tc>
+          <w:p>
+            <w:pPr>
+              <w:jc w:val="left"/>
+            </w:pPr>
+            <w:r>
+              <w:t xml:space="preserve">0</w:t>
+            </w:r>
+          </w:p>
+        </w:tc>
+        <w:tc>
+          <w:p>
+            <w:pPr>
+              <w:jc w:val="left"/>
+            </w:pPr>
+            <w:r>
+              <w:t xml:space="preserve">0</w:t>
+            </w:r>
+          </w:p>
+        </w:tc>
+        <w:tc>
+          <w:p>
+            <w:pPr>
+              <w:jc w:val="left"/>
+            </w:pPr>
+            <w:r>
+              <w:t xml:space="preserve">3</w:t>
+            </w:r>
+          </w:p>
+        </w:tc>
+      </w:tr>
+    </w:tbl>
+    <w:p>
+      <w:pPr>
+        <w:pStyle w:val="TableCaption"/>
+      </w:pPr>
+      <w:r>
+        <w:t xml:space="preserve">Table continues below</w:t>
+      </w:r>
+    </w:p>
+    <w:tbl>
+      <w:tblPr>
+        <w:tblStyle w:val="TableNormal"/>
+      </w:tblPr>
+      <w:tblGrid>
+        <w:gridCol w:w="2640"/>
+        <w:gridCol w:w="660"/>
+      </w:tblGrid>
+      <w:tr>
         <w:tc>
           <w:tcPr>
             <w:tcBorders>
@@ -787,6 +1104,22 @@
               <w:jc w:val="left"/>
             </w:pPr>
             <w:r>
+              <w:t xml:space="preserve"> </w:t>
+            </w:r>
+          </w:p>
+        </w:tc>
+        <w:tc>
+          <w:tcPr>
+            <w:tcBorders>
+              <w:bottom w:val="single"/>
+            </w:tcBorders>
+            <w:vAlign w:val="bottom"/>
+          </w:tcPr>
+          <w:p>
+            <w:pPr>
+              <w:jc w:val="left"/>
+            </w:pPr>
+            <w:r>
               <w:t xml:space="preserve">carb</w:t>
             </w:r>
           </w:p>
@@ -812,46 +1145,6 @@
               <w:jc w:val="left"/>
             </w:pPr>
             <w:r>
-              <w:t xml:space="preserve">16.46</w:t>
-            </w:r>
-          </w:p>
-        </w:tc>
-        <w:tc>
-          <w:p>
-            <w:pPr>
-              <w:jc w:val="left"/>
-            </w:pPr>
-            <w:r>
-              <w:t xml:space="preserve">0</w:t>
-            </w:r>
-          </w:p>
-        </w:tc>
-        <w:tc>
-          <w:p>
-            <w:pPr>
-              <w:jc w:val="left"/>
-            </w:pPr>
-            <w:r>
-              <w:t xml:space="preserve">1</w:t>
-            </w:r>
-          </w:p>
-        </w:tc>
-        <w:tc>
-          <w:p>
-            <w:pPr>
-              <w:jc w:val="left"/>
-            </w:pPr>
-            <w:r>
-              <w:t xml:space="preserve">4</w:t>
-            </w:r>
-          </w:p>
-        </w:tc>
-        <w:tc>
-          <w:p>
-            <w:pPr>
-              <w:jc w:val="left"/>
-            </w:pPr>
-            <w:r>
               <w:t xml:space="preserve">4</w:t>
             </w:r>
           </w:p>
@@ -877,46 +1170,6 @@
               <w:jc w:val="left"/>
             </w:pPr>
             <w:r>
-              <w:t xml:space="preserve">17.02</w:t>
-            </w:r>
-          </w:p>
-        </w:tc>
-        <w:tc>
-          <w:p>
-            <w:pPr>
-              <w:jc w:val="left"/>
-            </w:pPr>
-            <w:r>
-              <w:t xml:space="preserve">0</w:t>
-            </w:r>
-          </w:p>
-        </w:tc>
-        <w:tc>
-          <w:p>
-            <w:pPr>
-              <w:jc w:val="left"/>
-            </w:pPr>
-            <w:r>
-              <w:t xml:space="preserve">1</w:t>
-            </w:r>
-          </w:p>
-        </w:tc>
-        <w:tc>
-          <w:p>
-            <w:pPr>
-              <w:jc w:val="left"/>
-            </w:pPr>
-            <w:r>
-              <w:t xml:space="preserve">4</w:t>
-            </w:r>
-          </w:p>
-        </w:tc>
-        <w:tc>
-          <w:p>
-            <w:pPr>
-              <w:jc w:val="left"/>
-            </w:pPr>
-            <w:r>
               <w:t xml:space="preserve">4</w:t>
             </w:r>
           </w:p>
@@ -942,46 +1195,6 @@
               <w:jc w:val="left"/>
             </w:pPr>
             <w:r>
-              <w:t xml:space="preserve">18.61</w:t>
-            </w:r>
-          </w:p>
-        </w:tc>
-        <w:tc>
-          <w:p>
-            <w:pPr>
-              <w:jc w:val="left"/>
-            </w:pPr>
-            <w:r>
-              <w:t xml:space="preserve">1</w:t>
-            </w:r>
-          </w:p>
-        </w:tc>
-        <w:tc>
-          <w:p>
-            <w:pPr>
-              <w:jc w:val="left"/>
-            </w:pPr>
-            <w:r>
-              <w:t xml:space="preserve">1</w:t>
-            </w:r>
-          </w:p>
-        </w:tc>
-        <w:tc>
-          <w:p>
-            <w:pPr>
-              <w:jc w:val="left"/>
-            </w:pPr>
-            <w:r>
-              <w:t xml:space="preserve">4</w:t>
-            </w:r>
-          </w:p>
-        </w:tc>
-        <w:tc>
-          <w:p>
-            <w:pPr>
-              <w:jc w:val="left"/>
-            </w:pPr>
-            <w:r>
               <w:t xml:space="preserve">1</w:t>
             </w:r>
           </w:p>
@@ -1007,46 +1220,6 @@
               <w:jc w:val="left"/>
             </w:pPr>
             <w:r>
-              <w:t xml:space="preserve">19.44</w:t>
-            </w:r>
-          </w:p>
-        </w:tc>
-        <w:tc>
-          <w:p>
-            <w:pPr>
-              <w:jc w:val="left"/>
-            </w:pPr>
-            <w:r>
-              <w:t xml:space="preserve">1</w:t>
-            </w:r>
-          </w:p>
-        </w:tc>
-        <w:tc>
-          <w:p>
-            <w:pPr>
-              <w:jc w:val="left"/>
-            </w:pPr>
-            <w:r>
-              <w:t xml:space="preserve">0</w:t>
-            </w:r>
-          </w:p>
-        </w:tc>
-        <w:tc>
-          <w:p>
-            <w:pPr>
-              <w:jc w:val="left"/>
-            </w:pPr>
-            <w:r>
-              <w:t xml:space="preserve">3</w:t>
-            </w:r>
-          </w:p>
-        </w:tc>
-        <w:tc>
-          <w:p>
-            <w:pPr>
-              <w:jc w:val="left"/>
-            </w:pPr>
-            <w:r>
               <w:t xml:space="preserve">1</w:t>
             </w:r>
           </w:p>
@@ -1063,46 +1236,6 @@
                 <w:b/>
               </w:rPr>
               <w:t xml:space="preserve">Hornet Sportabout</w:t>
-            </w:r>
-          </w:p>
-        </w:tc>
-        <w:tc>
-          <w:p>
-            <w:pPr>
-              <w:jc w:val="left"/>
-            </w:pPr>
-            <w:r>
-              <w:t xml:space="preserve">17.02</w:t>
-            </w:r>
-          </w:p>
-        </w:tc>
-        <w:tc>
-          <w:p>
-            <w:pPr>
-              <w:jc w:val="left"/>
-            </w:pPr>
-            <w:r>
-              <w:t xml:space="preserve">0</w:t>
-            </w:r>
-          </w:p>
-        </w:tc>
-        <w:tc>
-          <w:p>
-            <w:pPr>
-              <w:jc w:val="left"/>
-            </w:pPr>
-            <w:r>
-              <w:t xml:space="preserve">0</w:t>
-            </w:r>
-          </w:p>
-        </w:tc>
-        <w:tc>
-          <w:p>
-            <w:pPr>
-              <w:jc w:val="left"/>
-            </w:pPr>
-            <w:r>
-              <w:t xml:space="preserve">3</w:t>
             </w:r>
           </w:p>
         </w:tc>
@@ -1190,7 +1323,7 @@
       <w:tblGrid>
         <w:gridCol w:w="1870"/>
         <w:gridCol w:w="550"/>
-        <w:gridCol w:w="990"/>
+        <w:gridCol w:w="1870"/>
       </w:tblGrid>
       <w:tr>
         <w:tc>
@@ -1269,7 +1402,16 @@
               <w:jc w:val="center"/>
             </w:pPr>
             <w:r>
+              <w:rPr>
+                <w:i/>
+              </w:rPr>
               <w:t xml:space="preserve">2.831e-05</w:t>
+            </w:r>
+            <w:r>
+              <w:t xml:space="preserve"> </w:t>
+            </w:r>
+            <w:r>
+              <w:t xml:space="preserve">* * *</w:t>
             </w:r>
           </w:p>
         </w:tc>
@@ -1662,7 +1804,7 @@
         <w:tblCaption w:val="Here goes the first two lines of USArrests"/>
       </w:tblPr>
       <w:tblGrid>
-        <w:gridCol w:w="1320"/>
+        <w:gridCol w:w="1540"/>
         <w:gridCol w:w="990"/>
         <w:gridCol w:w="1100"/>
         <w:gridCol w:w="1210"/>
@@ -1676,7 +1818,14 @@
             </w:tcBorders>
             <w:vAlign w:val="bottom"/>
           </w:tcPr>
-          <w:p/>
+          <w:p>
+            <w:pPr>
+              <w:jc w:val="left"/>
+            </w:pPr>
+            <w:r>
+              <w:t xml:space="preserve"> </w:t>
+            </w:r>
+          </w:p>
         </w:tc>
         <w:tc>
           <w:tcPr>
@@ -1818,7 +1967,7 @@
               <w:jc w:val="left"/>
             </w:pPr>
             <w:r>
-              <w:t xml:space="preserve">10.0</w:t>
+              <w:t xml:space="preserve">10</w:t>
             </w:r>
           </w:p>
         </w:tc>
@@ -2412,7 +2561,7 @@
         <w:t xml:space="preserve"> </w:t>
       </w:r>
       <w:r>
-        <w:t xml:space="preserve">(0.1) in 1.341 sec on x86_64-unknown-linux-gnu platform.</w:t>
+        <w:t xml:space="preserve">(0.2) in 1.471 sec on x86_64-unknown-linux-gnu platform.</w:t>
       </w:r>
     </w:p>
     <w:footnotes>

</xml_diff>

<commit_message>
GH-Pages update by travis after 250a56950299ef37aefd25ca49aa59c463c56a0b
</commit_message>
<xml_diff>
--- a/minimal.docx
+++ b/minimal.docx
@@ -18,7 +18,7 @@
     </w:p>
     <w:p>
       <w:pPr>
-        <w:pStyle w:val="Authors"/>
+        <w:pStyle w:val="Author"/>
       </w:pPr>
       <w:r>
         <w:t xml:space="preserve">Minimal</w:t>
@@ -45,16 +45,16 @@
         <w:t xml:space="preserve">Pandoc.brew</w:t>
       </w:r>
     </w:p>
-    <w:bookmarkStart w:id="introduction" w:name="introduction"/>
     <w:p>
       <w:pPr>
         <w:pStyle w:val="Heading1"/>
       </w:pPr>
+      <w:bookmarkStart w:id="21" w:name="introduction"/>
+      <w:bookmarkEnd w:id="21"/>
       <w:r>
         <w:t xml:space="preserve">Introduction</w:t>
       </w:r>
     </w:p>
-    <w:bookmarkEnd w:id="introduction"/>
     <w:p>
       <w:r>
         <w:t xml:space="preserve">We have two meta-information above:</w:t>
@@ -62,8 +62,9 @@
     </w:p>
     <w:p>
       <w:pPr>
+        <w:pStyle w:val="Compact"/>
         <w:numPr>
-          <w:numId w:val="2"/>
+          <w:numId w:val="1001"/>
           <w:ilvl w:val="0"/>
         </w:numPr>
       </w:pPr>
@@ -73,8 +74,9 @@
     </w:p>
     <w:p>
       <w:pPr>
+        <w:pStyle w:val="Compact"/>
         <w:numPr>
-          <w:numId w:val="2"/>
+          <w:numId w:val="1001"/>
           <w:ilvl w:val="0"/>
         </w:numPr>
       </w:pPr>
@@ -89,10 +91,10 @@
       <w:r>
         <w:t xml:space="preserve"> </w:t>
       </w:r>
-      <w:hyperlink r:id="link0">
+      <w:hyperlink r:id="rId22">
         <w:r>
           <w:rPr>
-            <w:rStyle w:val="Hyperlink"/>
+            <w:rStyle w:val="Link"/>
           </w:rPr>
           <w:t xml:space="preserve">Pandoc's homepage</w:t>
         </w:r>
@@ -131,10 +133,10 @@
       <w:r>
         <w:t xml:space="preserve"> </w:t>
       </w:r>
-      <w:hyperlink r:id="link1">
+      <w:hyperlink r:id="rId23">
         <w:r>
           <w:rPr>
-            <w:rStyle w:val="Hyperlink"/>
+            <w:rStyle w:val="Link"/>
           </w:rPr>
           <w:t xml:space="preserve">R</w:t>
         </w:r>
@@ -152,16 +154,16 @@
         <w:t xml:space="preserve">3.142</w:t>
       </w:r>
     </w:p>
-    <w:bookmarkStart w:id="r-objects" w:name="r-objects"/>
     <w:p>
       <w:pPr>
         <w:pStyle w:val="Heading1"/>
       </w:pPr>
+      <w:bookmarkStart w:id="24" w:name="r-objects"/>
+      <w:bookmarkEnd w:id="24"/>
       <w:r>
         <w:t xml:space="preserve">R objects</w:t>
       </w:r>
     </w:p>
-    <w:bookmarkEnd w:id="r-objects"/>
     <w:p>
       <w:r>
         <w:rPr>
@@ -196,15 +198,20 @@
     <w:tbl>
       <w:tblPr>
         <w:tblStyle w:val="TableNormal"/>
+        <w:tblW w:type="pct" w:w="5000.0"/>
         <w:tblCaption w:val="Table continues below"/>
       </w:tblPr>
       <w:tblGrid>
-        <w:gridCol w:w="2640"/>
-        <w:gridCol w:w="660"/>
-        <w:gridCol w:w="660"/>
-        <w:gridCol w:w="770"/>
-        <w:gridCol w:w="550"/>
-        <w:gridCol w:w="660"/>
+        <w:gridCol w:w="2436"/>
+        <w:gridCol w:w="609"/>
+        <w:gridCol w:w="609"/>
+        <w:gridCol w:w="710"/>
+        <w:gridCol w:w="507"/>
+        <w:gridCol w:w="710"/>
+        <w:gridCol w:w="609"/>
+        <w:gridCol w:w="710"/>
+        <w:gridCol w:w="507"/>
+        <w:gridCol w:w="507"/>
       </w:tblGrid>
       <w:tr>
         <w:tc>
@@ -216,7 +223,8 @@
           </w:tcPr>
           <w:p>
             <w:pPr>
-              <w:jc w:val="left"/>
+              <w:pStyle w:val="Compact"/>
+              <w:jc w:val="center"/>
             </w:pPr>
             <w:r>
               <w:t xml:space="preserve"> </w:t>
@@ -232,7 +240,8 @@
           </w:tcPr>
           <w:p>
             <w:pPr>
-              <w:jc w:val="left"/>
+              <w:pStyle w:val="Compact"/>
+              <w:jc w:val="center"/>
             </w:pPr>
             <w:r>
               <w:t xml:space="preserve">mpg</w:t>
@@ -248,7 +257,8 @@
           </w:tcPr>
           <w:p>
             <w:pPr>
-              <w:jc w:val="left"/>
+              <w:pStyle w:val="Compact"/>
+              <w:jc w:val="center"/>
             </w:pPr>
             <w:r>
               <w:t xml:space="preserve">cyl</w:t>
@@ -264,7 +274,8 @@
           </w:tcPr>
           <w:p>
             <w:pPr>
-              <w:jc w:val="left"/>
+              <w:pStyle w:val="Compact"/>
+              <w:jc w:val="center"/>
             </w:pPr>
             <w:r>
               <w:t xml:space="preserve">disp</w:t>
@@ -280,7 +291,8 @@
           </w:tcPr>
           <w:p>
             <w:pPr>
-              <w:jc w:val="left"/>
+              <w:pStyle w:val="Compact"/>
+              <w:jc w:val="center"/>
             </w:pPr>
             <w:r>
               <w:t xml:space="preserve">hp</w:t>
@@ -296,362 +308,14 @@
           </w:tcPr>
           <w:p>
             <w:pPr>
-              <w:jc w:val="left"/>
+              <w:pStyle w:val="Compact"/>
+              <w:jc w:val="center"/>
             </w:pPr>
             <w:r>
               <w:t xml:space="preserve">drat</w:t>
             </w:r>
           </w:p>
         </w:tc>
-      </w:tr>
-      <w:tr>
-        <w:tc>
-          <w:p>
-            <w:pPr>
-              <w:jc w:val="left"/>
-            </w:pPr>
-            <w:r>
-              <w:rPr>
-                <w:b/>
-              </w:rPr>
-              <w:t xml:space="preserve">Mazda RX4</w:t>
-            </w:r>
-          </w:p>
-        </w:tc>
-        <w:tc>
-          <w:p>
-            <w:pPr>
-              <w:jc w:val="left"/>
-            </w:pPr>
-            <w:r>
-              <w:t xml:space="preserve">21</w:t>
-            </w:r>
-          </w:p>
-        </w:tc>
-        <w:tc>
-          <w:p>
-            <w:pPr>
-              <w:jc w:val="left"/>
-            </w:pPr>
-            <w:r>
-              <w:t xml:space="preserve">6</w:t>
-            </w:r>
-          </w:p>
-        </w:tc>
-        <w:tc>
-          <w:p>
-            <w:pPr>
-              <w:jc w:val="left"/>
-            </w:pPr>
-            <w:r>
-              <w:t xml:space="preserve">160</w:t>
-            </w:r>
-          </w:p>
-        </w:tc>
-        <w:tc>
-          <w:p>
-            <w:pPr>
-              <w:jc w:val="left"/>
-            </w:pPr>
-            <w:r>
-              <w:t xml:space="preserve">110</w:t>
-            </w:r>
-          </w:p>
-        </w:tc>
-        <w:tc>
-          <w:p>
-            <w:pPr>
-              <w:jc w:val="left"/>
-            </w:pPr>
-            <w:r>
-              <w:t xml:space="preserve">3.90</w:t>
-            </w:r>
-          </w:p>
-        </w:tc>
-      </w:tr>
-      <w:tr>
-        <w:tc>
-          <w:p>
-            <w:pPr>
-              <w:jc w:val="left"/>
-            </w:pPr>
-            <w:r>
-              <w:rPr>
-                <w:b/>
-              </w:rPr>
-              <w:t xml:space="preserve">Mazda RX4 Wag</w:t>
-            </w:r>
-          </w:p>
-        </w:tc>
-        <w:tc>
-          <w:p>
-            <w:pPr>
-              <w:jc w:val="left"/>
-            </w:pPr>
-            <w:r>
-              <w:t xml:space="preserve">21</w:t>
-            </w:r>
-          </w:p>
-        </w:tc>
-        <w:tc>
-          <w:p>
-            <w:pPr>
-              <w:jc w:val="left"/>
-            </w:pPr>
-            <w:r>
-              <w:t xml:space="preserve">6</w:t>
-            </w:r>
-          </w:p>
-        </w:tc>
-        <w:tc>
-          <w:p>
-            <w:pPr>
-              <w:jc w:val="left"/>
-            </w:pPr>
-            <w:r>
-              <w:t xml:space="preserve">160</w:t>
-            </w:r>
-          </w:p>
-        </w:tc>
-        <w:tc>
-          <w:p>
-            <w:pPr>
-              <w:jc w:val="left"/>
-            </w:pPr>
-            <w:r>
-              <w:t xml:space="preserve">110</w:t>
-            </w:r>
-          </w:p>
-        </w:tc>
-        <w:tc>
-          <w:p>
-            <w:pPr>
-              <w:jc w:val="left"/>
-            </w:pPr>
-            <w:r>
-              <w:t xml:space="preserve">3.90</w:t>
-            </w:r>
-          </w:p>
-        </w:tc>
-      </w:tr>
-      <w:tr>
-        <w:tc>
-          <w:p>
-            <w:pPr>
-              <w:jc w:val="left"/>
-            </w:pPr>
-            <w:r>
-              <w:rPr>
-                <w:b/>
-              </w:rPr>
-              <w:t xml:space="preserve">Datsun 710</w:t>
-            </w:r>
-          </w:p>
-        </w:tc>
-        <w:tc>
-          <w:p>
-            <w:pPr>
-              <w:jc w:val="left"/>
-            </w:pPr>
-            <w:r>
-              <w:t xml:space="preserve">22.8</w:t>
-            </w:r>
-          </w:p>
-        </w:tc>
-        <w:tc>
-          <w:p>
-            <w:pPr>
-              <w:jc w:val="left"/>
-            </w:pPr>
-            <w:r>
-              <w:t xml:space="preserve">4</w:t>
-            </w:r>
-          </w:p>
-        </w:tc>
-        <w:tc>
-          <w:p>
-            <w:pPr>
-              <w:jc w:val="left"/>
-            </w:pPr>
-            <w:r>
-              <w:t xml:space="preserve">108</w:t>
-            </w:r>
-          </w:p>
-        </w:tc>
-        <w:tc>
-          <w:p>
-            <w:pPr>
-              <w:jc w:val="left"/>
-            </w:pPr>
-            <w:r>
-              <w:t xml:space="preserve">93</w:t>
-            </w:r>
-          </w:p>
-        </w:tc>
-        <w:tc>
-          <w:p>
-            <w:pPr>
-              <w:jc w:val="left"/>
-            </w:pPr>
-            <w:r>
-              <w:t xml:space="preserve">3.85</w:t>
-            </w:r>
-          </w:p>
-        </w:tc>
-      </w:tr>
-      <w:tr>
-        <w:tc>
-          <w:p>
-            <w:pPr>
-              <w:jc w:val="left"/>
-            </w:pPr>
-            <w:r>
-              <w:rPr>
-                <w:b/>
-              </w:rPr>
-              <w:t xml:space="preserve">Hornet 4 Drive</w:t>
-            </w:r>
-          </w:p>
-        </w:tc>
-        <w:tc>
-          <w:p>
-            <w:pPr>
-              <w:jc w:val="left"/>
-            </w:pPr>
-            <w:r>
-              <w:t xml:space="preserve">21.4</w:t>
-            </w:r>
-          </w:p>
-        </w:tc>
-        <w:tc>
-          <w:p>
-            <w:pPr>
-              <w:jc w:val="left"/>
-            </w:pPr>
-            <w:r>
-              <w:t xml:space="preserve">6</w:t>
-            </w:r>
-          </w:p>
-        </w:tc>
-        <w:tc>
-          <w:p>
-            <w:pPr>
-              <w:jc w:val="left"/>
-            </w:pPr>
-            <w:r>
-              <w:t xml:space="preserve">258</w:t>
-            </w:r>
-          </w:p>
-        </w:tc>
-        <w:tc>
-          <w:p>
-            <w:pPr>
-              <w:jc w:val="left"/>
-            </w:pPr>
-            <w:r>
-              <w:t xml:space="preserve">110</w:t>
-            </w:r>
-          </w:p>
-        </w:tc>
-        <w:tc>
-          <w:p>
-            <w:pPr>
-              <w:jc w:val="left"/>
-            </w:pPr>
-            <w:r>
-              <w:t xml:space="preserve">3.08</w:t>
-            </w:r>
-          </w:p>
-        </w:tc>
-      </w:tr>
-      <w:tr>
-        <w:tc>
-          <w:p>
-            <w:pPr>
-              <w:jc w:val="left"/>
-            </w:pPr>
-            <w:r>
-              <w:rPr>
-                <w:b/>
-              </w:rPr>
-              <w:t xml:space="preserve">Hornet Sportabout</w:t>
-            </w:r>
-          </w:p>
-        </w:tc>
-        <w:tc>
-          <w:p>
-            <w:pPr>
-              <w:jc w:val="left"/>
-            </w:pPr>
-            <w:r>
-              <w:t xml:space="preserve">18.7</w:t>
-            </w:r>
-          </w:p>
-        </w:tc>
-        <w:tc>
-          <w:p>
-            <w:pPr>
-              <w:jc w:val="left"/>
-            </w:pPr>
-            <w:r>
-              <w:t xml:space="preserve">8</w:t>
-            </w:r>
-          </w:p>
-        </w:tc>
-        <w:tc>
-          <w:p>
-            <w:pPr>
-              <w:jc w:val="left"/>
-            </w:pPr>
-            <w:r>
-              <w:t xml:space="preserve">360</w:t>
-            </w:r>
-          </w:p>
-        </w:tc>
-        <w:tc>
-          <w:p>
-            <w:pPr>
-              <w:jc w:val="left"/>
-            </w:pPr>
-            <w:r>
-              <w:t xml:space="preserve">175</w:t>
-            </w:r>
-          </w:p>
-        </w:tc>
-        <w:tc>
-          <w:p>
-            <w:pPr>
-              <w:jc w:val="left"/>
-            </w:pPr>
-            <w:r>
-              <w:t xml:space="preserve">3.15</w:t>
-            </w:r>
-          </w:p>
-        </w:tc>
-      </w:tr>
-    </w:tbl>
-    <w:p>
-      <w:pPr>
-        <w:pStyle w:val="TableCaption"/>
-      </w:pPr>
-      <w:r>
-        <w:t xml:space="preserve">Table continues below</w:t>
-      </w:r>
-    </w:p>
-    <w:tbl>
-      <w:tblPr>
-        <w:tblStyle w:val="TableNormal"/>
-        <w:tblCaption w:val="Table continues below"/>
-      </w:tblPr>
-      <w:tblGrid>
-        <w:gridCol w:w="2640"/>
-        <w:gridCol w:w="660"/>
-        <w:gridCol w:w="770"/>
-        <w:gridCol w:w="550"/>
-        <w:gridCol w:w="550"/>
-        <w:gridCol w:w="660"/>
-      </w:tblGrid>
-      <w:tr>
         <w:tc>
           <w:tcPr>
             <w:tcBorders>
@@ -661,10 +325,11 @@
           </w:tcPr>
           <w:p>
             <w:pPr>
-              <w:jc w:val="left"/>
-            </w:pPr>
-            <w:r>
-              <w:t xml:space="preserve"> </w:t>
+              <w:pStyle w:val="Compact"/>
+              <w:jc w:val="center"/>
+            </w:pPr>
+            <w:r>
+              <w:t xml:space="preserve">wt</w:t>
             </w:r>
           </w:p>
         </w:tc>
@@ -677,10 +342,11 @@
           </w:tcPr>
           <w:p>
             <w:pPr>
-              <w:jc w:val="left"/>
-            </w:pPr>
-            <w:r>
-              <w:t xml:space="preserve">wt</w:t>
+              <w:pStyle w:val="Compact"/>
+              <w:jc w:val="center"/>
+            </w:pPr>
+            <w:r>
+              <w:t xml:space="preserve">qsec</w:t>
             </w:r>
           </w:p>
         </w:tc>
@@ -693,10 +359,11 @@
           </w:tcPr>
           <w:p>
             <w:pPr>
-              <w:jc w:val="left"/>
-            </w:pPr>
-            <w:r>
-              <w:t xml:space="preserve">qsec</w:t>
+              <w:pStyle w:val="Compact"/>
+              <w:jc w:val="center"/>
+            </w:pPr>
+            <w:r>
+              <w:t xml:space="preserve">vs</w:t>
             </w:r>
           </w:p>
         </w:tc>
@@ -709,13 +376,610 @@
           </w:tcPr>
           <w:p>
             <w:pPr>
-              <w:jc w:val="left"/>
-            </w:pPr>
-            <w:r>
-              <w:t xml:space="preserve">vs</w:t>
-            </w:r>
-          </w:p>
-        </w:tc>
+              <w:pStyle w:val="Compact"/>
+              <w:jc w:val="center"/>
+            </w:pPr>
+            <w:r>
+              <w:t xml:space="preserve">am</w:t>
+            </w:r>
+          </w:p>
+        </w:tc>
+      </w:tr>
+      <w:tr>
+        <w:tc>
+          <w:p>
+            <w:pPr>
+              <w:pStyle w:val="Compact"/>
+              <w:jc w:val="center"/>
+            </w:pPr>
+            <w:r>
+              <w:rPr>
+                <w:b/>
+              </w:rPr>
+              <w:t xml:space="preserve">Mazda RX4</w:t>
+            </w:r>
+          </w:p>
+        </w:tc>
+        <w:tc>
+          <w:p>
+            <w:pPr>
+              <w:pStyle w:val="Compact"/>
+              <w:jc w:val="center"/>
+            </w:pPr>
+            <w:r>
+              <w:t xml:space="preserve">21</w:t>
+            </w:r>
+          </w:p>
+        </w:tc>
+        <w:tc>
+          <w:p>
+            <w:pPr>
+              <w:pStyle w:val="Compact"/>
+              <w:jc w:val="center"/>
+            </w:pPr>
+            <w:r>
+              <w:t xml:space="preserve">6</w:t>
+            </w:r>
+          </w:p>
+        </w:tc>
+        <w:tc>
+          <w:p>
+            <w:pPr>
+              <w:pStyle w:val="Compact"/>
+              <w:jc w:val="center"/>
+            </w:pPr>
+            <w:r>
+              <w:t xml:space="preserve">160</w:t>
+            </w:r>
+          </w:p>
+        </w:tc>
+        <w:tc>
+          <w:p>
+            <w:pPr>
+              <w:pStyle w:val="Compact"/>
+              <w:jc w:val="center"/>
+            </w:pPr>
+            <w:r>
+              <w:t xml:space="preserve">110</w:t>
+            </w:r>
+          </w:p>
+        </w:tc>
+        <w:tc>
+          <w:p>
+            <w:pPr>
+              <w:pStyle w:val="Compact"/>
+              <w:jc w:val="center"/>
+            </w:pPr>
+            <w:r>
+              <w:t xml:space="preserve">3.9</w:t>
+            </w:r>
+          </w:p>
+        </w:tc>
+        <w:tc>
+          <w:p>
+            <w:pPr>
+              <w:pStyle w:val="Compact"/>
+              <w:jc w:val="center"/>
+            </w:pPr>
+            <w:r>
+              <w:t xml:space="preserve">2.62</w:t>
+            </w:r>
+          </w:p>
+        </w:tc>
+        <w:tc>
+          <w:p>
+            <w:pPr>
+              <w:pStyle w:val="Compact"/>
+              <w:jc w:val="center"/>
+            </w:pPr>
+            <w:r>
+              <w:t xml:space="preserve">16.46</w:t>
+            </w:r>
+          </w:p>
+        </w:tc>
+        <w:tc>
+          <w:p>
+            <w:pPr>
+              <w:pStyle w:val="Compact"/>
+              <w:jc w:val="center"/>
+            </w:pPr>
+            <w:r>
+              <w:t xml:space="preserve">0</w:t>
+            </w:r>
+          </w:p>
+        </w:tc>
+        <w:tc>
+          <w:p>
+            <w:pPr>
+              <w:pStyle w:val="Compact"/>
+              <w:jc w:val="center"/>
+            </w:pPr>
+            <w:r>
+              <w:t xml:space="preserve">1</w:t>
+            </w:r>
+          </w:p>
+        </w:tc>
+      </w:tr>
+      <w:tr>
+        <w:tc>
+          <w:p>
+            <w:pPr>
+              <w:pStyle w:val="Compact"/>
+              <w:jc w:val="center"/>
+            </w:pPr>
+            <w:r>
+              <w:rPr>
+                <w:b/>
+              </w:rPr>
+              <w:t xml:space="preserve">Mazda RX4 Wag</w:t>
+            </w:r>
+          </w:p>
+        </w:tc>
+        <w:tc>
+          <w:p>
+            <w:pPr>
+              <w:pStyle w:val="Compact"/>
+              <w:jc w:val="center"/>
+            </w:pPr>
+            <w:r>
+              <w:t xml:space="preserve">21</w:t>
+            </w:r>
+          </w:p>
+        </w:tc>
+        <w:tc>
+          <w:p>
+            <w:pPr>
+              <w:pStyle w:val="Compact"/>
+              <w:jc w:val="center"/>
+            </w:pPr>
+            <w:r>
+              <w:t xml:space="preserve">6</w:t>
+            </w:r>
+          </w:p>
+        </w:tc>
+        <w:tc>
+          <w:p>
+            <w:pPr>
+              <w:pStyle w:val="Compact"/>
+              <w:jc w:val="center"/>
+            </w:pPr>
+            <w:r>
+              <w:t xml:space="preserve">160</w:t>
+            </w:r>
+          </w:p>
+        </w:tc>
+        <w:tc>
+          <w:p>
+            <w:pPr>
+              <w:pStyle w:val="Compact"/>
+              <w:jc w:val="center"/>
+            </w:pPr>
+            <w:r>
+              <w:t xml:space="preserve">110</w:t>
+            </w:r>
+          </w:p>
+        </w:tc>
+        <w:tc>
+          <w:p>
+            <w:pPr>
+              <w:pStyle w:val="Compact"/>
+              <w:jc w:val="center"/>
+            </w:pPr>
+            <w:r>
+              <w:t xml:space="preserve">3.9</w:t>
+            </w:r>
+          </w:p>
+        </w:tc>
+        <w:tc>
+          <w:p>
+            <w:pPr>
+              <w:pStyle w:val="Compact"/>
+              <w:jc w:val="center"/>
+            </w:pPr>
+            <w:r>
+              <w:t xml:space="preserve">2.875</w:t>
+            </w:r>
+          </w:p>
+        </w:tc>
+        <w:tc>
+          <w:p>
+            <w:pPr>
+              <w:pStyle w:val="Compact"/>
+              <w:jc w:val="center"/>
+            </w:pPr>
+            <w:r>
+              <w:t xml:space="preserve">17.02</w:t>
+            </w:r>
+          </w:p>
+        </w:tc>
+        <w:tc>
+          <w:p>
+            <w:pPr>
+              <w:pStyle w:val="Compact"/>
+              <w:jc w:val="center"/>
+            </w:pPr>
+            <w:r>
+              <w:t xml:space="preserve">0</w:t>
+            </w:r>
+          </w:p>
+        </w:tc>
+        <w:tc>
+          <w:p>
+            <w:pPr>
+              <w:pStyle w:val="Compact"/>
+              <w:jc w:val="center"/>
+            </w:pPr>
+            <w:r>
+              <w:t xml:space="preserve">1</w:t>
+            </w:r>
+          </w:p>
+        </w:tc>
+      </w:tr>
+      <w:tr>
+        <w:tc>
+          <w:p>
+            <w:pPr>
+              <w:pStyle w:val="Compact"/>
+              <w:jc w:val="center"/>
+            </w:pPr>
+            <w:r>
+              <w:rPr>
+                <w:b/>
+              </w:rPr>
+              <w:t xml:space="preserve">Datsun 710</w:t>
+            </w:r>
+          </w:p>
+        </w:tc>
+        <w:tc>
+          <w:p>
+            <w:pPr>
+              <w:pStyle w:val="Compact"/>
+              <w:jc w:val="center"/>
+            </w:pPr>
+            <w:r>
+              <w:t xml:space="preserve">22.8</w:t>
+            </w:r>
+          </w:p>
+        </w:tc>
+        <w:tc>
+          <w:p>
+            <w:pPr>
+              <w:pStyle w:val="Compact"/>
+              <w:jc w:val="center"/>
+            </w:pPr>
+            <w:r>
+              <w:t xml:space="preserve">4</w:t>
+            </w:r>
+          </w:p>
+        </w:tc>
+        <w:tc>
+          <w:p>
+            <w:pPr>
+              <w:pStyle w:val="Compact"/>
+              <w:jc w:val="center"/>
+            </w:pPr>
+            <w:r>
+              <w:t xml:space="preserve">108</w:t>
+            </w:r>
+          </w:p>
+        </w:tc>
+        <w:tc>
+          <w:p>
+            <w:pPr>
+              <w:pStyle w:val="Compact"/>
+              <w:jc w:val="center"/>
+            </w:pPr>
+            <w:r>
+              <w:t xml:space="preserve">93</w:t>
+            </w:r>
+          </w:p>
+        </w:tc>
+        <w:tc>
+          <w:p>
+            <w:pPr>
+              <w:pStyle w:val="Compact"/>
+              <w:jc w:val="center"/>
+            </w:pPr>
+            <w:r>
+              <w:t xml:space="preserve">3.85</w:t>
+            </w:r>
+          </w:p>
+        </w:tc>
+        <w:tc>
+          <w:p>
+            <w:pPr>
+              <w:pStyle w:val="Compact"/>
+              <w:jc w:val="center"/>
+            </w:pPr>
+            <w:r>
+              <w:t xml:space="preserve">2.32</w:t>
+            </w:r>
+          </w:p>
+        </w:tc>
+        <w:tc>
+          <w:p>
+            <w:pPr>
+              <w:pStyle w:val="Compact"/>
+              <w:jc w:val="center"/>
+            </w:pPr>
+            <w:r>
+              <w:t xml:space="preserve">18.61</w:t>
+            </w:r>
+          </w:p>
+        </w:tc>
+        <w:tc>
+          <w:p>
+            <w:pPr>
+              <w:pStyle w:val="Compact"/>
+              <w:jc w:val="center"/>
+            </w:pPr>
+            <w:r>
+              <w:t xml:space="preserve">1</w:t>
+            </w:r>
+          </w:p>
+        </w:tc>
+        <w:tc>
+          <w:p>
+            <w:pPr>
+              <w:pStyle w:val="Compact"/>
+              <w:jc w:val="center"/>
+            </w:pPr>
+            <w:r>
+              <w:t xml:space="preserve">1</w:t>
+            </w:r>
+          </w:p>
+        </w:tc>
+      </w:tr>
+      <w:tr>
+        <w:tc>
+          <w:p>
+            <w:pPr>
+              <w:pStyle w:val="Compact"/>
+              <w:jc w:val="center"/>
+            </w:pPr>
+            <w:r>
+              <w:rPr>
+                <w:b/>
+              </w:rPr>
+              <w:t xml:space="preserve">Hornet 4 Drive</w:t>
+            </w:r>
+          </w:p>
+        </w:tc>
+        <w:tc>
+          <w:p>
+            <w:pPr>
+              <w:pStyle w:val="Compact"/>
+              <w:jc w:val="center"/>
+            </w:pPr>
+            <w:r>
+              <w:t xml:space="preserve">21.4</w:t>
+            </w:r>
+          </w:p>
+        </w:tc>
+        <w:tc>
+          <w:p>
+            <w:pPr>
+              <w:pStyle w:val="Compact"/>
+              <w:jc w:val="center"/>
+            </w:pPr>
+            <w:r>
+              <w:t xml:space="preserve">6</w:t>
+            </w:r>
+          </w:p>
+        </w:tc>
+        <w:tc>
+          <w:p>
+            <w:pPr>
+              <w:pStyle w:val="Compact"/>
+              <w:jc w:val="center"/>
+            </w:pPr>
+            <w:r>
+              <w:t xml:space="preserve">258</w:t>
+            </w:r>
+          </w:p>
+        </w:tc>
+        <w:tc>
+          <w:p>
+            <w:pPr>
+              <w:pStyle w:val="Compact"/>
+              <w:jc w:val="center"/>
+            </w:pPr>
+            <w:r>
+              <w:t xml:space="preserve">110</w:t>
+            </w:r>
+          </w:p>
+        </w:tc>
+        <w:tc>
+          <w:p>
+            <w:pPr>
+              <w:pStyle w:val="Compact"/>
+              <w:jc w:val="center"/>
+            </w:pPr>
+            <w:r>
+              <w:t xml:space="preserve">3.08</w:t>
+            </w:r>
+          </w:p>
+        </w:tc>
+        <w:tc>
+          <w:p>
+            <w:pPr>
+              <w:pStyle w:val="Compact"/>
+              <w:jc w:val="center"/>
+            </w:pPr>
+            <w:r>
+              <w:t xml:space="preserve">3.215</w:t>
+            </w:r>
+          </w:p>
+        </w:tc>
+        <w:tc>
+          <w:p>
+            <w:pPr>
+              <w:pStyle w:val="Compact"/>
+              <w:jc w:val="center"/>
+            </w:pPr>
+            <w:r>
+              <w:t xml:space="preserve">19.44</w:t>
+            </w:r>
+          </w:p>
+        </w:tc>
+        <w:tc>
+          <w:p>
+            <w:pPr>
+              <w:pStyle w:val="Compact"/>
+              <w:jc w:val="center"/>
+            </w:pPr>
+            <w:r>
+              <w:t xml:space="preserve">1</w:t>
+            </w:r>
+          </w:p>
+        </w:tc>
+        <w:tc>
+          <w:p>
+            <w:pPr>
+              <w:pStyle w:val="Compact"/>
+              <w:jc w:val="center"/>
+            </w:pPr>
+            <w:r>
+              <w:t xml:space="preserve">0</w:t>
+            </w:r>
+          </w:p>
+        </w:tc>
+      </w:tr>
+      <w:tr>
+        <w:tc>
+          <w:p>
+            <w:pPr>
+              <w:pStyle w:val="Compact"/>
+              <w:jc w:val="center"/>
+            </w:pPr>
+            <w:r>
+              <w:rPr>
+                <w:b/>
+              </w:rPr>
+              <w:t xml:space="preserve">Hornet Sportabout</w:t>
+            </w:r>
+          </w:p>
+        </w:tc>
+        <w:tc>
+          <w:p>
+            <w:pPr>
+              <w:pStyle w:val="Compact"/>
+              <w:jc w:val="center"/>
+            </w:pPr>
+            <w:r>
+              <w:t xml:space="preserve">18.7</w:t>
+            </w:r>
+          </w:p>
+        </w:tc>
+        <w:tc>
+          <w:p>
+            <w:pPr>
+              <w:pStyle w:val="Compact"/>
+              <w:jc w:val="center"/>
+            </w:pPr>
+            <w:r>
+              <w:t xml:space="preserve">8</w:t>
+            </w:r>
+          </w:p>
+        </w:tc>
+        <w:tc>
+          <w:p>
+            <w:pPr>
+              <w:pStyle w:val="Compact"/>
+              <w:jc w:val="center"/>
+            </w:pPr>
+            <w:r>
+              <w:t xml:space="preserve">360</w:t>
+            </w:r>
+          </w:p>
+        </w:tc>
+        <w:tc>
+          <w:p>
+            <w:pPr>
+              <w:pStyle w:val="Compact"/>
+              <w:jc w:val="center"/>
+            </w:pPr>
+            <w:r>
+              <w:t xml:space="preserve">175</w:t>
+            </w:r>
+          </w:p>
+        </w:tc>
+        <w:tc>
+          <w:p>
+            <w:pPr>
+              <w:pStyle w:val="Compact"/>
+              <w:jc w:val="center"/>
+            </w:pPr>
+            <w:r>
+              <w:t xml:space="preserve">3.15</w:t>
+            </w:r>
+          </w:p>
+        </w:tc>
+        <w:tc>
+          <w:p>
+            <w:pPr>
+              <w:pStyle w:val="Compact"/>
+              <w:jc w:val="center"/>
+            </w:pPr>
+            <w:r>
+              <w:t xml:space="preserve">3.44</w:t>
+            </w:r>
+          </w:p>
+        </w:tc>
+        <w:tc>
+          <w:p>
+            <w:pPr>
+              <w:pStyle w:val="Compact"/>
+              <w:jc w:val="center"/>
+            </w:pPr>
+            <w:r>
+              <w:t xml:space="preserve">17.02</w:t>
+            </w:r>
+          </w:p>
+        </w:tc>
+        <w:tc>
+          <w:p>
+            <w:pPr>
+              <w:pStyle w:val="Compact"/>
+              <w:jc w:val="center"/>
+            </w:pPr>
+            <w:r>
+              <w:t xml:space="preserve">0</w:t>
+            </w:r>
+          </w:p>
+        </w:tc>
+        <w:tc>
+          <w:p>
+            <w:pPr>
+              <w:pStyle w:val="Compact"/>
+              <w:jc w:val="center"/>
+            </w:pPr>
+            <w:r>
+              <w:t xml:space="preserve">0</w:t>
+            </w:r>
+          </w:p>
+        </w:tc>
+      </w:tr>
+    </w:tbl>
+    <w:p>
+      <w:pPr>
+        <w:pStyle w:val="TableCaption"/>
+      </w:pPr>
+      <w:r>
+        <w:t xml:space="preserve">Table continues below</w:t>
+      </w:r>
+    </w:p>
+    <w:tbl>
+      <w:tblPr>
+        <w:tblStyle w:val="TableNormal"/>
+        <w:tblW w:type="pct" w:w="2638.888888888889"/>
+      </w:tblPr>
+      <w:tblGrid>
+        <w:gridCol w:w="2640"/>
+        <w:gridCol w:w="770"/>
+        <w:gridCol w:w="770"/>
+      </w:tblGrid>
+      <w:tr>
         <w:tc>
           <w:tcPr>
             <w:tcBorders>
@@ -725,10 +989,11 @@
           </w:tcPr>
           <w:p>
             <w:pPr>
-              <w:jc w:val="left"/>
-            </w:pPr>
-            <w:r>
-              <w:t xml:space="preserve">am</w:t>
+              <w:pStyle w:val="Compact"/>
+              <w:jc w:val="center"/>
+            </w:pPr>
+            <w:r>
+              <w:t xml:space="preserve"> </w:t>
             </w:r>
           </w:p>
         </w:tc>
@@ -741,357 +1006,14 @@
           </w:tcPr>
           <w:p>
             <w:pPr>
-              <w:jc w:val="left"/>
+              <w:pStyle w:val="Compact"/>
+              <w:jc w:val="center"/>
             </w:pPr>
             <w:r>
               <w:t xml:space="preserve">gear</w:t>
             </w:r>
           </w:p>
         </w:tc>
-      </w:tr>
-      <w:tr>
-        <w:tc>
-          <w:p>
-            <w:pPr>
-              <w:jc w:val="left"/>
-            </w:pPr>
-            <w:r>
-              <w:rPr>
-                <w:b/>
-              </w:rPr>
-              <w:t xml:space="preserve">Mazda RX4</w:t>
-            </w:r>
-          </w:p>
-        </w:tc>
-        <w:tc>
-          <w:p>
-            <w:pPr>
-              <w:jc w:val="left"/>
-            </w:pPr>
-            <w:r>
-              <w:t xml:space="preserve">2.620</w:t>
-            </w:r>
-          </w:p>
-        </w:tc>
-        <w:tc>
-          <w:p>
-            <w:pPr>
-              <w:jc w:val="left"/>
-            </w:pPr>
-            <w:r>
-              <w:t xml:space="preserve">16.46</w:t>
-            </w:r>
-          </w:p>
-        </w:tc>
-        <w:tc>
-          <w:p>
-            <w:pPr>
-              <w:jc w:val="left"/>
-            </w:pPr>
-            <w:r>
-              <w:t xml:space="preserve">0</w:t>
-            </w:r>
-          </w:p>
-        </w:tc>
-        <w:tc>
-          <w:p>
-            <w:pPr>
-              <w:jc w:val="left"/>
-            </w:pPr>
-            <w:r>
-              <w:t xml:space="preserve">1</w:t>
-            </w:r>
-          </w:p>
-        </w:tc>
-        <w:tc>
-          <w:p>
-            <w:pPr>
-              <w:jc w:val="left"/>
-            </w:pPr>
-            <w:r>
-              <w:t xml:space="preserve">4</w:t>
-            </w:r>
-          </w:p>
-        </w:tc>
-      </w:tr>
-      <w:tr>
-        <w:tc>
-          <w:p>
-            <w:pPr>
-              <w:jc w:val="left"/>
-            </w:pPr>
-            <w:r>
-              <w:rPr>
-                <w:b/>
-              </w:rPr>
-              <w:t xml:space="preserve">Mazda RX4 Wag</w:t>
-            </w:r>
-          </w:p>
-        </w:tc>
-        <w:tc>
-          <w:p>
-            <w:pPr>
-              <w:jc w:val="left"/>
-            </w:pPr>
-            <w:r>
-              <w:t xml:space="preserve">2.875</w:t>
-            </w:r>
-          </w:p>
-        </w:tc>
-        <w:tc>
-          <w:p>
-            <w:pPr>
-              <w:jc w:val="left"/>
-            </w:pPr>
-            <w:r>
-              <w:t xml:space="preserve">17.02</w:t>
-            </w:r>
-          </w:p>
-        </w:tc>
-        <w:tc>
-          <w:p>
-            <w:pPr>
-              <w:jc w:val="left"/>
-            </w:pPr>
-            <w:r>
-              <w:t xml:space="preserve">0</w:t>
-            </w:r>
-          </w:p>
-        </w:tc>
-        <w:tc>
-          <w:p>
-            <w:pPr>
-              <w:jc w:val="left"/>
-            </w:pPr>
-            <w:r>
-              <w:t xml:space="preserve">1</w:t>
-            </w:r>
-          </w:p>
-        </w:tc>
-        <w:tc>
-          <w:p>
-            <w:pPr>
-              <w:jc w:val="left"/>
-            </w:pPr>
-            <w:r>
-              <w:t xml:space="preserve">4</w:t>
-            </w:r>
-          </w:p>
-        </w:tc>
-      </w:tr>
-      <w:tr>
-        <w:tc>
-          <w:p>
-            <w:pPr>
-              <w:jc w:val="left"/>
-            </w:pPr>
-            <w:r>
-              <w:rPr>
-                <w:b/>
-              </w:rPr>
-              <w:t xml:space="preserve">Datsun 710</w:t>
-            </w:r>
-          </w:p>
-        </w:tc>
-        <w:tc>
-          <w:p>
-            <w:pPr>
-              <w:jc w:val="left"/>
-            </w:pPr>
-            <w:r>
-              <w:t xml:space="preserve">2.320</w:t>
-            </w:r>
-          </w:p>
-        </w:tc>
-        <w:tc>
-          <w:p>
-            <w:pPr>
-              <w:jc w:val="left"/>
-            </w:pPr>
-            <w:r>
-              <w:t xml:space="preserve">18.61</w:t>
-            </w:r>
-          </w:p>
-        </w:tc>
-        <w:tc>
-          <w:p>
-            <w:pPr>
-              <w:jc w:val="left"/>
-            </w:pPr>
-            <w:r>
-              <w:t xml:space="preserve">1</w:t>
-            </w:r>
-          </w:p>
-        </w:tc>
-        <w:tc>
-          <w:p>
-            <w:pPr>
-              <w:jc w:val="left"/>
-            </w:pPr>
-            <w:r>
-              <w:t xml:space="preserve">1</w:t>
-            </w:r>
-          </w:p>
-        </w:tc>
-        <w:tc>
-          <w:p>
-            <w:pPr>
-              <w:jc w:val="left"/>
-            </w:pPr>
-            <w:r>
-              <w:t xml:space="preserve">4</w:t>
-            </w:r>
-          </w:p>
-        </w:tc>
-      </w:tr>
-      <w:tr>
-        <w:tc>
-          <w:p>
-            <w:pPr>
-              <w:jc w:val="left"/>
-            </w:pPr>
-            <w:r>
-              <w:rPr>
-                <w:b/>
-              </w:rPr>
-              <w:t xml:space="preserve">Hornet 4 Drive</w:t>
-            </w:r>
-          </w:p>
-        </w:tc>
-        <w:tc>
-          <w:p>
-            <w:pPr>
-              <w:jc w:val="left"/>
-            </w:pPr>
-            <w:r>
-              <w:t xml:space="preserve">3.215</w:t>
-            </w:r>
-          </w:p>
-        </w:tc>
-        <w:tc>
-          <w:p>
-            <w:pPr>
-              <w:jc w:val="left"/>
-            </w:pPr>
-            <w:r>
-              <w:t xml:space="preserve">19.44</w:t>
-            </w:r>
-          </w:p>
-        </w:tc>
-        <w:tc>
-          <w:p>
-            <w:pPr>
-              <w:jc w:val="left"/>
-            </w:pPr>
-            <w:r>
-              <w:t xml:space="preserve">1</w:t>
-            </w:r>
-          </w:p>
-        </w:tc>
-        <w:tc>
-          <w:p>
-            <w:pPr>
-              <w:jc w:val="left"/>
-            </w:pPr>
-            <w:r>
-              <w:t xml:space="preserve">0</w:t>
-            </w:r>
-          </w:p>
-        </w:tc>
-        <w:tc>
-          <w:p>
-            <w:pPr>
-              <w:jc w:val="left"/>
-            </w:pPr>
-            <w:r>
-              <w:t xml:space="preserve">3</w:t>
-            </w:r>
-          </w:p>
-        </w:tc>
-      </w:tr>
-      <w:tr>
-        <w:tc>
-          <w:p>
-            <w:pPr>
-              <w:jc w:val="left"/>
-            </w:pPr>
-            <w:r>
-              <w:rPr>
-                <w:b/>
-              </w:rPr>
-              <w:t xml:space="preserve">Hornet Sportabout</w:t>
-            </w:r>
-          </w:p>
-        </w:tc>
-        <w:tc>
-          <w:p>
-            <w:pPr>
-              <w:jc w:val="left"/>
-            </w:pPr>
-            <w:r>
-              <w:t xml:space="preserve">3.440</w:t>
-            </w:r>
-          </w:p>
-        </w:tc>
-        <w:tc>
-          <w:p>
-            <w:pPr>
-              <w:jc w:val="left"/>
-            </w:pPr>
-            <w:r>
-              <w:t xml:space="preserve">17.02</w:t>
-            </w:r>
-          </w:p>
-        </w:tc>
-        <w:tc>
-          <w:p>
-            <w:pPr>
-              <w:jc w:val="left"/>
-            </w:pPr>
-            <w:r>
-              <w:t xml:space="preserve">0</w:t>
-            </w:r>
-          </w:p>
-        </w:tc>
-        <w:tc>
-          <w:p>
-            <w:pPr>
-              <w:jc w:val="left"/>
-            </w:pPr>
-            <w:r>
-              <w:t xml:space="preserve">0</w:t>
-            </w:r>
-          </w:p>
-        </w:tc>
-        <w:tc>
-          <w:p>
-            <w:pPr>
-              <w:jc w:val="left"/>
-            </w:pPr>
-            <w:r>
-              <w:t xml:space="preserve">3</w:t>
-            </w:r>
-          </w:p>
-        </w:tc>
-      </w:tr>
-    </w:tbl>
-    <w:p>
-      <w:pPr>
-        <w:pStyle w:val="TableCaption"/>
-      </w:pPr>
-      <w:r>
-        <w:t xml:space="preserve">Table continues below</w:t>
-      </w:r>
-    </w:p>
-    <w:tbl>
-      <w:tblPr>
-        <w:tblStyle w:val="TableNormal"/>
-      </w:tblPr>
-      <w:tblGrid>
-        <w:gridCol w:w="2640"/>
-        <w:gridCol w:w="660"/>
-      </w:tblGrid>
-      <w:tr>
         <w:tc>
           <w:tcPr>
             <w:tcBorders>
@@ -1101,13 +1023,282 @@
           </w:tcPr>
           <w:p>
             <w:pPr>
-              <w:jc w:val="left"/>
-            </w:pPr>
-            <w:r>
-              <w:t xml:space="preserve"> </w:t>
-            </w:r>
-          </w:p>
-        </w:tc>
+              <w:pStyle w:val="Compact"/>
+              <w:jc w:val="center"/>
+            </w:pPr>
+            <w:r>
+              <w:t xml:space="preserve">carb</w:t>
+            </w:r>
+          </w:p>
+        </w:tc>
+      </w:tr>
+      <w:tr>
+        <w:tc>
+          <w:p>
+            <w:pPr>
+              <w:pStyle w:val="Compact"/>
+              <w:jc w:val="center"/>
+            </w:pPr>
+            <w:r>
+              <w:rPr>
+                <w:b/>
+              </w:rPr>
+              <w:t xml:space="preserve">Mazda RX4</w:t>
+            </w:r>
+          </w:p>
+        </w:tc>
+        <w:tc>
+          <w:p>
+            <w:pPr>
+              <w:pStyle w:val="Compact"/>
+              <w:jc w:val="center"/>
+            </w:pPr>
+            <w:r>
+              <w:t xml:space="preserve">4</w:t>
+            </w:r>
+          </w:p>
+        </w:tc>
+        <w:tc>
+          <w:p>
+            <w:pPr>
+              <w:pStyle w:val="Compact"/>
+              <w:jc w:val="center"/>
+            </w:pPr>
+            <w:r>
+              <w:t xml:space="preserve">4</w:t>
+            </w:r>
+          </w:p>
+        </w:tc>
+      </w:tr>
+      <w:tr>
+        <w:tc>
+          <w:p>
+            <w:pPr>
+              <w:pStyle w:val="Compact"/>
+              <w:jc w:val="center"/>
+            </w:pPr>
+            <w:r>
+              <w:rPr>
+                <w:b/>
+              </w:rPr>
+              <w:t xml:space="preserve">Mazda RX4 Wag</w:t>
+            </w:r>
+          </w:p>
+        </w:tc>
+        <w:tc>
+          <w:p>
+            <w:pPr>
+              <w:pStyle w:val="Compact"/>
+              <w:jc w:val="center"/>
+            </w:pPr>
+            <w:r>
+              <w:t xml:space="preserve">4</w:t>
+            </w:r>
+          </w:p>
+        </w:tc>
+        <w:tc>
+          <w:p>
+            <w:pPr>
+              <w:pStyle w:val="Compact"/>
+              <w:jc w:val="center"/>
+            </w:pPr>
+            <w:r>
+              <w:t xml:space="preserve">4</w:t>
+            </w:r>
+          </w:p>
+        </w:tc>
+      </w:tr>
+      <w:tr>
+        <w:tc>
+          <w:p>
+            <w:pPr>
+              <w:pStyle w:val="Compact"/>
+              <w:jc w:val="center"/>
+            </w:pPr>
+            <w:r>
+              <w:rPr>
+                <w:b/>
+              </w:rPr>
+              <w:t xml:space="preserve">Datsun 710</w:t>
+            </w:r>
+          </w:p>
+        </w:tc>
+        <w:tc>
+          <w:p>
+            <w:pPr>
+              <w:pStyle w:val="Compact"/>
+              <w:jc w:val="center"/>
+            </w:pPr>
+            <w:r>
+              <w:t xml:space="preserve">4</w:t>
+            </w:r>
+          </w:p>
+        </w:tc>
+        <w:tc>
+          <w:p>
+            <w:pPr>
+              <w:pStyle w:val="Compact"/>
+              <w:jc w:val="center"/>
+            </w:pPr>
+            <w:r>
+              <w:t xml:space="preserve">1</w:t>
+            </w:r>
+          </w:p>
+        </w:tc>
+      </w:tr>
+      <w:tr>
+        <w:tc>
+          <w:p>
+            <w:pPr>
+              <w:pStyle w:val="Compact"/>
+              <w:jc w:val="center"/>
+            </w:pPr>
+            <w:r>
+              <w:rPr>
+                <w:b/>
+              </w:rPr>
+              <w:t xml:space="preserve">Hornet 4 Drive</w:t>
+            </w:r>
+          </w:p>
+        </w:tc>
+        <w:tc>
+          <w:p>
+            <w:pPr>
+              <w:pStyle w:val="Compact"/>
+              <w:jc w:val="center"/>
+            </w:pPr>
+            <w:r>
+              <w:t xml:space="preserve">3</w:t>
+            </w:r>
+          </w:p>
+        </w:tc>
+        <w:tc>
+          <w:p>
+            <w:pPr>
+              <w:pStyle w:val="Compact"/>
+              <w:jc w:val="center"/>
+            </w:pPr>
+            <w:r>
+              <w:t xml:space="preserve">1</w:t>
+            </w:r>
+          </w:p>
+        </w:tc>
+      </w:tr>
+      <w:tr>
+        <w:tc>
+          <w:p>
+            <w:pPr>
+              <w:pStyle w:val="Compact"/>
+              <w:jc w:val="center"/>
+            </w:pPr>
+            <w:r>
+              <w:rPr>
+                <w:b/>
+              </w:rPr>
+              <w:t xml:space="preserve">Hornet Sportabout</w:t>
+            </w:r>
+          </w:p>
+        </w:tc>
+        <w:tc>
+          <w:p>
+            <w:pPr>
+              <w:pStyle w:val="Compact"/>
+              <w:jc w:val="center"/>
+            </w:pPr>
+            <w:r>
+              <w:t xml:space="preserve">3</w:t>
+            </w:r>
+          </w:p>
+        </w:tc>
+        <w:tc>
+          <w:p>
+            <w:pPr>
+              <w:pStyle w:val="Compact"/>
+              <w:jc w:val="center"/>
+            </w:pPr>
+            <w:r>
+              <w:t xml:space="preserve">2</w:t>
+            </w:r>
+          </w:p>
+        </w:tc>
+      </w:tr>
+    </w:tbl>
+    <w:p>
+      <w:r>
+        <w:t xml:space="preserve">As you can see some formatting was added to the returned table and was also split up as the original table would have been too wide to fit on the screen (any</w:t>
+      </w:r>
+      <w:r>
+        <w:t xml:space="preserve"> </w:t>
+      </w:r>
+      <w:r>
+        <w:rPr>
+          <w:rStyle w:val="VerbatimChar"/>
+        </w:rPr>
+        <w:t xml:space="preserve">pander</w:t>
+      </w:r>
+      <w:r>
+        <w:t xml:space="preserve">er still using a VT100 terminal?) or standard paper. If you do not like that split up, just set the according</w:t>
+      </w:r>
+      <w:r>
+        <w:t xml:space="preserve"> </w:t>
+      </w:r>
+      <w:hyperlink r:id="rId25">
+        <w:r>
+          <w:rPr>
+            <w:rStyle w:val="VerbatimChar"/>
+            <w:rStyle w:val="Link"/>
+          </w:rPr>
+          <w:t xml:space="preserve">panderOption</w:t>
+        </w:r>
+      </w:hyperlink>
+      <w:r>
+        <w:t xml:space="preserve">!</w:t>
+      </w:r>
+    </w:p>
+    <w:p>
+      <w:r>
+        <w:t xml:space="preserve">We could try other R objects too, for example let us check</w:t>
+      </w:r>
+      <w:r>
+        <w:t xml:space="preserve"> </w:t>
+      </w:r>
+      <w:r>
+        <w:rPr>
+          <w:rStyle w:val="VerbatimChar"/>
+        </w:rPr>
+        <w:t xml:space="preserve">chisq.test</w:t>
+      </w:r>
+      <w:r>
+        <w:t xml:space="preserve"> </w:t>
+      </w:r>
+      <w:r>
+        <w:t xml:space="preserve">on some variables of</w:t>
+      </w:r>
+      <w:r>
+        <w:t xml:space="preserve"> </w:t>
+      </w:r>
+      <w:r>
+        <w:rPr>
+          <w:rStyle w:val="VerbatimChar"/>
+        </w:rPr>
+        <w:t xml:space="preserve">mtcars</w:t>
+      </w:r>
+      <w:r>
+        <w:t xml:space="preserve">:</w:t>
+      </w:r>
+    </w:p>
+    <w:tbl>
+      <w:tblPr>
+        <w:tblStyle w:val="TableNormal"/>
+        <w:tblW w:type="pct" w:w="2152.777777777778"/>
+        <w:tblCaption w:val="Pearson's Chi-squared test: mtcars$am and mtcars$gear"/>
+      </w:tblPr>
+      <w:tblGrid>
+        <w:gridCol w:w="1870"/>
+        <w:gridCol w:w="550"/>
+        <w:gridCol w:w="990"/>
+      </w:tblGrid>
+      <w:tr>
         <w:tc>
           <w:tcPr>
             <w:tcBorders>
@@ -1117,215 +1308,14 @@
           </w:tcPr>
           <w:p>
             <w:pPr>
-              <w:jc w:val="left"/>
-            </w:pPr>
-            <w:r>
-              <w:t xml:space="preserve">carb</w:t>
-            </w:r>
-          </w:p>
-        </w:tc>
-      </w:tr>
-      <w:tr>
-        <w:tc>
-          <w:p>
-            <w:pPr>
-              <w:jc w:val="left"/>
-            </w:pPr>
-            <w:r>
-              <w:rPr>
-                <w:b/>
-              </w:rPr>
-              <w:t xml:space="preserve">Mazda RX4</w:t>
-            </w:r>
-          </w:p>
-        </w:tc>
-        <w:tc>
-          <w:p>
-            <w:pPr>
-              <w:jc w:val="left"/>
-            </w:pPr>
-            <w:r>
-              <w:t xml:space="preserve">4</w:t>
-            </w:r>
-          </w:p>
-        </w:tc>
-      </w:tr>
-      <w:tr>
-        <w:tc>
-          <w:p>
-            <w:pPr>
-              <w:jc w:val="left"/>
-            </w:pPr>
-            <w:r>
-              <w:rPr>
-                <w:b/>
-              </w:rPr>
-              <w:t xml:space="preserve">Mazda RX4 Wag</w:t>
-            </w:r>
-          </w:p>
-        </w:tc>
-        <w:tc>
-          <w:p>
-            <w:pPr>
-              <w:jc w:val="left"/>
-            </w:pPr>
-            <w:r>
-              <w:t xml:space="preserve">4</w:t>
-            </w:r>
-          </w:p>
-        </w:tc>
-      </w:tr>
-      <w:tr>
-        <w:tc>
-          <w:p>
-            <w:pPr>
-              <w:jc w:val="left"/>
-            </w:pPr>
-            <w:r>
-              <w:rPr>
-                <w:b/>
-              </w:rPr>
-              <w:t xml:space="preserve">Datsun 710</w:t>
-            </w:r>
-          </w:p>
-        </w:tc>
-        <w:tc>
-          <w:p>
-            <w:pPr>
-              <w:jc w:val="left"/>
-            </w:pPr>
-            <w:r>
-              <w:t xml:space="preserve">1</w:t>
-            </w:r>
-          </w:p>
-        </w:tc>
-      </w:tr>
-      <w:tr>
-        <w:tc>
-          <w:p>
-            <w:pPr>
-              <w:jc w:val="left"/>
-            </w:pPr>
-            <w:r>
-              <w:rPr>
-                <w:b/>
-              </w:rPr>
-              <w:t xml:space="preserve">Hornet 4 Drive</w:t>
-            </w:r>
-          </w:p>
-        </w:tc>
-        <w:tc>
-          <w:p>
-            <w:pPr>
-              <w:jc w:val="left"/>
-            </w:pPr>
-            <w:r>
-              <w:t xml:space="preserve">1</w:t>
-            </w:r>
-          </w:p>
-        </w:tc>
-      </w:tr>
-      <w:tr>
-        <w:tc>
-          <w:p>
-            <w:pPr>
-              <w:jc w:val="left"/>
-            </w:pPr>
-            <w:r>
-              <w:rPr>
-                <w:b/>
-              </w:rPr>
-              <w:t xml:space="preserve">Hornet Sportabout</w:t>
-            </w:r>
-          </w:p>
-        </w:tc>
-        <w:tc>
-          <w:p>
-            <w:pPr>
-              <w:jc w:val="left"/>
-            </w:pPr>
-            <w:r>
-              <w:t xml:space="preserve">2</w:t>
-            </w:r>
-          </w:p>
-        </w:tc>
-      </w:tr>
-    </w:tbl>
-    <w:p>
-      <w:r>
-        <w:t xml:space="preserve">As you can see some formatting was added to the returned table and was also split up as the original table would have been too wide to fit on the screen (any</w:t>
-      </w:r>
-      <w:r>
-        <w:t xml:space="preserve"> </w:t>
-      </w:r>
-      <w:r>
-        <w:rPr>
-          <w:rStyle w:val="VerbatimChar"/>
-        </w:rPr>
-        <w:t xml:space="preserve">pander</w:t>
-      </w:r>
-      <w:r>
-        <w:t xml:space="preserve">er still using a VT100 terminal?) or standard paper. If you do not like that split up, just set the according</w:t>
-      </w:r>
-      <w:r>
-        <w:t xml:space="preserve"> </w:t>
-      </w:r>
-      <w:hyperlink r:id="link2">
-        <w:r>
-          <w:rPr>
-            <w:rStyle w:val="VerbatimChar"/>
-            <w:rStyle w:val="Hyperlink"/>
-          </w:rPr>
-          <w:t xml:space="preserve">panderOption</w:t>
-        </w:r>
-      </w:hyperlink>
-      <w:r>
-        <w:t xml:space="preserve">!</w:t>
-      </w:r>
-    </w:p>
-    <w:p>
-      <w:r>
-        <w:t xml:space="preserve">We could try other R objects too, for example let us check</w:t>
-      </w:r>
-      <w:r>
-        <w:t xml:space="preserve"> </w:t>
-      </w:r>
-      <w:r>
-        <w:rPr>
-          <w:rStyle w:val="VerbatimChar"/>
-        </w:rPr>
-        <w:t xml:space="preserve">chisq.test</w:t>
-      </w:r>
-      <w:r>
-        <w:t xml:space="preserve"> </w:t>
-      </w:r>
-      <w:r>
-        <w:t xml:space="preserve">on some variables of</w:t>
-      </w:r>
-      <w:r>
-        <w:t xml:space="preserve"> </w:t>
-      </w:r>
-      <w:r>
-        <w:rPr>
-          <w:rStyle w:val="VerbatimChar"/>
-        </w:rPr>
-        <w:t xml:space="preserve">mtcars</w:t>
-      </w:r>
-      <w:r>
-        <w:t xml:space="preserve">:</w:t>
-      </w:r>
-    </w:p>
-    <w:tbl>
-      <w:tblPr>
-        <w:tblStyle w:val="TableNormal"/>
-        <w:tblCaption w:val="Pearson's Chi-squared test: mtcars$am and mtcars$gear"/>
-      </w:tblPr>
-      <w:tblGrid>
-        <w:gridCol w:w="1870"/>
-        <w:gridCol w:w="550"/>
-        <w:gridCol w:w="1870"/>
-      </w:tblGrid>
-      <w:tr>
+              <w:pStyle w:val="Compact"/>
+              <w:jc w:val="center"/>
+            </w:pPr>
+            <w:r>
+              <w:t xml:space="preserve">Test statistic</w:t>
+            </w:r>
+          </w:p>
+        </w:tc>
         <w:tc>
           <w:tcPr>
             <w:tcBorders>
@@ -1335,10 +1325,11 @@
           </w:tcPr>
           <w:p>
             <w:pPr>
-              <w:jc w:val="center"/>
-            </w:pPr>
-            <w:r>
-              <w:t xml:space="preserve">Test statistic</w:t>
+              <w:pStyle w:val="Compact"/>
+              <w:jc w:val="center"/>
+            </w:pPr>
+            <w:r>
+              <w:t xml:space="preserve">df</w:t>
             </w:r>
           </w:p>
         </w:tc>
@@ -1351,22 +1342,7 @@
           </w:tcPr>
           <w:p>
             <w:pPr>
-              <w:jc w:val="center"/>
-            </w:pPr>
-            <w:r>
-              <w:t xml:space="preserve">df</w:t>
-            </w:r>
-          </w:p>
-        </w:tc>
-        <w:tc>
-          <w:tcPr>
-            <w:tcBorders>
-              <w:bottom w:val="single"/>
-            </w:tcBorders>
-            <w:vAlign w:val="bottom"/>
-          </w:tcPr>
-          <w:p>
-            <w:pPr>
+              <w:pStyle w:val="Compact"/>
               <w:jc w:val="center"/>
             </w:pPr>
             <w:r>
@@ -1379,6 +1355,7 @@
         <w:tc>
           <w:p>
             <w:pPr>
+              <w:pStyle w:val="Compact"/>
               <w:jc w:val="center"/>
             </w:pPr>
             <w:r>
@@ -1389,6 +1366,7 @@
         <w:tc>
           <w:p>
             <w:pPr>
+              <w:pStyle w:val="Compact"/>
               <w:jc w:val="center"/>
             </w:pPr>
             <w:r>
@@ -1399,17 +1377,9 @@
         <w:tc>
           <w:p>
             <w:pPr>
-              <w:jc w:val="center"/>
-            </w:pPr>
-            <w:r>
-              <w:rPr>
-                <w:i/>
-              </w:rPr>
-              <w:t xml:space="preserve">2.831e-05</w:t>
-            </w:r>
-            <w:r>
-              <w:t xml:space="preserve"> </w:t>
-            </w:r>
+              <w:pStyle w:val="Compact"/>
+              <w:jc w:val="center"/>
+            </w:pPr>
             <w:r>
               <w:t xml:space="preserve">* * *</w:t>
             </w:r>
@@ -1458,9 +1428,9 @@
       </w:r>
       <w:r>
         <w:rPr>
-          <w:rStyle w:val="FootnoteReference"/>
-        </w:rPr>
-        <w:footnoteReference w:id="1"/>
+          <w:rStyle w:val="FootnoteRef"/>
+        </w:rPr>
+        <w:footnoteReference w:id="26"/>
       </w:r>
     </w:p>
     <w:p>
@@ -1468,16 +1438,16 @@
         <w:t xml:space="preserve">And we got a warning above!</w:t>
       </w:r>
     </w:p>
-    <w:bookmarkStart w:id="returning-plot" w:name="returning-plot"/>
     <w:p>
       <w:pPr>
         <w:pStyle w:val="Heading2"/>
       </w:pPr>
+      <w:bookmarkStart w:id="27" w:name="returning-plot"/>
+      <w:bookmarkEnd w:id="27"/>
       <w:r>
         <w:t xml:space="preserve">Returning plot</w:t>
       </w:r>
     </w:p>
-    <w:bookmarkEnd w:id="returning-plot"/>
     <w:p>
       <w:r>
         <w:t xml:space="preserve">Plots are automatically grabbed between</w:t>
@@ -1526,50 +1496,48 @@
       </w:r>
     </w:p>
     <w:p>
-      <w:hyperlink r:id="link3">
-        <w:r>
-          <w:drawing>
-            <wp:inline>
-              <wp:extent cx="6172200" cy="6172200"/>
-              <wp:effectExtent b="0" l="0" r="0" t="0"/>
-              <wp:docPr descr="" id="1" name="Picture"/>
-              <a:graphic>
-                <a:graphicData uri="http://schemas.openxmlformats.org/drawingml/2006/picture">
-                  <pic:pic>
-                    <pic:nvPicPr>
-                      <pic:cNvPr descr="plots/minimal-1.png" id="0" name="Picture"/>
-                      <pic:cNvPicPr>
-                        <a:picLocks noChangeArrowheads="1" noChangeAspect="1"/>
-                      </pic:cNvPicPr>
-                    </pic:nvPicPr>
-                    <pic:blipFill>
-                      <a:blip r:embed="image1"/>
-                      <a:stretch>
-                        <a:fillRect/>
-                      </a:stretch>
-                    </pic:blipFill>
-                    <pic:spPr bwMode="auto">
-                      <a:xfrm>
-                        <a:off x="0" y="0"/>
-                        <a:ext cx="6172200" cy="6172200"/>
-                      </a:xfrm>
-                      <a:prstGeom prst="rect">
-                        <a:avLst/>
-                      </a:prstGeom>
+      <w:r>
+        <w:drawing>
+          <wp:inline>
+            <wp:extent cx="5440680" cy="5440680"/>
+            <wp:effectExtent b="0" l="0" r="0" t="0"/>
+            <wp:docPr descr="" id="1" name="Picture"/>
+            <a:graphic>
+              <a:graphicData uri="http://schemas.openxmlformats.org/drawingml/2006/picture">
+                <pic:pic>
+                  <pic:nvPicPr>
+                    <pic:cNvPr descr="./plots/minimal-1.png" id="0" name="Picture"/>
+                    <pic:cNvPicPr>
+                      <a:picLocks noChangeArrowheads="1" noChangeAspect="1"/>
+                    </pic:cNvPicPr>
+                  </pic:nvPicPr>
+                  <pic:blipFill>
+                    <a:blip r:embed="rId28"/>
+                    <a:stretch>
+                      <a:fillRect/>
+                    </a:stretch>
+                  </pic:blipFill>
+                  <pic:spPr bwMode="auto">
+                    <a:xfrm>
+                      <a:off x="0" y="0"/>
+                      <a:ext cx="5440680" cy="5440680"/>
+                    </a:xfrm>
+                    <a:prstGeom prst="rect">
+                      <a:avLst/>
+                    </a:prstGeom>
+                    <a:noFill/>
+                    <a:ln w="9525">
                       <a:noFill/>
-                      <a:ln w="9525">
-                        <a:noFill/>
-                        <a:headEnd/>
-                        <a:tailEnd/>
-                      </a:ln>
-                    </pic:spPr>
-                  </pic:pic>
-                </a:graphicData>
-              </a:graphic>
-            </wp:inline>
-          </w:drawing>
-        </w:r>
-      </w:hyperlink>
+                      <a:headEnd/>
+                      <a:tailEnd/>
+                    </a:ln>
+                  </pic:spPr>
+                </pic:pic>
+              </a:graphicData>
+            </a:graphic>
+          </wp:inline>
+        </w:drawing>
+      </w:r>
     </w:p>
     <w:p>
       <w:r>
@@ -1607,50 +1575,63 @@
       </w:r>
     </w:p>
     <w:p>
-      <w:hyperlink r:id="link4">
-        <w:r>
-          <w:drawing>
-            <wp:inline>
-              <wp:extent cx="6172200" cy="6172200"/>
-              <wp:effectExtent b="0" l="0" r="0" t="0"/>
-              <wp:docPr descr="" id="1" name="Picture"/>
-              <a:graphic>
-                <a:graphicData uri="http://schemas.openxmlformats.org/drawingml/2006/picture">
-                  <pic:pic>
-                    <pic:nvPicPr>
-                      <pic:cNvPr descr="plots/minimal-2.png" id="0" name="Picture"/>
-                      <pic:cNvPicPr>
-                        <a:picLocks noChangeArrowheads="1" noChangeAspect="1"/>
-                      </pic:cNvPicPr>
-                    </pic:nvPicPr>
-                    <pic:blipFill>
-                      <a:blip r:embed="image2"/>
-                      <a:stretch>
-                        <a:fillRect/>
-                      </a:stretch>
-                    </pic:blipFill>
-                    <pic:spPr bwMode="auto">
-                      <a:xfrm>
-                        <a:off x="0" y="0"/>
-                        <a:ext cx="6172200" cy="6172200"/>
-                      </a:xfrm>
-                      <a:prstGeom prst="rect">
-                        <a:avLst/>
-                      </a:prstGeom>
+      <w:r>
+        <w:drawing>
+          <wp:inline>
+            <wp:extent cx="5440680" cy="5440680"/>
+            <wp:effectExtent b="0" l="0" r="0" t="0"/>
+            <wp:docPr descr="" id="1" name="Picture"/>
+            <a:graphic>
+              <a:graphicData uri="http://schemas.openxmlformats.org/drawingml/2006/picture">
+                <pic:pic>
+                  <pic:nvPicPr>
+                    <pic:cNvPr descr="./plots/minimal-2.png" id="0" name="Picture"/>
+                    <pic:cNvPicPr>
+                      <a:picLocks noChangeArrowheads="1" noChangeAspect="1"/>
+                    </pic:cNvPicPr>
+                  </pic:nvPicPr>
+                  <pic:blipFill>
+                    <a:blip r:embed="rId29"/>
+                    <a:stretch>
+                      <a:fillRect/>
+                    </a:stretch>
+                  </pic:blipFill>
+                  <pic:spPr bwMode="auto">
+                    <a:xfrm>
+                      <a:off x="0" y="0"/>
+                      <a:ext cx="5440680" cy="5440680"/>
+                    </a:xfrm>
+                    <a:prstGeom prst="rect">
+                      <a:avLst/>
+                    </a:prstGeom>
+                    <a:noFill/>
+                    <a:ln w="9525">
                       <a:noFill/>
-                      <a:ln w="9525">
-                        <a:noFill/>
-                        <a:headEnd/>
-                        <a:tailEnd/>
-                      </a:ln>
-                    </pic:spPr>
-                  </pic:pic>
-                </a:graphicData>
-              </a:graphic>
-            </wp:inline>
-          </w:drawing>
-        </w:r>
-      </w:hyperlink>
+                      <a:headEnd/>
+                      <a:tailEnd/>
+                    </a:ln>
+                  </pic:spPr>
+                </pic:pic>
+              </a:graphicData>
+            </a:graphic>
+          </wp:inline>
+        </w:drawing>
+      </w:r>
+      <w:r>
+        <w:t xml:space="preserve"> </w:t>
+      </w:r>
+      <w:r>
+        <w:rPr>
+          <w:b/>
+        </w:rPr>
+        <w:t xml:space="preserve">WARNING</w:t>
+      </w:r>
+      <w:r>
+        <w:rPr>
+          <w:rStyle w:val="FootnoteRef"/>
+        </w:rPr>
+        <w:footnoteReference w:id="30"/>
+      </w:r>
     </w:p>
     <w:p>
       <w:r>
@@ -1675,50 +1656,48 @@
       </w:r>
     </w:p>
     <w:p>
-      <w:hyperlink r:id="link5">
-        <w:r>
-          <w:drawing>
-            <wp:inline>
-              <wp:extent cx="6172200" cy="6172200"/>
-              <wp:effectExtent b="0" l="0" r="0" t="0"/>
-              <wp:docPr descr="" id="1" name="Picture"/>
-              <a:graphic>
-                <a:graphicData uri="http://schemas.openxmlformats.org/drawingml/2006/picture">
-                  <pic:pic>
-                    <pic:nvPicPr>
-                      <pic:cNvPr descr="plots/minimal-3.png" id="0" name="Picture"/>
-                      <pic:cNvPicPr>
-                        <a:picLocks noChangeArrowheads="1" noChangeAspect="1"/>
-                      </pic:cNvPicPr>
-                    </pic:nvPicPr>
-                    <pic:blipFill>
-                      <a:blip r:embed="image3"/>
-                      <a:stretch>
-                        <a:fillRect/>
-                      </a:stretch>
-                    </pic:blipFill>
-                    <pic:spPr bwMode="auto">
-                      <a:xfrm>
-                        <a:off x="0" y="0"/>
-                        <a:ext cx="6172200" cy="6172200"/>
-                      </a:xfrm>
-                      <a:prstGeom prst="rect">
-                        <a:avLst/>
-                      </a:prstGeom>
+      <w:r>
+        <w:drawing>
+          <wp:inline>
+            <wp:extent cx="5440680" cy="5440680"/>
+            <wp:effectExtent b="0" l="0" r="0" t="0"/>
+            <wp:docPr descr="" id="1" name="Picture"/>
+            <a:graphic>
+              <a:graphicData uri="http://schemas.openxmlformats.org/drawingml/2006/picture">
+                <pic:pic>
+                  <pic:nvPicPr>
+                    <pic:cNvPr descr="./plots/minimal-3.png" id="0" name="Picture"/>
+                    <pic:cNvPicPr>
+                      <a:picLocks noChangeArrowheads="1" noChangeAspect="1"/>
+                    </pic:cNvPicPr>
+                  </pic:nvPicPr>
+                  <pic:blipFill>
+                    <a:blip r:embed="rId31"/>
+                    <a:stretch>
+                      <a:fillRect/>
+                    </a:stretch>
+                  </pic:blipFill>
+                  <pic:spPr bwMode="auto">
+                    <a:xfrm>
+                      <a:off x="0" y="0"/>
+                      <a:ext cx="5440680" cy="5440680"/>
+                    </a:xfrm>
+                    <a:prstGeom prst="rect">
+                      <a:avLst/>
+                    </a:prstGeom>
+                    <a:noFill/>
+                    <a:ln w="9525">
                       <a:noFill/>
-                      <a:ln w="9525">
-                        <a:noFill/>
-                        <a:headEnd/>
-                        <a:tailEnd/>
-                      </a:ln>
-                    </pic:spPr>
-                  </pic:pic>
-                </a:graphicData>
-              </a:graphic>
-            </wp:inline>
-          </w:drawing>
-        </w:r>
-      </w:hyperlink>
+                      <a:headEnd/>
+                      <a:tailEnd/>
+                    </a:ln>
+                  </pic:spPr>
+                </pic:pic>
+              </a:graphicData>
+            </a:graphic>
+          </wp:inline>
+        </w:drawing>
+      </w:r>
     </w:p>
     <w:p>
       <w:r>
@@ -1738,61 +1717,67 @@
       </w:r>
     </w:p>
     <w:p>
-      <w:hyperlink r:id="link6">
-        <w:r>
-          <w:drawing>
-            <wp:inline>
-              <wp:extent cx="6172200" cy="6172200"/>
-              <wp:effectExtent b="0" l="0" r="0" t="0"/>
-              <wp:docPr descr="" id="1" name="Picture"/>
-              <a:graphic>
-                <a:graphicData uri="http://schemas.openxmlformats.org/drawingml/2006/picture">
-                  <pic:pic>
-                    <pic:nvPicPr>
-                      <pic:cNvPr descr="plots/minimal-4.png" id="0" name="Picture"/>
-                      <pic:cNvPicPr>
-                        <a:picLocks noChangeArrowheads="1" noChangeAspect="1"/>
-                      </pic:cNvPicPr>
-                    </pic:nvPicPr>
-                    <pic:blipFill>
-                      <a:blip r:embed="image4"/>
-                      <a:stretch>
-                        <a:fillRect/>
-                      </a:stretch>
-                    </pic:blipFill>
-                    <pic:spPr bwMode="auto">
-                      <a:xfrm>
-                        <a:off x="0" y="0"/>
-                        <a:ext cx="6172200" cy="6172200"/>
-                      </a:xfrm>
-                      <a:prstGeom prst="rect">
-                        <a:avLst/>
-                      </a:prstGeom>
+      <w:r>
+        <w:drawing>
+          <wp:inline>
+            <wp:extent cx="5440680" cy="5440680"/>
+            <wp:effectExtent b="0" l="0" r="0" t="0"/>
+            <wp:docPr descr="" id="1" name="Picture"/>
+            <a:graphic>
+              <a:graphicData uri="http://schemas.openxmlformats.org/drawingml/2006/picture">
+                <pic:pic>
+                  <pic:nvPicPr>
+                    <pic:cNvPr descr="./plots/minimal-4.png" id="0" name="Picture"/>
+                    <pic:cNvPicPr>
+                      <a:picLocks noChangeArrowheads="1" noChangeAspect="1"/>
+                    </pic:cNvPicPr>
+                  </pic:nvPicPr>
+                  <pic:blipFill>
+                    <a:blip r:embed="rId32"/>
+                    <a:stretch>
+                      <a:fillRect/>
+                    </a:stretch>
+                  </pic:blipFill>
+                  <pic:spPr bwMode="auto">
+                    <a:xfrm>
+                      <a:off x="0" y="0"/>
+                      <a:ext cx="5440680" cy="5440680"/>
+                    </a:xfrm>
+                    <a:prstGeom prst="rect">
+                      <a:avLst/>
+                    </a:prstGeom>
+                    <a:noFill/>
+                    <a:ln w="9525">
                       <a:noFill/>
-                      <a:ln w="9525">
-                        <a:noFill/>
-                        <a:headEnd/>
-                        <a:tailEnd/>
-                      </a:ln>
-                    </pic:spPr>
-                  </pic:pic>
-                </a:graphicData>
-              </a:graphic>
-            </wp:inline>
-          </w:drawing>
-        </w:r>
-      </w:hyperlink>
-    </w:p>
-    <w:bookmarkStart w:id="captions" w:name="captions"/>
+                      <a:headEnd/>
+                      <a:tailEnd/>
+                    </a:ln>
+                  </pic:spPr>
+                </pic:pic>
+              </a:graphicData>
+            </a:graphic>
+          </wp:inline>
+        </w:drawing>
+      </w:r>
+    </w:p>
+    <w:p>
+      <w:pPr>
+        <w:pStyle w:val="ImageCaption"/>
+      </w:pPr>
+      <w:r>
+        <w:t xml:space="preserve">This is a caption, right?</w:t>
+      </w:r>
+    </w:p>
     <w:p>
       <w:pPr>
         <w:pStyle w:val="Heading1"/>
       </w:pPr>
+      <w:bookmarkStart w:id="33" w:name="captions"/>
+      <w:bookmarkEnd w:id="33"/>
       <w:r>
         <w:t xml:space="preserve">Captions</w:t>
       </w:r>
     </w:p>
-    <w:bookmarkEnd w:id="captions"/>
     <w:p>
       <w:r>
         <w:t xml:space="preserve">Just like with tables:</w:t>
@@ -1801,6 +1786,7 @@
     <w:tbl>
       <w:tblPr>
         <w:tblStyle w:val="TableNormal"/>
+        <w:tblW w:type="pct" w:w="3472.2222222222226"/>
         <w:tblCaption w:val="Here goes the first two lines of USArrests"/>
       </w:tblPr>
       <w:tblGrid>
@@ -1820,7 +1806,8 @@
           </w:tcPr>
           <w:p>
             <w:pPr>
-              <w:jc w:val="left"/>
+              <w:pStyle w:val="Compact"/>
+              <w:jc w:val="center"/>
             </w:pPr>
             <w:r>
               <w:t xml:space="preserve"> </w:t>
@@ -1836,7 +1823,8 @@
           </w:tcPr>
           <w:p>
             <w:pPr>
-              <w:jc w:val="left"/>
+              <w:pStyle w:val="Compact"/>
+              <w:jc w:val="center"/>
             </w:pPr>
             <w:r>
               <w:t xml:space="preserve">Murder</w:t>
@@ -1852,7 +1840,8 @@
           </w:tcPr>
           <w:p>
             <w:pPr>
-              <w:jc w:val="left"/>
+              <w:pStyle w:val="Compact"/>
+              <w:jc w:val="center"/>
             </w:pPr>
             <w:r>
               <w:t xml:space="preserve">Assault</w:t>
@@ -1868,7 +1857,8 @@
           </w:tcPr>
           <w:p>
             <w:pPr>
-              <w:jc w:val="left"/>
+              <w:pStyle w:val="Compact"/>
+              <w:jc w:val="center"/>
             </w:pPr>
             <w:r>
               <w:t xml:space="preserve">UrbanPop</w:t>
@@ -1884,7 +1874,8 @@
           </w:tcPr>
           <w:p>
             <w:pPr>
-              <w:jc w:val="left"/>
+              <w:pStyle w:val="Compact"/>
+              <w:jc w:val="center"/>
             </w:pPr>
             <w:r>
               <w:t xml:space="preserve">Rape</w:t>
@@ -1896,7 +1887,8 @@
         <w:tc>
           <w:p>
             <w:pPr>
-              <w:jc w:val="left"/>
+              <w:pStyle w:val="Compact"/>
+              <w:jc w:val="center"/>
             </w:pPr>
             <w:r>
               <w:rPr>
@@ -1909,7 +1901,8 @@
         <w:tc>
           <w:p>
             <w:pPr>
-              <w:jc w:val="left"/>
+              <w:pStyle w:val="Compact"/>
+              <w:jc w:val="center"/>
             </w:pPr>
             <w:r>
               <w:t xml:space="preserve">13.2</w:t>
@@ -1919,7 +1912,8 @@
         <w:tc>
           <w:p>
             <w:pPr>
-              <w:jc w:val="left"/>
+              <w:pStyle w:val="Compact"/>
+              <w:jc w:val="center"/>
             </w:pPr>
             <w:r>
               <w:t xml:space="preserve">236</w:t>
@@ -1929,7 +1923,8 @@
         <w:tc>
           <w:p>
             <w:pPr>
-              <w:jc w:val="left"/>
+              <w:pStyle w:val="Compact"/>
+              <w:jc w:val="center"/>
             </w:pPr>
             <w:r>
               <w:t xml:space="preserve">58</w:t>
@@ -1939,7 +1934,8 @@
         <w:tc>
           <w:p>
             <w:pPr>
-              <w:jc w:val="left"/>
+              <w:pStyle w:val="Compact"/>
+              <w:jc w:val="center"/>
             </w:pPr>
             <w:r>
               <w:t xml:space="preserve">21.2</w:t>
@@ -1951,7 +1947,8 @@
         <w:tc>
           <w:p>
             <w:pPr>
-              <w:jc w:val="left"/>
+              <w:pStyle w:val="Compact"/>
+              <w:jc w:val="center"/>
             </w:pPr>
             <w:r>
               <w:rPr>
@@ -1964,7 +1961,8 @@
         <w:tc>
           <w:p>
             <w:pPr>
-              <w:jc w:val="left"/>
+              <w:pStyle w:val="Compact"/>
+              <w:jc w:val="center"/>
             </w:pPr>
             <w:r>
               <w:t xml:space="preserve">10</w:t>
@@ -1974,7 +1972,8 @@
         <w:tc>
           <w:p>
             <w:pPr>
-              <w:jc w:val="left"/>
+              <w:pStyle w:val="Compact"/>
+              <w:jc w:val="center"/>
             </w:pPr>
             <w:r>
               <w:t xml:space="preserve">263</w:t>
@@ -1984,7 +1983,8 @@
         <w:tc>
           <w:p>
             <w:pPr>
-              <w:jc w:val="left"/>
+              <w:pStyle w:val="Compact"/>
+              <w:jc w:val="center"/>
             </w:pPr>
             <w:r>
               <w:t xml:space="preserve">48</w:t>
@@ -1994,7 +1994,8 @@
         <w:tc>
           <w:p>
             <w:pPr>
-              <w:jc w:val="left"/>
+              <w:pStyle w:val="Compact"/>
+              <w:jc w:val="center"/>
             </w:pPr>
             <w:r>
               <w:t xml:space="preserve">44.5</w:t>
@@ -2011,16 +2012,16 @@
         <w:t xml:space="preserve">Here goes the first two lines of USArrests</w:t>
       </w:r>
     </w:p>
-    <w:bookmarkStart w:id="multiple-results" w:name="multiple-results"/>
     <w:p>
       <w:pPr>
         <w:pStyle w:val="Heading1"/>
       </w:pPr>
+      <w:bookmarkStart w:id="34" w:name="multiple-results"/>
+      <w:bookmarkEnd w:id="34"/>
       <w:r>
         <w:t xml:space="preserve">Multiple results</w:t>
       </w:r>
     </w:p>
-    <w:bookmarkEnd w:id="multiple-results"/>
     <w:p>
       <w:r>
         <w:t xml:space="preserve">And the chunks can result in multiple R objects of course:</w:t>
@@ -2028,8 +2029,9 @@
     </w:p>
     <w:p>
       <w:pPr>
+        <w:pStyle w:val="Compact"/>
         <w:numPr>
-          <w:numId w:val="3"/>
+          <w:numId w:val="1002"/>
           <w:ilvl w:val="0"/>
         </w:numPr>
       </w:pPr>
@@ -2093,8 +2095,9 @@
     </w:p>
     <w:p>
       <w:pPr>
+        <w:pStyle w:val="Compact"/>
         <w:numPr>
-          <w:numId w:val="4"/>
+          <w:numId w:val="1003"/>
           <w:ilvl w:val="0"/>
         </w:numPr>
       </w:pPr>
@@ -2107,8 +2110,9 @@
     </w:p>
     <w:p>
       <w:pPr>
+        <w:pStyle w:val="Compact"/>
         <w:numPr>
-          <w:numId w:val="5"/>
+          <w:numId w:val="1004"/>
           <w:ilvl w:val="0"/>
         </w:numPr>
       </w:pPr>
@@ -2494,16 +2498,16 @@
         <w:t xml:space="preserve">109</w:t>
       </w:r>
     </w:p>
-    <w:bookmarkStart w:id="it-happens" w:name="it-happens"/>
     <w:p>
       <w:pPr>
         <w:pStyle w:val="Heading1"/>
       </w:pPr>
+      <w:bookmarkStart w:id="35" w:name="it-happens"/>
+      <w:bookmarkEnd w:id="35"/>
       <w:r>
         <w:t xml:space="preserve">It happens</w:t>
       </w:r>
     </w:p>
-    <w:bookmarkEnd w:id="it-happens"/>
     <w:p>
       <w:r>
         <w:rPr>
@@ -2513,98 +2517,139 @@
       </w:r>
       <w:r>
         <w:rPr>
-          <w:rStyle w:val="FootnoteReference"/>
-        </w:rPr>
-        <w:footnoteReference w:id="2"/>
-      </w:r>
-    </w:p>
-    <w:p>
-      <w:r>
-        <w:pict>
-          <v:rect style="width:0;height:1.5pt" o:hralign="center" o:hrstd="t" o:hr="t"/>
-        </w:pict>
-      </w:r>
-    </w:p>
-    <w:p>
-      <w:r>
-        <w:t xml:space="preserve">This report was generated with</w:t>
-      </w:r>
-      <w:r>
-        <w:t xml:space="preserve"> </w:t>
-      </w:r>
-      <w:hyperlink r:id="link1">
-        <w:r>
-          <w:rPr>
-            <w:rStyle w:val="Hyperlink"/>
-          </w:rPr>
-          <w:t xml:space="preserve">R</w:t>
-        </w:r>
-      </w:hyperlink>
-      <w:r>
-        <w:t xml:space="preserve"> </w:t>
-      </w:r>
-      <w:r>
-        <w:t xml:space="preserve">(2.15.1) and</w:t>
-      </w:r>
-      <w:r>
-        <w:t xml:space="preserve"> </w:t>
-      </w:r>
-      <w:hyperlink r:id="link7">
-        <w:r>
-          <w:rPr>
-            <w:rStyle w:val="Hyperlink"/>
-          </w:rPr>
-          <w:t xml:space="preserve">pander</w:t>
-        </w:r>
-      </w:hyperlink>
-      <w:r>
-        <w:t xml:space="preserve"> </w:t>
-      </w:r>
-      <w:r>
-        <w:t xml:space="preserve">(0.2) in 1.471 sec on x86_64-unknown-linux-gnu platform.</w:t>
-      </w:r>
-    </w:p>
-    <w:footnotes>
-      <w:footnote w:id="1">
-        <w:p>
-          <w:pPr>
-            <w:pStyle w:val="FootnoteText"/>
-          </w:pPr>
-          <w:r>
-            <w:rPr>
-              <w:rStyle w:val="FootnoteReference"/>
-            </w:rPr>
-            <w:footnoteRef/>
-          </w:r>
-          <w:r>
-            <w:t xml:space="preserve">Chi-squared approximation may be incorrect</w:t>
-          </w:r>
-        </w:p>
-      </w:footnote>
-      <w:footnote w:id="2">
-        <w:p>
-          <w:pPr>
-            <w:pStyle w:val="FootnoteText"/>
-          </w:pPr>
-          <w:r>
-            <w:rPr>
-              <w:rStyle w:val="FootnoteReference"/>
-            </w:rPr>
-            <w:footnoteRef/>
-          </w:r>
-          <w:r>
-            <w:t xml:space="preserve">object 'unknown.R.object' not found</w:t>
-          </w:r>
-        </w:p>
-      </w:footnote>
-    </w:footnotes>
+          <w:rStyle w:val="FootnoteRef"/>
+        </w:rPr>
+        <w:footnoteReference w:id="36"/>
+      </w:r>
+    </w:p>
+    <w:sectPr/>
   </w:body>
 </w:document>
+</file>
+
+<file path=word/footnotes.xml><?xml version="1.0" encoding="utf-8"?>
+<w:footnotes xmlns:w="http://schemas.openxmlformats.org/wordprocessingml/2006/main" xmlns:m="http://schemas.openxmlformats.org/officeDocument/2006/math" xmlns:r="http://schemas.openxmlformats.org/officeDocument/2006/relationships" xmlns:o="urn:schemas-microsoft-com:office:office" xmlns:v="urn:schemas-microsoft-com:vml" xmlns:w10="urn:schemas-microsoft-com:office:word" xmlns:a="http://schemas.openxmlformats.org/drawingml/2006/main" xmlns:pic="http://schemas.openxmlformats.org/drawingml/2006/picture" xmlns:wp="http://schemas.openxmlformats.org/drawingml/2006/wordprocessingDrawing">
+  <w:footnote w:id="26">
+    <w:p>
+      <w:pPr>
+        <w:pStyle w:val="FootnoteText"/>
+      </w:pPr>
+      <w:r>
+        <w:rPr>
+          <w:rStyle w:val="FootnoteRef"/>
+        </w:rPr>
+        <w:footnoteRef/>
+      </w:r>
+      <w:r>
+        <w:t xml:space="preserve">Chi-squared approximation may be incorrect</w:t>
+      </w:r>
+    </w:p>
+  </w:footnote>
+  <w:footnote w:id="30">
+    <w:p>
+      <w:pPr>
+        <w:pStyle w:val="FootnoteText"/>
+      </w:pPr>
+      <w:r>
+        <w:rPr>
+          <w:rStyle w:val="FootnoteRef"/>
+        </w:rPr>
+        <w:footnoteRef/>
+      </w:r>
+      <w:r>
+        <w:t xml:space="preserve">Applying default formatting to image is somehow compromised (the result could differ from what you specified in</w:t>
+      </w:r>
+      <w:r>
+        <w:t xml:space="preserve"> </w:t>
+      </w:r>
+      <w:r>
+        <w:rPr>
+          <w:rStyle w:val="VerbatimChar"/>
+        </w:rPr>
+        <w:t xml:space="preserve">panderOptions</w:t>
+      </w:r>
+      <w:r>
+        <w:t xml:space="preserve">). Hints: printing</w:t>
+      </w:r>
+      <w:r>
+        <w:t xml:space="preserve"> </w:t>
+      </w:r>
+      <w:r>
+        <w:rPr>
+          <w:rStyle w:val="VerbatimChar"/>
+        </w:rPr>
+        <w:t xml:space="preserve">lattice</w:t>
+      </w:r>
+      <w:r>
+        <w:t xml:space="preserve">/</w:t>
+      </w:r>
+      <w:r>
+        <w:rPr>
+          <w:rStyle w:val="VerbatimChar"/>
+        </w:rPr>
+        <w:t xml:space="preserve">ggplot2</w:t>
+      </w:r>
+      <w:r>
+        <w:t xml:space="preserve"> </w:t>
+      </w:r>
+      <w:r>
+        <w:t xml:space="preserve">is not needed and tweaking</w:t>
+      </w:r>
+      <w:r>
+        <w:t xml:space="preserve"> </w:t>
+      </w:r>
+      <w:r>
+        <w:rPr>
+          <w:rStyle w:val="VerbatimChar"/>
+        </w:rPr>
+        <w:t xml:space="preserve">base</w:t>
+      </w:r>
+      <w:r>
+        <w:t xml:space="preserve"> </w:t>
+      </w:r>
+      <w:r>
+        <w:t xml:space="preserve">plots with</w:t>
+      </w:r>
+      <w:r>
+        <w:t xml:space="preserve"> </w:t>
+      </w:r>
+      <w:r>
+        <w:rPr>
+          <w:rStyle w:val="VerbatimChar"/>
+        </w:rPr>
+        <w:t xml:space="preserve">par</w:t>
+      </w:r>
+      <w:r>
+        <w:t xml:space="preserve"> </w:t>
+      </w:r>
+      <w:r>
+        <w:t xml:space="preserve">might have some side-effects!</w:t>
+      </w:r>
+    </w:p>
+  </w:footnote>
+  <w:footnote w:id="36">
+    <w:p>
+      <w:pPr>
+        <w:pStyle w:val="FootnoteText"/>
+      </w:pPr>
+      <w:r>
+        <w:rPr>
+          <w:rStyle w:val="FootnoteRef"/>
+        </w:rPr>
+        <w:footnoteRef/>
+      </w:r>
+      <w:r>
+        <w:t xml:space="preserve">object 'unknown.R.object' not found</w:t>
+      </w:r>
+    </w:p>
+  </w:footnote>
+</w:footnotes>
 </file>
 
 <file path=word/numbering.xml><?xml version="1.0" encoding="utf-8"?>
 <w:numbering xmlns:w="http://schemas.openxmlformats.org/wordprocessingml/2006/main">
   <w:abstractNum w:abstractNumId="0">
+    <w:nsid w:val="e17f69ba"/>
     <w:multiLevelType w:val="multilevel"/>
     <w:lvl w:ilvl="0">
       <w:numFmt w:val="bullet"/>
@@ -2684,7 +2729,89 @@
       </w:pPr>
     </w:lvl>
   </w:abstractNum>
-  <w:abstractNum w:abstractNumId="2">
+  <w:abstractNum w:abstractNumId="990">
+    <w:nsid w:val="4a702a16"/>
+    <w:multiLevelType w:val="multilevel"/>
+    <w:lvl w:ilvl="0">
+      <w:numFmt w:val="bullet"/>
+      <w:lvlText w:val=" "/>
+      <w:lvlJc w:val="left"/>
+      <w:pPr>
+        <w:tabs>
+          <w:tab w:val="num" w:pos="0"/>
+        </w:tabs>
+        <w:ind w:left="480" w:hanging="480"/>
+      </w:pPr>
+    </w:lvl>
+    <w:lvl w:ilvl="1">
+      <w:numFmt w:val="bullet"/>
+      <w:lvlText w:val=" "/>
+      <w:lvlJc w:val="left"/>
+      <w:pPr>
+        <w:tabs>
+          <w:tab w:val="num" w:pos="720"/>
+        </w:tabs>
+        <w:ind w:left="1200" w:hanging="480"/>
+      </w:pPr>
+    </w:lvl>
+    <w:lvl w:ilvl="2">
+      <w:numFmt w:val="bullet"/>
+      <w:lvlText w:val=" "/>
+      <w:lvlJc w:val="left"/>
+      <w:pPr>
+        <w:tabs>
+          <w:tab w:val="num" w:pos="1440"/>
+        </w:tabs>
+        <w:ind w:left="1920" w:hanging="480"/>
+      </w:pPr>
+    </w:lvl>
+    <w:lvl w:ilvl="3">
+      <w:numFmt w:val="bullet"/>
+      <w:lvlText w:val=" "/>
+      <w:lvlJc w:val="left"/>
+      <w:pPr>
+        <w:tabs>
+          <w:tab w:val="num" w:pos="2160"/>
+        </w:tabs>
+        <w:ind w:left="2640" w:hanging="480"/>
+      </w:pPr>
+    </w:lvl>
+    <w:lvl w:ilvl="4">
+      <w:numFmt w:val="bullet"/>
+      <w:lvlText w:val=" "/>
+      <w:lvlJc w:val="left"/>
+      <w:pPr>
+        <w:tabs>
+          <w:tab w:val="num" w:pos="2880"/>
+        </w:tabs>
+        <w:ind w:left="3360" w:hanging="480"/>
+      </w:pPr>
+    </w:lvl>
+    <w:lvl w:ilvl="5">
+      <w:numFmt w:val="bullet"/>
+      <w:lvlText w:val=" "/>
+      <w:lvlJc w:val="left"/>
+      <w:pPr>
+        <w:tabs>
+          <w:tab w:val="num" w:pos="3600"/>
+        </w:tabs>
+        <w:ind w:left="4080" w:hanging="480"/>
+      </w:pPr>
+    </w:lvl>
+    <w:lvl w:ilvl="6">
+      <w:numFmt w:val="bullet"/>
+      <w:lvlText w:val=" "/>
+      <w:lvlJc w:val="left"/>
+      <w:pPr>
+        <w:tabs>
+          <w:tab w:val="num" w:pos="4320"/>
+        </w:tabs>
+        <w:ind w:left="4800" w:hanging="480"/>
+      </w:pPr>
+    </w:lvl>
+  </w:abstractNum>
+  <w:abstractNum w:abstractNumId="991">
+    <w:nsid w:val="8c241057"/>
     <w:multiLevelType w:val="multilevel"/>
     <w:lvl w:ilvl="0">
       <w:numFmt w:val="bullet"/>
@@ -2767,17 +2894,20 @@
   <w:num w:numId="1">
     <w:abstractNumId w:val="0"/>
   </w:num>
-  <w:num w:numId="2">
-    <w:abstractNumId w:val="2"/>
+  <w:num w:numId="1000">
+    <w:abstractNumId w:val="990"/>
   </w:num>
-  <w:num w:numId="3">
-    <w:abstractNumId w:val="2"/>
+  <w:num w:numId="1001">
+    <w:abstractNumId w:val="991"/>
   </w:num>
-  <w:num w:numId="4">
-    <w:abstractNumId w:val="2"/>
+  <w:num w:numId="1002">
+    <w:abstractNumId w:val="991"/>
   </w:num>
-  <w:num w:numId="5">
-    <w:abstractNumId w:val="2"/>
+  <w:num w:numId="1003">
+    <w:abstractNumId w:val="991"/>
+  </w:num>
+  <w:num w:numId="1004">
+    <w:abstractNumId w:val="991"/>
   </w:num>
 </w:numbering>
 </file>
@@ -2803,6 +2933,17 @@
   <w:style w:type="paragraph" w:default="1" w:styleId="Normal">
     <w:name w:val="Normal"/>
     <w:qFormat/>
+    <w:pPr>
+      <w:spacing w:before="180" w:after="180"/>
+    </w:pPr>
+  </w:style>
+  <w:style w:type="paragraph" w:styleId="Compact">
+    <w:name w:val="Compact"/>
+    <w:basedOn w:val="Normal"/>
+    <w:qFormat/>
+    <w:pPr>
+      <w:spacing w:before="36" w:after="36"/>
+    </w:pPr>
   </w:style>
   <w:style w:type="paragraph" w:styleId="Title">
     <w:name w:val="Title"/>
@@ -2824,8 +2965,24 @@
       <w:szCs w:val="36"/>
     </w:rPr>
   </w:style>
-  <w:style w:type="paragraph" w:styleId="Authors">
-    <w:name w:val="Authors"/>
+  <w:style w:type="paragraph" w:styleId="Subtitle">
+    <w:name w:val="Subtitle"/>
+    <w:basedOn w:val="Title"/>
+    <w:next w:val="Normal"/>
+    <w:qFormat/>
+    <w:pPr>
+      <w:keepNext/>
+      <w:keepLines/>
+      <w:spacing w:before="240" w:after="240"/>
+      <w:jc w:val="center"/>
+    </w:pPr>
+    <w:rPr>
+      <w:sz w:val="30"/>
+      <w:szCs w:val="30"/>
+    </w:rPr>
+  </w:style>
+  <w:style w:type="paragraph" w:styleId="Author">
+    <w:name w:val="Author"/>
     <w:next w:val="Normal"/>
     <w:qFormat/>
     <w:pPr>
@@ -2843,6 +3000,29 @@
       <w:keepLines/>
       <w:jc w:val="center"/>
     </w:pPr>
+  </w:style>
+  <w:style w:type="paragraph" w:styleId="Abstract">
+    <w:name w:val="Abstract"/>
+    <w:basedOn w:val="Normal"/>
+    <w:next w:val="Normal"/>
+    <w:qFormat/>
+    <w:pPr>
+      <w:keepNext/>
+      <w:keepLines/>
+      <w:spacing w:before="300" w:after="300"/>
+    </w:pPr>
+    <w:rPr>
+      <w:sz w:val="20"/>
+      <w:szCs w:val="20"/>
+    </w:rPr>
+  </w:style>
+  <w:style w:type="paragraph" w:styleId="Bibliography">
+    <w:name w:val="Bibliography"/>
+    <w:basedOn w:val="Normal"/>
+    <w:next w:val="Bibliography"/>
+    <w:qFormat/>
+    <w:pPr/>
+    <w:rPr/>
   </w:style>
   <w:style w:type="paragraph" w:styleId="Heading1">
     <w:name w:val="Heading 1"/>
@@ -2861,8 +3041,8 @@
       <w:b/>
       <w:bCs/>
       <w:color w:val="345A8A" w:themeColor="accent1" w:themeShade="B5"/>
-      <w:sz w:val="36"/>
-      <w:szCs w:val="36"/>
+      <w:sz w:val="32"/>
+      <w:szCs w:val="32"/>
     </w:rPr>
   </w:style>
   <w:style w:type="paragraph" w:styleId="Heading2">
@@ -2969,6 +3149,14 @@
       <w:sz w:val="20"/>
       <w:szCs w:val="20"/>
     </w:rPr>
+  </w:style>
+  <w:style w:type="paragraph" w:styleId="FootnoteText">
+    <w:name w:val="Footnote Text"/>
+    <w:basedOn w:val="Normal"/>
+    <w:next w:val="FootnoteText"/>
+    <w:uiPriority w:val="9"/>
+    <w:unhideWhenUsed/>
+    <w:qFormat/>
   </w:style>
   <w:style w:type="character" w:default="1" w:styleId="DefaultParagraphFont">
     <w:name w:val="Default Paragraph Font"/>
@@ -3026,8 +3214,8 @@
       <w:i/>
     </w:rPr>
   </w:style>
-  <w:style w:type="paragraph" w:styleId="PictureCaption">
-    <w:name w:val="Picture Caption"/>
+  <w:style w:type="paragraph" w:styleId="ImageCaption">
+    <w:name w:val="Image Caption"/>
     <w:basedOn w:val="Normal"/>
     <w:link w:val="BodyTextChar"/>
     <w:pPr>
@@ -3050,19 +3238,125 @@
       <w:sz w:val="22"/>
     </w:rPr>
   </w:style>
-  <w:style w:type="character" w:customStyle="1" w:styleId="FootnoteReference">
-    <w:name w:val="Footnote Reference"/>
+  <w:style w:type="character" w:customStyle="1" w:styleId="FootnoteRef">
+    <w:name w:val="Footnote Ref"/>
     <w:basedOn w:val="BodyTextChar"/>
     <w:rPr>
       <w:vertAlign w:val="superscript"/>
     </w:rPr>
   </w:style>
-  <w:style w:type="character" w:customStyle="1" w:styleId="Hyperlink">
-    <w:name w:val="Hyperlink"/>
+  <w:style w:type="character" w:customStyle="1" w:styleId="Link">
+    <w:name w:val="Link"/>
     <w:basedOn w:val="BodyTextChar"/>
     <w:rPr>
       <w:color w:val="4F81BD" w:themeColor="accent1"/>
     </w:rPr>
+  </w:style>
+  <w:style w:type="paragraph" w:customStyle="1" w:styleId="SourceCode">
+    <w:name w:val="Source Code"/>
+    <w:basedOn w:val="Normal"/>
+    <w:link w:val="VerbatimChar"/>
+    <w:pPr>
+      <w:wordWrap w:val="off"/>
+    </w:pPr>
+  </w:style>
+  <w:style w:type="character" w:customStyle="1" w:styleId="KeywordTok">
+    <w:name w:val="KeywordTok"/>
+    <w:basedOn w:val="VerbatimChar"/>
+    <w:rPr>
+      <w:color w:val="007020"/>
+      <w:b/>
+    </w:rPr>
+  </w:style>
+  <w:style w:type="character" w:customStyle="1" w:styleId="DataTypeTok">
+    <w:name w:val="DataTypeTok"/>
+    <w:basedOn w:val="VerbatimChar"/>
+    <w:rPr>
+      <w:color w:val="902000"/>
+    </w:rPr>
+  </w:style>
+  <w:style w:type="character" w:customStyle="1" w:styleId="DecValTok">
+    <w:name w:val="DecValTok"/>
+    <w:basedOn w:val="VerbatimChar"/>
+    <w:rPr>
+      <w:color w:val="40a070"/>
+    </w:rPr>
+  </w:style>
+  <w:style w:type="character" w:customStyle="1" w:styleId="BaseNTok">
+    <w:name w:val="BaseNTok"/>
+    <w:basedOn w:val="VerbatimChar"/>
+    <w:rPr>
+      <w:color w:val="40a070"/>
+    </w:rPr>
+  </w:style>
+  <w:style w:type="character" w:customStyle="1" w:styleId="FloatTok">
+    <w:name w:val="FloatTok"/>
+    <w:basedOn w:val="VerbatimChar"/>
+    <w:rPr>
+      <w:color w:val="40a070"/>
+    </w:rPr>
+  </w:style>
+  <w:style w:type="character" w:customStyle="1" w:styleId="CharTok">
+    <w:name w:val="CharTok"/>
+    <w:basedOn w:val="VerbatimChar"/>
+    <w:rPr>
+      <w:color w:val="4070a0"/>
+    </w:rPr>
+  </w:style>
+  <w:style w:type="character" w:customStyle="1" w:styleId="StringTok">
+    <w:name w:val="StringTok"/>
+    <w:basedOn w:val="VerbatimChar"/>
+    <w:rPr>
+      <w:color w:val="4070a0"/>
+    </w:rPr>
+  </w:style>
+  <w:style w:type="character" w:customStyle="1" w:styleId="CommentTok">
+    <w:name w:val="CommentTok"/>
+    <w:basedOn w:val="VerbatimChar"/>
+    <w:rPr>
+      <w:color w:val="60a0b0"/>
+      <w:i/>
+    </w:rPr>
+  </w:style>
+  <w:style w:type="character" w:customStyle="1" w:styleId="OtherTok">
+    <w:name w:val="OtherTok"/>
+    <w:basedOn w:val="VerbatimChar"/>
+    <w:rPr>
+      <w:color w:val="007020"/>
+    </w:rPr>
+  </w:style>
+  <w:style w:type="character" w:customStyle="1" w:styleId="AlertTok">
+    <w:name w:val="AlertTok"/>
+    <w:basedOn w:val="VerbatimChar"/>
+    <w:rPr>
+      <w:color w:val="ff0000"/>
+      <w:b/>
+    </w:rPr>
+  </w:style>
+  <w:style w:type="character" w:customStyle="1" w:styleId="FunctionTok">
+    <w:name w:val="FunctionTok"/>
+    <w:basedOn w:val="VerbatimChar"/>
+    <w:rPr>
+      <w:color w:val="06287e"/>
+    </w:rPr>
+  </w:style>
+  <w:style w:type="character" w:customStyle="1" w:styleId="RegionMarkerTok">
+    <w:name w:val="RegionMarkerTok"/>
+    <w:basedOn w:val="VerbatimChar"/>
+    <w:rPr/>
+  </w:style>
+  <w:style w:type="character" w:customStyle="1" w:styleId="ErrorTok">
+    <w:name w:val="ErrorTok"/>
+    <w:basedOn w:val="VerbatimChar"/>
+    <w:rPr>
+      <w:color w:val="ff0000"/>
+      <w:b/>
+    </w:rPr>
+  </w:style>
+  <w:style w:type="character" w:customStyle="1" w:styleId="NormalTok">
+    <w:name w:val="NormalTok"/>
+    <w:basedOn w:val="VerbatimChar"/>
+    <w:rPr/>
   </w:style>
   <w:style w:type="paragraph" w:customStyle="1" w:styleId="SourceCode">
     <w:name w:val="Source Code"/>

</xml_diff>